<commit_message>
Doku: Kriterien für explorative Möglichkeiten festgelegt
</commit_message>
<xml_diff>
--- a/Dokumentation.docx
+++ b/Dokumentation.docx
@@ -3355,280 +3355,40 @@
         <w:t>Dokumentation der explorativen Möglichkeiten</w:t>
       </w:r>
     </w:p>
-    <w:p/>
-    <w:p>
-      <w:pPr>
-        <w:pStyle w:val="berschrift1"/>
-        <w:rPr>
-          <w:lang w:val="en-US"/>
-        </w:rPr>
-      </w:pPr>
+    <w:p>
+      <w:r>
+        <w:t xml:space="preserve">„Bei der explorativen Analyse findet häufig eine interaktive, ungerichtete Suche nach Informationen und </w:t>
+      </w:r>
+      <w:r>
+        <w:t xml:space="preserve">Strukturen statt, ohne dass </w:t>
+      </w:r>
+      <w:r>
+        <w:t>Benutzer im</w:t>
+      </w:r>
+      <w:r>
+        <w:t xml:space="preserve"> Detail erklären könnten, was überhaupt gesucht wird.</w:t>
+      </w:r>
+      <w:r>
+        <w:t>“</w:t>
+      </w:r>
+      <w:r>
+        <w:t>(</w:t>
+      </w:r>
       <w:proofErr w:type="spellStart"/>
       <w:r>
-        <w:rPr>
-          <w:lang w:val="en-US"/>
-        </w:rPr>
-        <w:t>Dokumentation</w:t>
+        <w:t>Preim</w:t>
       </w:r>
       <w:proofErr w:type="spellEnd"/>
       <w:r>
-        <w:rPr>
-          <w:lang w:val="en-US"/>
-        </w:rPr>
-        <w:t xml:space="preserve"> der </w:t>
+        <w:t xml:space="preserve">, </w:t>
       </w:r>
       <w:proofErr w:type="spellStart"/>
       <w:r>
-        <w:rPr>
-          <w:lang w:val="en-US"/>
-        </w:rPr>
-        <w:t>Softwarearchitektur</w:t>
+        <w:t>Dachselt</w:t>
       </w:r>
       <w:proofErr w:type="spellEnd"/>
-    </w:p>
-    <w:p>
-      <w:r>
-        <w:t>Di</w:t>
-      </w:r>
-      <w:r>
-        <w:t xml:space="preserve">e </w:t>
-      </w:r>
-      <w:r>
-        <w:t>Softwarea</w:t>
-      </w:r>
-      <w:r>
-        <w:t>rchitektur ist eine Mischung</w:t>
-      </w:r>
-      <w:r>
-        <w:t xml:space="preserve"> aus dem klassi</w:t>
-      </w:r>
-      <w:r>
-        <w:t>s</w:t>
-      </w:r>
-      <w:r>
-        <w:t>chen MVC-Pattern und</w:t>
-      </w:r>
-      <w:r>
-        <w:t xml:space="preserve"> </w:t>
-      </w:r>
-      <w:r>
-        <w:t xml:space="preserve"> </w:t>
-      </w:r>
-      <w:r>
-        <w:t xml:space="preserve">dem </w:t>
-      </w:r>
-      <w:r>
-        <w:t>Pattern</w:t>
-      </w:r>
-      <w:r>
-        <w:t xml:space="preserve">, welches </w:t>
-      </w:r>
-      <w:proofErr w:type="spellStart"/>
-      <w:r>
-        <w:t>Redux</w:t>
-      </w:r>
-      <w:proofErr w:type="spellEnd"/>
-      <w:r>
-        <w:t xml:space="preserve"> verwendet</w:t>
-      </w:r>
-      <w:r>
-        <w:rPr>
-          <w:rStyle w:val="Funotenzeichen"/>
-        </w:rPr>
-        <w:footnoteReference w:id="1"/>
-      </w:r>
-      <w:r>
-        <w:t>.</w:t>
-      </w:r>
-    </w:p>
-    <w:p>
-      <w:pPr>
-        <w:pStyle w:val="berschrift2"/>
-      </w:pPr>
-      <w:r>
-        <w:t>i</w:t>
-      </w:r>
-      <w:r>
-        <w:t>ndex</w:t>
-      </w:r>
-      <w:r>
-        <w:t>.html</w:t>
-      </w:r>
-      <w:r>
-        <w:t xml:space="preserve"> und </w:t>
-      </w:r>
-      <w:proofErr w:type="spellStart"/>
-      <w:r>
-        <w:t>css</w:t>
-      </w:r>
-      <w:proofErr w:type="spellEnd"/>
-    </w:p>
-    <w:p>
-      <w:r>
-        <w:t>Die</w:t>
-      </w:r>
-      <w:r>
-        <w:t xml:space="preserve"> </w:t>
-      </w:r>
-      <w:r>
-        <w:rPr>
-          <w:rFonts w:ascii="Courier New" w:hAnsi="Courier New" w:cs="Courier New"/>
-        </w:rPr>
-        <w:t>index</w:t>
-      </w:r>
-      <w:r>
-        <w:t>.</w:t>
-      </w:r>
-      <w:r>
-        <w:rPr>
-          <w:rFonts w:ascii="Courier New" w:hAnsi="Courier New" w:cs="Courier New"/>
-        </w:rPr>
-        <w:t>html</w:t>
-      </w:r>
-      <w:r>
-        <w:t xml:space="preserve"> Datei gibt die Grun</w:t>
-      </w:r>
-      <w:r>
-        <w:t>d</w:t>
-      </w:r>
-      <w:r>
-        <w:t>struktu</w:t>
-      </w:r>
-      <w:r>
-        <w:t xml:space="preserve">r der Website durch HTML-Tags vor. </w:t>
-      </w:r>
-      <w:r>
-        <w:t xml:space="preserve">Die </w:t>
-      </w:r>
-      <w:proofErr w:type="spellStart"/>
-      <w:r>
-        <w:t>css</w:t>
-      </w:r>
-      <w:proofErr w:type="spellEnd"/>
-      <w:r>
-        <w:t>-Datei</w:t>
-      </w:r>
-      <w:r>
-        <w:t xml:space="preserve"> stellt die </w:t>
-      </w:r>
-      <w:proofErr w:type="spellStart"/>
-      <w:r>
-        <w:t>css</w:t>
-      </w:r>
-      <w:proofErr w:type="spellEnd"/>
-      <w:r>
-        <w:t>-Klassen, um das Layout genauer zu definieren.</w:t>
-      </w:r>
-    </w:p>
-    <w:p>
-      <w:pPr>
-        <w:pStyle w:val="berschrift2"/>
-      </w:pPr>
-      <w:r>
-        <w:t>Charts</w:t>
-      </w:r>
-      <w:r>
-        <w:t xml:space="preserve"> und Pages</w:t>
-      </w:r>
-    </w:p>
-    <w:p>
-      <w:r>
-        <w:t xml:space="preserve">Die </w:t>
-      </w:r>
-      <w:r>
-        <w:t xml:space="preserve">Komponenten der </w:t>
-      </w:r>
-      <w:r>
-        <w:t xml:space="preserve">einzelnen Seiten werden in </w:t>
-      </w:r>
-      <w:proofErr w:type="spellStart"/>
-      <w:r>
-        <w:t>Javascript</w:t>
-      </w:r>
-      <w:proofErr w:type="spellEnd"/>
-      <w:r>
-        <w:t xml:space="preserve"> geschrieben. </w:t>
-      </w:r>
-      <w:r>
-        <w:t>Die Hauptmodule sind Charts und Pages. Charts sind Klassen</w:t>
-      </w:r>
-      <w:r>
-        <w:rPr>
-          <w:rStyle w:val="Funotenzeichen"/>
-        </w:rPr>
-        <w:footnoteReference w:id="2"/>
-      </w:r>
-      <w:r>
-        <w:t xml:space="preserve">, deren Instanzen Daten visualisieren, zum Beispiel in der Form eines </w:t>
-      </w:r>
-      <w:proofErr w:type="spellStart"/>
-      <w:r>
-        <w:t>Sunbursts</w:t>
-      </w:r>
-      <w:proofErr w:type="spellEnd"/>
-      <w:r>
-        <w:t xml:space="preserve">. Jede dieser Chart-Klassen erbt von der Klasse </w:t>
-      </w:r>
-      <w:proofErr w:type="spellStart"/>
-      <w:r>
-        <w:rPr>
-          <w:rFonts w:ascii="Courier New" w:hAnsi="Courier New" w:cs="Courier New"/>
-        </w:rPr>
-        <w:t>MagicCircle</w:t>
-      </w:r>
-      <w:proofErr w:type="spellEnd"/>
-      <w:r>
-        <w:t>. Pages sind Module, deren Instanzen interaktive Seiten darstellen.</w:t>
-      </w:r>
-    </w:p>
-    <w:p>
-      <w:r>
-        <w:t>Dazu bedienen sie sich der Chartklassen.</w:t>
-      </w:r>
-      <w:r>
-        <w:t xml:space="preserve"> </w:t>
-      </w:r>
-      <w:r>
-        <w:t xml:space="preserve">In den </w:t>
-      </w:r>
-      <w:r>
-        <w:t>Pages</w:t>
-      </w:r>
-      <w:r>
-        <w:t>-Klassen</w:t>
-      </w:r>
-      <w:r>
-        <w:t xml:space="preserve"> werden Instanzen der</w:t>
-      </w:r>
-      <w:r>
-        <w:t xml:space="preserve"> einzelnen Charts erzeugt, welche dargestellt wer</w:t>
-      </w:r>
-      <w:r>
-        <w:t xml:space="preserve">den sollen. </w:t>
-      </w:r>
-      <w:r>
-        <w:t>Dort</w:t>
-      </w:r>
-      <w:r>
-        <w:t xml:space="preserve"> </w:t>
-      </w:r>
-      <w:r>
-        <w:t>wird</w:t>
-      </w:r>
-      <w:r>
-        <w:t xml:space="preserve"> auch</w:t>
-      </w:r>
-      <w:r>
-        <w:t xml:space="preserve"> die Kommunikation zwischen diesen einzelnen Charts </w:t>
-      </w:r>
-      <w:r>
-        <w:t>implem</w:t>
-      </w:r>
-      <w:r>
-        <w:t>e</w:t>
-      </w:r>
-      <w:r>
-        <w:t xml:space="preserve">ntiert. </w:t>
+      <w:r>
+        <w:t xml:space="preserve"> (2010) S.442). </w:t>
       </w:r>
     </w:p>
     <w:p>
@@ -3636,13 +3396,350 @@
         <w:pStyle w:val="Folgeabsatz"/>
         <w:ind w:firstLine="0"/>
       </w:pPr>
+      <w:r>
+        <w:t xml:space="preserve">Die explorativen Möglichkeiten wurden an dem „Mantra visueller </w:t>
+      </w:r>
+      <w:proofErr w:type="spellStart"/>
+      <w:r>
+        <w:t>Infortmationssuche</w:t>
+      </w:r>
+      <w:proofErr w:type="spellEnd"/>
+      <w:r>
+        <w:t>“ (</w:t>
+      </w:r>
+      <w:proofErr w:type="spellStart"/>
+      <w:r>
+        <w:t>Shneiderman</w:t>
+      </w:r>
+      <w:proofErr w:type="spellEnd"/>
+      <w:r>
+        <w:t>, 1996)</w:t>
+      </w:r>
+      <w:r>
+        <w:t xml:space="preserve"> ausgerichtet:</w:t>
+      </w:r>
+    </w:p>
+    <w:p>
+      <w:pPr>
+        <w:pStyle w:val="Folgeabsatz"/>
+        <w:numPr>
+          <w:ilvl w:val="0"/>
+          <w:numId w:val="45"/>
+        </w:numPr>
+      </w:pPr>
+      <w:r>
+        <w:t>Gewinnen eines Überblicks über den gesamten Informationsraum.</w:t>
+      </w:r>
+    </w:p>
+    <w:p>
+      <w:pPr>
+        <w:pStyle w:val="Folgeabsatz"/>
+        <w:numPr>
+          <w:ilvl w:val="0"/>
+          <w:numId w:val="45"/>
+        </w:numPr>
+      </w:pPr>
+      <w:r>
+        <w:t xml:space="preserve">Zoomen zum </w:t>
+      </w:r>
+      <w:r>
+        <w:t>B</w:t>
+      </w:r>
+      <w:bookmarkStart w:id="6" w:name="_GoBack"/>
+      <w:bookmarkEnd w:id="6"/>
+      <w:r>
+        <w:t>etrachten einer kleineren Untermenge von Daten.</w:t>
+      </w:r>
+    </w:p>
+    <w:p>
+      <w:pPr>
+        <w:pStyle w:val="Folgeabsatz"/>
+        <w:numPr>
+          <w:ilvl w:val="0"/>
+          <w:numId w:val="45"/>
+        </w:numPr>
+      </w:pPr>
+      <w:r>
+        <w:t>Herausfiltern von uninteressanten Datenobjekten.</w:t>
+      </w:r>
+    </w:p>
+    <w:p>
+      <w:pPr>
+        <w:pStyle w:val="Folgeabsatz"/>
+        <w:numPr>
+          <w:ilvl w:val="0"/>
+          <w:numId w:val="45"/>
+        </w:numPr>
+      </w:pPr>
+      <w:r>
+        <w:t>Auswahl eines Datenobjektes oder einer Gruppe von Daten, um Details zu erhalten.</w:t>
+      </w:r>
+    </w:p>
+    <w:p>
+      <w:pPr>
+        <w:pStyle w:val="berschrift1"/>
+      </w:pPr>
+      <w:r>
+        <w:t>Dokumentation der Softwarearchitektur</w:t>
+      </w:r>
+    </w:p>
+    <w:p>
+      <w:r>
+        <w:t>Di</w:t>
+      </w:r>
+      <w:r>
+        <w:t xml:space="preserve">e </w:t>
+      </w:r>
+      <w:r>
+        <w:t>Softwarea</w:t>
+      </w:r>
+      <w:r>
+        <w:t>rchitektur ist eine Mischung</w:t>
+      </w:r>
+      <w:r>
+        <w:t xml:space="preserve"> aus dem klassi</w:t>
+      </w:r>
+      <w:r>
+        <w:t>s</w:t>
+      </w:r>
+      <w:r>
+        <w:t>chen MVC-Pattern und</w:t>
+      </w:r>
+      <w:r>
+        <w:t xml:space="preserve"> </w:t>
+      </w:r>
+      <w:r>
+        <w:t xml:space="preserve"> </w:t>
+      </w:r>
+      <w:r>
+        <w:t xml:space="preserve">dem </w:t>
+      </w:r>
+      <w:r>
+        <w:t>Pattern</w:t>
+      </w:r>
+      <w:r>
+        <w:t xml:space="preserve">, welches </w:t>
+      </w:r>
+      <w:proofErr w:type="spellStart"/>
+      <w:r>
+        <w:t>Redux</w:t>
+      </w:r>
+      <w:proofErr w:type="spellEnd"/>
+      <w:r>
+        <w:t xml:space="preserve"> verwendet</w:t>
+      </w:r>
+      <w:r>
+        <w:rPr>
+          <w:rStyle w:val="Funotenzeichen"/>
+        </w:rPr>
+        <w:footnoteReference w:id="1"/>
+      </w:r>
+      <w:r>
+        <w:t>.</w:t>
+      </w:r>
     </w:p>
     <w:p>
       <w:pPr>
         <w:pStyle w:val="berschrift2"/>
       </w:pPr>
+      <w:r>
+        <w:t>i</w:t>
+      </w:r>
+      <w:r>
+        <w:t>ndex</w:t>
+      </w:r>
+      <w:r>
+        <w:t>.html</w:t>
+      </w:r>
+      <w:r>
+        <w:t xml:space="preserve"> und </w:t>
+      </w:r>
       <w:proofErr w:type="spellStart"/>
       <w:r>
+        <w:t>css</w:t>
+      </w:r>
+      <w:proofErr w:type="spellEnd"/>
+    </w:p>
+    <w:p>
+      <w:r>
+        <w:t>Die</w:t>
+      </w:r>
+      <w:r>
+        <w:t xml:space="preserve"> </w:t>
+      </w:r>
+      <w:r>
+        <w:rPr>
+          <w:rFonts w:ascii="Courier New" w:hAnsi="Courier New" w:cs="Courier New"/>
+        </w:rPr>
+        <w:t>index</w:t>
+      </w:r>
+      <w:r>
+        <w:t>.</w:t>
+      </w:r>
+      <w:r>
+        <w:rPr>
+          <w:rFonts w:ascii="Courier New" w:hAnsi="Courier New" w:cs="Courier New"/>
+        </w:rPr>
+        <w:t>html</w:t>
+      </w:r>
+      <w:r>
+        <w:t xml:space="preserve"> Datei gibt die Grun</w:t>
+      </w:r>
+      <w:r>
+        <w:t>d</w:t>
+      </w:r>
+      <w:r>
+        <w:t>struktu</w:t>
+      </w:r>
+      <w:r>
+        <w:t xml:space="preserve">r der Website durch HTML-Tags vor. </w:t>
+      </w:r>
+      <w:r>
+        <w:t xml:space="preserve">Die </w:t>
+      </w:r>
+      <w:proofErr w:type="spellStart"/>
+      <w:r>
+        <w:t>css</w:t>
+      </w:r>
+      <w:proofErr w:type="spellEnd"/>
+      <w:r>
+        <w:t>-Datei</w:t>
+      </w:r>
+      <w:r>
+        <w:t xml:space="preserve"> stellt die </w:t>
+      </w:r>
+      <w:proofErr w:type="spellStart"/>
+      <w:r>
+        <w:t>css</w:t>
+      </w:r>
+      <w:proofErr w:type="spellEnd"/>
+      <w:r>
+        <w:t>-Klassen, um das Layout genauer zu definieren.</w:t>
+      </w:r>
+    </w:p>
+    <w:p>
+      <w:pPr>
+        <w:pStyle w:val="berschrift2"/>
+      </w:pPr>
+      <w:r>
+        <w:t>Charts</w:t>
+      </w:r>
+      <w:r>
+        <w:t xml:space="preserve"> und Pages</w:t>
+      </w:r>
+    </w:p>
+    <w:p>
+      <w:r>
+        <w:t xml:space="preserve">Die </w:t>
+      </w:r>
+      <w:r>
+        <w:t xml:space="preserve">Komponenten der </w:t>
+      </w:r>
+      <w:r>
+        <w:t xml:space="preserve">einzelnen Seiten werden in </w:t>
+      </w:r>
+      <w:proofErr w:type="spellStart"/>
+      <w:r>
+        <w:t>Javascript</w:t>
+      </w:r>
+      <w:proofErr w:type="spellEnd"/>
+      <w:r>
+        <w:t xml:space="preserve"> geschrieben. </w:t>
+      </w:r>
+      <w:r>
+        <w:t>Die Hauptmodule sind Charts und Pages. Charts sind Klassen</w:t>
+      </w:r>
+      <w:r>
+        <w:rPr>
+          <w:rStyle w:val="Funotenzeichen"/>
+        </w:rPr>
+        <w:footnoteReference w:id="2"/>
+      </w:r>
+      <w:r>
+        <w:t xml:space="preserve">, deren Instanzen Daten visualisieren, zum Beispiel in der Form eines </w:t>
+      </w:r>
+      <w:proofErr w:type="spellStart"/>
+      <w:r>
+        <w:t>Sunbursts</w:t>
+      </w:r>
+      <w:proofErr w:type="spellEnd"/>
+      <w:r>
+        <w:t xml:space="preserve">. Jede dieser Chart-Klassen erbt von der Klasse </w:t>
+      </w:r>
+      <w:proofErr w:type="spellStart"/>
+      <w:r>
+        <w:rPr>
+          <w:rFonts w:ascii="Courier New" w:hAnsi="Courier New" w:cs="Courier New"/>
+        </w:rPr>
+        <w:t>MagicCircle</w:t>
+      </w:r>
+      <w:proofErr w:type="spellEnd"/>
+      <w:r>
+        <w:t>. Pages sind Module, deren Instanzen interaktive Seiten darstellen.</w:t>
+      </w:r>
+    </w:p>
+    <w:p>
+      <w:r>
+        <w:t>Dazu bedienen sie sich der Chartklassen.</w:t>
+      </w:r>
+      <w:r>
+        <w:t xml:space="preserve"> </w:t>
+      </w:r>
+      <w:r>
+        <w:t xml:space="preserve">In den </w:t>
+      </w:r>
+      <w:r>
+        <w:t>Pages</w:t>
+      </w:r>
+      <w:r>
+        <w:t>-Klassen</w:t>
+      </w:r>
+      <w:r>
+        <w:t xml:space="preserve"> werden Instanzen der</w:t>
+      </w:r>
+      <w:r>
+        <w:t xml:space="preserve"> einzelnen Charts erzeugt, welche dargestellt wer</w:t>
+      </w:r>
+      <w:r>
+        <w:t xml:space="preserve">den sollen. </w:t>
+      </w:r>
+      <w:r>
+        <w:t>Dort</w:t>
+      </w:r>
+      <w:r>
+        <w:t xml:space="preserve"> </w:t>
+      </w:r>
+      <w:r>
+        <w:t>wird</w:t>
+      </w:r>
+      <w:r>
+        <w:t xml:space="preserve"> auch</w:t>
+      </w:r>
+      <w:r>
+        <w:t xml:space="preserve"> die Kommunikation zwischen diesen einzelnen Charts </w:t>
+      </w:r>
+      <w:r>
+        <w:t>implem</w:t>
+      </w:r>
+      <w:r>
+        <w:t>e</w:t>
+      </w:r>
+      <w:r>
+        <w:t xml:space="preserve">ntiert. </w:t>
+      </w:r>
+    </w:p>
+    <w:p>
+      <w:pPr>
+        <w:pStyle w:val="Folgeabsatz"/>
+        <w:ind w:firstLine="0"/>
+      </w:pPr>
+    </w:p>
+    <w:p>
+      <w:pPr>
+        <w:pStyle w:val="berschrift2"/>
+      </w:pPr>
+      <w:proofErr w:type="spellStart"/>
+      <w:r>
         <w:t>htmlElements</w:t>
       </w:r>
       <w:proofErr w:type="spellEnd"/>
@@ -3743,14 +3840,7 @@
         <w:rPr>
           <w:rFonts w:ascii="Courier New" w:hAnsi="Courier New" w:cs="Courier New"/>
         </w:rPr>
-        <w:t>crimeCorrelati</w:t>
-      </w:r>
-      <w:r>
-        <w:rPr>
-          <w:rFonts w:ascii="Courier New" w:hAnsi="Courier New" w:cs="Courier New"/>
-        </w:rPr>
-        <w:lastRenderedPageBreak/>
-        <w:t>on</w:t>
+        <w:t>crimeCorrelation</w:t>
       </w:r>
       <w:r>
         <w:rPr>
@@ -4016,14 +4106,27 @@
       <w:r>
         <w:t xml:space="preserve">Abbildung </w:t>
       </w:r>
-      <w:fldSimple w:instr=" SEQ Abbildung \* ARABIC ">
-        <w:r>
-          <w:rPr>
-            <w:noProof/>
-          </w:rPr>
-          <w:t>1</w:t>
-        </w:r>
-      </w:fldSimple>
+      <w:r>
+        <w:fldChar w:fldCharType="begin"/>
+      </w:r>
+      <w:r>
+        <w:instrText xml:space="preserve"> SEQ Abbildung \* ARABIC </w:instrText>
+      </w:r>
+      <w:r>
+        <w:fldChar w:fldCharType="separate"/>
+      </w:r>
+      <w:r>
+        <w:rPr>
+          <w:noProof/>
+        </w:rPr>
+        <w:t>1</w:t>
+      </w:r>
+      <w:r>
+        <w:rPr>
+          <w:noProof/>
+        </w:rPr>
+        <w:fldChar w:fldCharType="end"/>
+      </w:r>
       <w:r>
         <w:t xml:space="preserve"> Pages enthalten die  Instanzen der Charts. Beide greifen auf den Store zu.</w:t>
       </w:r>
@@ -4155,14 +4258,7 @@
         <w:rPr>
           <w:rFonts w:ascii="Courier New" w:hAnsi="Courier New" w:cs="Courier New"/>
         </w:rPr>
-        <w:t>switchSta</w:t>
-      </w:r>
-      <w:r>
-        <w:rPr>
-          <w:rFonts w:ascii="Courier New" w:hAnsi="Courier New" w:cs="Courier New"/>
-        </w:rPr>
-        <w:lastRenderedPageBreak/>
-        <w:t>te</w:t>
+        <w:t>switchState</w:t>
       </w:r>
       <w:proofErr w:type="spellEnd"/>
       <w:r>
@@ -4347,8 +4443,6 @@
           </wp:inline>
         </w:drawing>
       </w:r>
-      <w:bookmarkStart w:id="6" w:name="_GoBack"/>
-      <w:bookmarkEnd w:id="6"/>
     </w:p>
     <w:p>
       <w:pPr>
@@ -4358,14 +4452,27 @@
       <w:r>
         <w:t xml:space="preserve">Abbildung </w:t>
       </w:r>
-      <w:fldSimple w:instr=" SEQ Abbildung \* ARABIC ">
-        <w:r>
-          <w:rPr>
-            <w:noProof/>
-          </w:rPr>
-          <w:t>2</w:t>
-        </w:r>
-      </w:fldSimple>
+      <w:r>
+        <w:fldChar w:fldCharType="begin"/>
+      </w:r>
+      <w:r>
+        <w:instrText xml:space="preserve"> SEQ Abbildung \* ARABIC </w:instrText>
+      </w:r>
+      <w:r>
+        <w:fldChar w:fldCharType="separate"/>
+      </w:r>
+      <w:r>
+        <w:rPr>
+          <w:noProof/>
+        </w:rPr>
+        <w:t>2</w:t>
+      </w:r>
+      <w:r>
+        <w:rPr>
+          <w:noProof/>
+        </w:rPr>
+        <w:fldChar w:fldCharType="end"/>
+      </w:r>
       <w:r>
         <w:t xml:space="preserve"> Der Aufruf der Seiten</w:t>
       </w:r>
@@ -4391,6 +4498,7 @@
         <w:ind w:left="576"/>
       </w:pPr>
       <w:r>
+        <w:lastRenderedPageBreak/>
         <w:br/>
       </w:r>
     </w:p>
@@ -4519,7 +4627,6 @@
         <w:rPr>
           <w:noProof/>
         </w:rPr>
-        <w:lastRenderedPageBreak/>
         <w:drawing>
           <wp:inline distT="0" distB="0" distL="0" distR="0" wp14:anchorId="01FC9870" wp14:editId="3E380163">
             <wp:extent cx="4063365" cy="2536190"/>
@@ -4578,14 +4685,27 @@
       <w:r>
         <w:t xml:space="preserve">Abbildung </w:t>
       </w:r>
-      <w:fldSimple w:instr=" SEQ Abbildung \* ARABIC ">
-        <w:r>
-          <w:rPr>
-            <w:noProof/>
-          </w:rPr>
-          <w:t>3</w:t>
-        </w:r>
-      </w:fldSimple>
+      <w:r>
+        <w:fldChar w:fldCharType="begin"/>
+      </w:r>
+      <w:r>
+        <w:instrText xml:space="preserve"> SEQ Abbildung \* ARABIC </w:instrText>
+      </w:r>
+      <w:r>
+        <w:fldChar w:fldCharType="separate"/>
+      </w:r>
+      <w:r>
+        <w:rPr>
+          <w:noProof/>
+        </w:rPr>
+        <w:t>3</w:t>
+      </w:r>
+      <w:r>
+        <w:rPr>
+          <w:noProof/>
+        </w:rPr>
+        <w:fldChar w:fldCharType="end"/>
+      </w:r>
       <w:r>
         <w:t xml:space="preserve"> Die Zuordnung der Elemente zum DOM-Container erfolgt mittels einer </w:t>
       </w:r>
@@ -4780,6 +4900,7 @@
             </w:pPr>
             <w:proofErr w:type="spellStart"/>
             <w:r>
+              <w:lastRenderedPageBreak/>
               <w:t>htmlelements</w:t>
             </w:r>
             <w:proofErr w:type="spellEnd"/>
@@ -4995,17 +5116,29 @@
         <w:pStyle w:val="Beschriftung"/>
       </w:pPr>
       <w:r>
-        <w:lastRenderedPageBreak/>
         <w:t xml:space="preserve">Abbildung </w:t>
       </w:r>
-      <w:fldSimple w:instr=" SEQ Abbildung \* ARABIC ">
-        <w:r>
-          <w:rPr>
-            <w:noProof/>
-          </w:rPr>
-          <w:t>4</w:t>
-        </w:r>
-      </w:fldSimple>
+      <w:r>
+        <w:fldChar w:fldCharType="begin"/>
+      </w:r>
+      <w:r>
+        <w:instrText xml:space="preserve"> SEQ Abbildung \* ARABIC </w:instrText>
+      </w:r>
+      <w:r>
+        <w:fldChar w:fldCharType="separate"/>
+      </w:r>
+      <w:r>
+        <w:rPr>
+          <w:noProof/>
+        </w:rPr>
+        <w:t>4</w:t>
+      </w:r>
+      <w:r>
+        <w:rPr>
+          <w:noProof/>
+        </w:rPr>
+        <w:fldChar w:fldCharType="end"/>
+      </w:r>
       <w:r>
         <w:t xml:space="preserve"> Die </w:t>
       </w:r>
@@ -7783,6 +7916,95 @@
     </w:lvl>
   </w:abstractNum>
   <w:abstractNum w:abstractNumId="32" w15:restartNumberingAfterBreak="0">
+    <w:nsid w:val="58625DE4"/>
+    <w:multiLevelType w:val="hybridMultilevel"/>
+    <w:tmpl w:val="7F0449EA"/>
+    <w:lvl w:ilvl="0" w:tplc="0407000F">
+      <w:start w:val="1"/>
+      <w:numFmt w:val="decimal"/>
+      <w:lvlText w:val="%1."/>
+      <w:lvlJc w:val="left"/>
+      <w:pPr>
+        <w:ind w:left="720" w:hanging="360"/>
+      </w:pPr>
+      <w:rPr>
+        <w:rFonts w:hint="default"/>
+      </w:rPr>
+    </w:lvl>
+    <w:lvl w:ilvl="1" w:tplc="04070019" w:tentative="1">
+      <w:start w:val="1"/>
+      <w:numFmt w:val="lowerLetter"/>
+      <w:lvlText w:val="%2."/>
+      <w:lvlJc w:val="left"/>
+      <w:pPr>
+        <w:ind w:left="1440" w:hanging="360"/>
+      </w:pPr>
+    </w:lvl>
+    <w:lvl w:ilvl="2" w:tplc="0407001B" w:tentative="1">
+      <w:start w:val="1"/>
+      <w:numFmt w:val="lowerRoman"/>
+      <w:lvlText w:val="%3."/>
+      <w:lvlJc w:val="right"/>
+      <w:pPr>
+        <w:ind w:left="2160" w:hanging="180"/>
+      </w:pPr>
+    </w:lvl>
+    <w:lvl w:ilvl="3" w:tplc="0407000F" w:tentative="1">
+      <w:start w:val="1"/>
+      <w:numFmt w:val="decimal"/>
+      <w:lvlText w:val="%4."/>
+      <w:lvlJc w:val="left"/>
+      <w:pPr>
+        <w:ind w:left="2880" w:hanging="360"/>
+      </w:pPr>
+    </w:lvl>
+    <w:lvl w:ilvl="4" w:tplc="04070019" w:tentative="1">
+      <w:start w:val="1"/>
+      <w:numFmt w:val="lowerLetter"/>
+      <w:lvlText w:val="%5."/>
+      <w:lvlJc w:val="left"/>
+      <w:pPr>
+        <w:ind w:left="3600" w:hanging="360"/>
+      </w:pPr>
+    </w:lvl>
+    <w:lvl w:ilvl="5" w:tplc="0407001B" w:tentative="1">
+      <w:start w:val="1"/>
+      <w:numFmt w:val="lowerRoman"/>
+      <w:lvlText w:val="%6."/>
+      <w:lvlJc w:val="right"/>
+      <w:pPr>
+        <w:ind w:left="4320" w:hanging="180"/>
+      </w:pPr>
+    </w:lvl>
+    <w:lvl w:ilvl="6" w:tplc="0407000F" w:tentative="1">
+      <w:start w:val="1"/>
+      <w:numFmt w:val="decimal"/>
+      <w:lvlText w:val="%7."/>
+      <w:lvlJc w:val="left"/>
+      <w:pPr>
+        <w:ind w:left="5040" w:hanging="360"/>
+      </w:pPr>
+    </w:lvl>
+    <w:lvl w:ilvl="7" w:tplc="04070019" w:tentative="1">
+      <w:start w:val="1"/>
+      <w:numFmt w:val="lowerLetter"/>
+      <w:lvlText w:val="%8."/>
+      <w:lvlJc w:val="left"/>
+      <w:pPr>
+        <w:ind w:left="5760" w:hanging="360"/>
+      </w:pPr>
+    </w:lvl>
+    <w:lvl w:ilvl="8" w:tplc="0407001B" w:tentative="1">
+      <w:start w:val="1"/>
+      <w:numFmt w:val="lowerRoman"/>
+      <w:lvlText w:val="%9."/>
+      <w:lvlJc w:val="right"/>
+      <w:pPr>
+        <w:ind w:left="6480" w:hanging="180"/>
+      </w:pPr>
+    </w:lvl>
+  </w:abstractNum>
+  <w:abstractNum w:abstractNumId="33" w15:restartNumberingAfterBreak="0">
     <w:nsid w:val="590F687E"/>
     <w:multiLevelType w:val="hybridMultilevel"/>
     <w:tmpl w:val="22B600F4"/>
@@ -7895,7 +8117,7 @@
       </w:rPr>
     </w:lvl>
   </w:abstractNum>
-  <w:abstractNum w:abstractNumId="33" w15:restartNumberingAfterBreak="0">
+  <w:abstractNum w:abstractNumId="34" w15:restartNumberingAfterBreak="0">
     <w:nsid w:val="5F686367"/>
     <w:multiLevelType w:val="hybridMultilevel"/>
     <w:tmpl w:val="451A7F48"/>
@@ -8008,7 +8230,7 @@
       </w:rPr>
     </w:lvl>
   </w:abstractNum>
-  <w:abstractNum w:abstractNumId="34" w15:restartNumberingAfterBreak="0">
+  <w:abstractNum w:abstractNumId="35" w15:restartNumberingAfterBreak="0">
     <w:nsid w:val="62260EC7"/>
     <w:multiLevelType w:val="hybridMultilevel"/>
     <w:tmpl w:val="5A06F9B2"/>
@@ -8094,7 +8316,7 @@
       </w:pPr>
     </w:lvl>
   </w:abstractNum>
-  <w:abstractNum w:abstractNumId="35" w15:restartNumberingAfterBreak="0">
+  <w:abstractNum w:abstractNumId="36" w15:restartNumberingAfterBreak="0">
     <w:nsid w:val="640E4C7A"/>
     <w:multiLevelType w:val="hybridMultilevel"/>
     <w:tmpl w:val="B254C668"/>
@@ -8207,7 +8429,7 @@
       </w:rPr>
     </w:lvl>
   </w:abstractNum>
-  <w:abstractNum w:abstractNumId="36" w15:restartNumberingAfterBreak="0">
+  <w:abstractNum w:abstractNumId="37" w15:restartNumberingAfterBreak="0">
     <w:nsid w:val="69745B94"/>
     <w:multiLevelType w:val="hybridMultilevel"/>
     <w:tmpl w:val="1796430C"/>
@@ -8319,7 +8541,7 @@
       </w:rPr>
     </w:lvl>
   </w:abstractNum>
-  <w:abstractNum w:abstractNumId="37" w15:restartNumberingAfterBreak="0">
+  <w:abstractNum w:abstractNumId="38" w15:restartNumberingAfterBreak="0">
     <w:nsid w:val="6C362613"/>
     <w:multiLevelType w:val="singleLevel"/>
     <w:tmpl w:val="0407000F"/>
@@ -8333,7 +8555,7 @@
       </w:pPr>
     </w:lvl>
   </w:abstractNum>
-  <w:abstractNum w:abstractNumId="38" w15:restartNumberingAfterBreak="0">
+  <w:abstractNum w:abstractNumId="39" w15:restartNumberingAfterBreak="0">
     <w:nsid w:val="70DF772D"/>
     <w:multiLevelType w:val="singleLevel"/>
     <w:tmpl w:val="0407000F"/>
@@ -8350,7 +8572,7 @@
       </w:pPr>
     </w:lvl>
   </w:abstractNum>
-  <w:abstractNum w:abstractNumId="39" w15:restartNumberingAfterBreak="0">
+  <w:abstractNum w:abstractNumId="40" w15:restartNumberingAfterBreak="0">
     <w:nsid w:val="75354667"/>
     <w:multiLevelType w:val="hybridMultilevel"/>
     <w:tmpl w:val="3FFE4324"/>
@@ -8436,7 +8658,7 @@
       </w:pPr>
     </w:lvl>
   </w:abstractNum>
-  <w:abstractNum w:abstractNumId="40" w15:restartNumberingAfterBreak="0">
+  <w:abstractNum w:abstractNumId="41" w15:restartNumberingAfterBreak="0">
     <w:nsid w:val="7860477B"/>
     <w:multiLevelType w:val="hybridMultilevel"/>
     <w:tmpl w:val="FE9C30DA"/>
@@ -8549,7 +8771,7 @@
       </w:rPr>
     </w:lvl>
   </w:abstractNum>
-  <w:abstractNum w:abstractNumId="41" w15:restartNumberingAfterBreak="0">
+  <w:abstractNum w:abstractNumId="42" w15:restartNumberingAfterBreak="0">
     <w:nsid w:val="7C76070B"/>
     <w:multiLevelType w:val="hybridMultilevel"/>
     <w:tmpl w:val="B900C1D2"/>
@@ -8635,7 +8857,7 @@
       </w:pPr>
     </w:lvl>
   </w:abstractNum>
-  <w:abstractNum w:abstractNumId="42" w15:restartNumberingAfterBreak="0">
+  <w:abstractNum w:abstractNumId="43" w15:restartNumberingAfterBreak="0">
     <w:nsid w:val="7FA22CB9"/>
     <w:multiLevelType w:val="hybridMultilevel"/>
     <w:tmpl w:val="DEE23048"/>
@@ -8794,7 +9016,7 @@
     <w:abstractNumId w:val="15"/>
   </w:num>
   <w:num w:numId="15">
-    <w:abstractNumId w:val="32"/>
+    <w:abstractNumId w:val="33"/>
   </w:num>
   <w:num w:numId="16">
     <w:abstractNumId w:val="13"/>
@@ -8806,10 +9028,10 @@
     <w:abstractNumId w:val="27"/>
   </w:num>
   <w:num w:numId="19">
-    <w:abstractNumId w:val="42"/>
+    <w:abstractNumId w:val="43"/>
   </w:num>
   <w:num w:numId="20">
-    <w:abstractNumId w:val="33"/>
+    <w:abstractNumId w:val="34"/>
   </w:num>
   <w:num w:numId="21">
     <w:abstractNumId w:val="11"/>
@@ -8824,13 +9046,13 @@
     <w:abstractNumId w:val="17"/>
   </w:num>
   <w:num w:numId="25">
-    <w:abstractNumId w:val="40"/>
+    <w:abstractNumId w:val="41"/>
   </w:num>
   <w:num w:numId="26">
     <w:abstractNumId w:val="26"/>
   </w:num>
   <w:num w:numId="27">
-    <w:abstractNumId w:val="34"/>
+    <w:abstractNumId w:val="35"/>
   </w:num>
   <w:num w:numId="28">
     <w:abstractNumId w:val="14"/>
@@ -8845,19 +9067,19 @@
     <w:abstractNumId w:val="19"/>
   </w:num>
   <w:num w:numId="32">
+    <w:abstractNumId w:val="39"/>
+  </w:num>
+  <w:num w:numId="33">
     <w:abstractNumId w:val="38"/>
   </w:num>
-  <w:num w:numId="33">
-    <w:abstractNumId w:val="37"/>
-  </w:num>
   <w:num w:numId="34">
-    <w:abstractNumId w:val="39"/>
+    <w:abstractNumId w:val="40"/>
   </w:num>
   <w:num w:numId="35">
     <w:abstractNumId w:val="25"/>
   </w:num>
   <w:num w:numId="36">
-    <w:abstractNumId w:val="41"/>
+    <w:abstractNumId w:val="42"/>
   </w:num>
   <w:num w:numId="37">
     <w:abstractNumId w:val="30"/>
@@ -8896,7 +9118,7 @@
     </w:lvlOverride>
   </w:num>
   <w:num w:numId="40">
-    <w:abstractNumId w:val="35"/>
+    <w:abstractNumId w:val="36"/>
   </w:num>
   <w:num w:numId="41">
     <w:abstractNumId w:val="21"/>
@@ -8905,10 +9127,13 @@
     <w:abstractNumId w:val="12"/>
   </w:num>
   <w:num w:numId="43">
-    <w:abstractNumId w:val="36"/>
+    <w:abstractNumId w:val="37"/>
   </w:num>
   <w:num w:numId="44">
     <w:abstractNumId w:val="23"/>
+  </w:num>
+  <w:num w:numId="45">
+    <w:abstractNumId w:val="32"/>
   </w:num>
 </w:numbering>
 </file>
@@ -10597,7 +10822,7 @@
 </file>
 
 <file path=customXml/itemProps1.xml><?xml version="1.0" encoding="utf-8"?>
-<ds:datastoreItem xmlns:ds="http://schemas.openxmlformats.org/officeDocument/2006/customXml" ds:itemID="{F09F2663-9122-413D-B14A-34EFF3398C5A}">
+<ds:datastoreItem xmlns:ds="http://schemas.openxmlformats.org/officeDocument/2006/customXml" ds:itemID="{334882BC-87EF-48C8-9003-10ADD93F8D4E}">
   <ds:schemaRefs>
     <ds:schemaRef ds:uri="http://schemas.openxmlformats.org/officeDocument/2006/bibliography"/>
   </ds:schemaRefs>

</xml_diff>

<commit_message>
Doku and map-css updated
</commit_message>
<xml_diff>
--- a/Dokumentation.docx
+++ b/Dokumentation.docx
@@ -117,19 +117,19 @@
           <w:bCs w:val="0"/>
           <w:sz w:val="22"/>
         </w:rPr>
-        <w:t>Sprach- , Literatur- und Kulturwissenschaften</w:t>
-      </w:r>
-    </w:p>
-    <w:p>
-      <w:pPr>
-        <w:pStyle w:val="TitelseiteText"/>
+        <w:t>Sprach</w:t>
+      </w:r>
+      <w:proofErr w:type="gramStart"/>
+      <w:r>
         <w:rPr>
           <w:rStyle w:val="AngabenzumLehrstuhl"/>
           <w:rFonts w:ascii="Palatino Linotype" w:hAnsi="Palatino Linotype"/>
           <w:bCs w:val="0"/>
           <w:sz w:val="22"/>
         </w:rPr>
-      </w:pPr>
+        <w:t>- ,</w:t>
+      </w:r>
+      <w:proofErr w:type="gramEnd"/>
       <w:r>
         <w:rPr>
           <w:rStyle w:val="AngabenzumLehrstuhl"/>
@@ -137,24 +137,19 @@
           <w:bCs w:val="0"/>
           <w:sz w:val="22"/>
         </w:rPr>
-        <w:t xml:space="preserve">Institut für Information und </w:t>
-      </w:r>
-      <w:r>
-        <w:rPr>
-          <w:rStyle w:val="AngabenzumLehrstuhl"/>
-          <w:rFonts w:ascii="Palatino Linotype" w:hAnsi="Palatino Linotype"/>
-        </w:rPr>
-        <w:t>Medien</w:t>
-      </w:r>
-      <w:r>
+        <w:t xml:space="preserve"> Literatur- und Kulturwissenschaften</w:t>
+      </w:r>
+    </w:p>
+    <w:p>
+      <w:pPr>
+        <w:pStyle w:val="TitelseiteText"/>
         <w:rPr>
           <w:rStyle w:val="AngabenzumLehrstuhl"/>
           <w:rFonts w:ascii="Palatino Linotype" w:hAnsi="Palatino Linotype"/>
           <w:bCs w:val="0"/>
           <w:sz w:val="22"/>
         </w:rPr>
-        <w:t>, Sprache und Kultur (I:IMSK)</w:t>
-      </w:r>
+      </w:pPr>
       <w:r>
         <w:rPr>
           <w:rStyle w:val="AngabenzumLehrstuhl"/>
@@ -162,6 +157,51 @@
           <w:bCs w:val="0"/>
           <w:sz w:val="22"/>
         </w:rPr>
+        <w:t xml:space="preserve">Institut für Information und </w:t>
+      </w:r>
+      <w:r>
+        <w:rPr>
+          <w:rStyle w:val="AngabenzumLehrstuhl"/>
+          <w:rFonts w:ascii="Palatino Linotype" w:hAnsi="Palatino Linotype"/>
+        </w:rPr>
+        <w:t>Medien</w:t>
+      </w:r>
+      <w:r>
+        <w:rPr>
+          <w:rStyle w:val="AngabenzumLehrstuhl"/>
+          <w:rFonts w:ascii="Palatino Linotype" w:hAnsi="Palatino Linotype"/>
+          <w:bCs w:val="0"/>
+          <w:sz w:val="22"/>
+        </w:rPr>
+        <w:t>, Sprache und Kultur (</w:t>
+      </w:r>
+      <w:proofErr w:type="gramStart"/>
+      <w:r>
+        <w:rPr>
+          <w:rStyle w:val="AngabenzumLehrstuhl"/>
+          <w:rFonts w:ascii="Palatino Linotype" w:hAnsi="Palatino Linotype"/>
+          <w:bCs w:val="0"/>
+          <w:sz w:val="22"/>
+        </w:rPr>
+        <w:t>I:IMSK</w:t>
+      </w:r>
+      <w:proofErr w:type="gramEnd"/>
+      <w:r>
+        <w:rPr>
+          <w:rStyle w:val="AngabenzumLehrstuhl"/>
+          <w:rFonts w:ascii="Palatino Linotype" w:hAnsi="Palatino Linotype"/>
+          <w:bCs w:val="0"/>
+          <w:sz w:val="22"/>
+        </w:rPr>
+        <w:t>)</w:t>
+      </w:r>
+      <w:r>
+        <w:rPr>
+          <w:rStyle w:val="AngabenzumLehrstuhl"/>
+          <w:rFonts w:ascii="Palatino Linotype" w:hAnsi="Palatino Linotype"/>
+          <w:bCs w:val="0"/>
+          <w:sz w:val="22"/>
+        </w:rPr>
         <w:br/>
         <w:t>Lehrstuhl für Medieninformatik</w:t>
       </w:r>
@@ -507,55 +547,53 @@
           <w:highlight w:val="yellow"/>
           <w:lang w:val="pt-PT"/>
         </w:rPr>
-        <w:t xml:space="preserve"> [</w:t>
-      </w:r>
-      <w:proofErr w:type="spellStart"/>
-      <w:r>
-        <w:rPr>
+        <w:t xml:space="preserve"> [Emailadresse (z.B.: </w:t>
+      </w:r>
+      <w:r>
+        <w:rPr>
+          <w:rStyle w:val="Hyperlink"/>
           <w:rFonts w:ascii="Palatino Linotype" w:hAnsi="Palatino Linotype"/>
           <w:highlight w:val="yellow"/>
           <w:lang w:val="pt-PT"/>
         </w:rPr>
-        <w:t>Emailadresse</w:t>
-      </w:r>
-      <w:proofErr w:type="spellEnd"/>
-      <w:r>
-        <w:rPr>
+        <w:fldChar w:fldCharType="begin"/>
+      </w:r>
+      <w:r>
+        <w:rPr>
+          <w:rStyle w:val="Hyperlink"/>
           <w:rFonts w:ascii="Palatino Linotype" w:hAnsi="Palatino Linotype"/>
           <w:highlight w:val="yellow"/>
           <w:lang w:val="pt-PT"/>
         </w:rPr>
-        <w:t xml:space="preserve"> (</w:t>
-      </w:r>
-      <w:proofErr w:type="spellStart"/>
-      <w:r>
-        <w:rPr>
+        <w:instrText xml:space="preserve"> HYPERLINK "mailto:max.mustermann@stud.uni-regensburg.de" </w:instrText>
+      </w:r>
+      <w:r>
+        <w:rPr>
+          <w:rStyle w:val="Hyperlink"/>
           <w:rFonts w:ascii="Palatino Linotype" w:hAnsi="Palatino Linotype"/>
           <w:highlight w:val="yellow"/>
           <w:lang w:val="pt-PT"/>
         </w:rPr>
-        <w:t>z.B</w:t>
-      </w:r>
-      <w:proofErr w:type="spellEnd"/>
-      <w:r>
-        <w:rPr>
+        <w:fldChar w:fldCharType="separate"/>
+      </w:r>
+      <w:r>
+        <w:rPr>
+          <w:rStyle w:val="Hyperlink"/>
           <w:rFonts w:ascii="Palatino Linotype" w:hAnsi="Palatino Linotype"/>
           <w:highlight w:val="yellow"/>
           <w:lang w:val="pt-PT"/>
         </w:rPr>
-        <w:t xml:space="preserve">.: </w:t>
-      </w:r>
-      <w:hyperlink r:id="rId9" w:history="1">
-        <w:r>
-          <w:rPr>
-            <w:rStyle w:val="Hyperlink"/>
-            <w:rFonts w:ascii="Palatino Linotype" w:hAnsi="Palatino Linotype"/>
-            <w:highlight w:val="yellow"/>
-            <w:lang w:val="pt-PT"/>
-          </w:rPr>
-          <w:t>max.mustermann@stud.uni-regensburg.de</w:t>
-        </w:r>
-      </w:hyperlink>
+        <w:t>max.mustermann@stud.uni-regensburg.de</w:t>
+      </w:r>
+      <w:r>
+        <w:rPr>
+          <w:rStyle w:val="Hyperlink"/>
+          <w:rFonts w:ascii="Palatino Linotype" w:hAnsi="Palatino Linotype"/>
+          <w:highlight w:val="yellow"/>
+          <w:lang w:val="pt-PT"/>
+        </w:rPr>
+        <w:fldChar w:fldCharType="end"/>
+      </w:r>
       <w:r>
         <w:rPr>
           <w:rFonts w:ascii="Palatino Linotype" w:hAnsi="Palatino Linotype"/>
@@ -3295,7 +3333,7 @@
           <w:highlight w:val="lightGray"/>
         </w:rPr>
         <w:sectPr>
-          <w:footerReference w:type="default" r:id="rId10"/>
+          <w:footerReference w:type="default" r:id="rId9"/>
           <w:pgSz w:w="11906" w:h="16838"/>
           <w:pgMar w:top="1440" w:right="1987" w:bottom="1440" w:left="2102" w:header="720" w:footer="720" w:gutter="0"/>
           <w:cols w:space="708"/>
@@ -3324,6 +3362,70 @@
         <w:t>Visuelle Kodierung der Daten</w:t>
       </w:r>
     </w:p>
+    <w:p>
+      <w:proofErr w:type="spellStart"/>
+      <w:r>
+        <w:t>Zb</w:t>
+      </w:r>
+      <w:proofErr w:type="spellEnd"/>
+      <w:r>
+        <w:t>.</w:t>
+      </w:r>
+    </w:p>
+    <w:p>
+      <w:pPr>
+        <w:pStyle w:val="Folgeabsatz"/>
+      </w:pPr>
+      <w:r>
+        <w:t xml:space="preserve">Variablen anzahlen der </w:t>
+      </w:r>
+      <w:proofErr w:type="spellStart"/>
+      <w:r>
+        <w:t>verbrechen</w:t>
+      </w:r>
+      <w:proofErr w:type="spellEnd"/>
+      <w:r>
+        <w:t xml:space="preserve">, wird </w:t>
+      </w:r>
+      <w:proofErr w:type="spellStart"/>
+      <w:r>
+        <w:t>visualiert</w:t>
+      </w:r>
+      <w:proofErr w:type="spellEnd"/>
+      <w:r>
+        <w:t xml:space="preserve"> mit einer Farbskala</w:t>
+      </w:r>
+    </w:p>
+    <w:p>
+      <w:pPr>
+        <w:pStyle w:val="Folgeabsatz"/>
+      </w:pPr>
+    </w:p>
+    <w:p>
+      <w:pPr>
+        <w:pStyle w:val="Folgeabsatz"/>
+      </w:pPr>
+      <w:r>
+        <w:t xml:space="preserve">Auf die Variablen eingehen im Bezug auf Layout Charts. </w:t>
+      </w:r>
+      <w:proofErr w:type="spellStart"/>
+      <w:r>
+        <w:t>B</w:t>
+      </w:r>
+      <w:r>
+        <w:t>la</w:t>
+      </w:r>
+      <w:proofErr w:type="spellEnd"/>
+      <w:r>
+        <w:br/>
+      </w:r>
+      <w:r>
+        <w:br/>
+        <w:t>Buch wurde verlinkt grips</w:t>
+      </w:r>
+      <w:bookmarkStart w:id="6" w:name="_GoBack"/>
+      <w:bookmarkEnd w:id="6"/>
+    </w:p>
     <w:p/>
     <w:p>
       <w:pPr>
@@ -3368,6 +3470,7 @@
       <w:r>
         <w:t xml:space="preserve"> Detail erklären könnten, was überhaupt gesucht wird.</w:t>
       </w:r>
+      <w:proofErr w:type="gramStart"/>
       <w:r>
         <w:t>“</w:t>
       </w:r>
@@ -3375,6 +3478,7 @@
         <w:t>(</w:t>
       </w:r>
       <w:proofErr w:type="spellStart"/>
+      <w:proofErr w:type="gramEnd"/>
       <w:r>
         <w:t>Preim</w:t>
       </w:r>
@@ -3509,7 +3613,15 @@
         <w:t>wn-Menü zur Auswahl des Verbrechens erhält.</w:t>
       </w:r>
       <w:r>
-        <w:t xml:space="preserve"> Durch das Klicken auf einen Staat erhält der Nutzer Details zu den einzelnem Staat, indem ein Pop-Up Menü mit Details angezeigt wird.</w:t>
+        <w:t xml:space="preserve"> Durch das Klicken auf einen Staat erhält der Nutzer Details zu </w:t>
+      </w:r>
+      <w:proofErr w:type="gramStart"/>
+      <w:r>
+        <w:t>den einzelnem Staat</w:t>
+      </w:r>
+      <w:proofErr w:type="gramEnd"/>
+      <w:r>
+        <w:t>, indem ein Pop-Up Menü mit Details angezeigt wird.</w:t>
       </w:r>
     </w:p>
     <w:p/>
@@ -3535,7 +3647,15 @@
         <w:t xml:space="preserve">Der Nutzer kann mittels des Mausrads zoomen, um eine Untermenge der Daten genauer betrachten zu können. </w:t>
       </w:r>
       <w:r>
-        <w:t>Mittels der zweier Dropdown-Menüs kann der Nutzer zwischen den einzelnen Staaten wechseln und uninteressante Verbrechen herausfiltern.</w:t>
+        <w:t xml:space="preserve">Mittels </w:t>
+      </w:r>
+      <w:proofErr w:type="gramStart"/>
+      <w:r>
+        <w:t>der zweier Dropdown-Menüs</w:t>
+      </w:r>
+      <w:proofErr w:type="gramEnd"/>
+      <w:r>
+        <w:t xml:space="preserve"> kann der Nutzer zwischen den einzelnen Staaten wechseln und uninteressante Verbrechen herausfiltern.</w:t>
       </w:r>
     </w:p>
     <w:p>
@@ -3613,13 +3733,18 @@
         <w:t xml:space="preserve">. </w:t>
       </w:r>
       <w:r>
-        <w:t>Über den Zeitstrahl kann der Nutzer das Jahr auswählen, für das er sich interessiert.</w:t>
-      </w:r>
-      <w:r>
-        <w:t xml:space="preserve"> </w:t>
-      </w:r>
-      <w:r>
-        <w:t xml:space="preserve">. Durch </w:t>
+        <w:t>Über den Zeitstrahl kann der Nutzer das Jahr auswählen, für das er sich interessiert</w:t>
+      </w:r>
+      <w:proofErr w:type="gramStart"/>
+      <w:r>
+        <w:t>.</w:t>
+      </w:r>
+      <w:r>
+        <w:t xml:space="preserve"> .</w:t>
+      </w:r>
+      <w:proofErr w:type="gramEnd"/>
+      <w:r>
+        <w:t xml:space="preserve"> Durch </w:t>
       </w:r>
       <w:proofErr w:type="spellStart"/>
       <w:r>
@@ -3627,13 +3752,8 @@
       </w:r>
       <w:proofErr w:type="spellEnd"/>
       <w:r>
-        <w:t xml:space="preserve"> über einen Planeten wir</w:t>
-      </w:r>
-      <w:r>
-        <w:t>d der Name des Staates angezeigt, um Details der Verteilung zu erhalten.</w:t>
-      </w:r>
-      <w:bookmarkStart w:id="6" w:name="_GoBack"/>
-      <w:bookmarkEnd w:id="6"/>
+        <w:t xml:space="preserve"> über einen Planeten wird der Name des Staates angezeigt, um Details der Verteilung zu erhalten.</w:t>
+      </w:r>
       <w:r>
         <w:t xml:space="preserve"> </w:t>
       </w:r>
@@ -3678,7 +3798,11 @@
         <w:t>s</w:t>
       </w:r>
       <w:r>
-        <w:t>chen MVC-Pattern und</w:t>
+        <w:t xml:space="preserve">chen MVC-Pattern </w:t>
+      </w:r>
+      <w:proofErr w:type="gramStart"/>
+      <w:r>
+        <w:t>und</w:t>
       </w:r>
       <w:r>
         <w:t xml:space="preserve"> </w:t>
@@ -3687,7 +3811,11 @@
         <w:t xml:space="preserve"> </w:t>
       </w:r>
       <w:r>
-        <w:t xml:space="preserve">dem </w:t>
+        <w:t>dem</w:t>
+      </w:r>
+      <w:proofErr w:type="gramEnd"/>
+      <w:r>
+        <w:t xml:space="preserve"> </w:t>
       </w:r>
       <w:r>
         <w:t>Pattern</w:t>
@@ -3992,7 +4120,15 @@
     </w:p>
     <w:p>
       <w:r>
-        <w:t>Die Daten welche die Charts br</w:t>
+        <w:t xml:space="preserve">Die </w:t>
+      </w:r>
+      <w:proofErr w:type="gramStart"/>
+      <w:r>
+        <w:t>Daten</w:t>
+      </w:r>
+      <w:proofErr w:type="gramEnd"/>
+      <w:r>
+        <w:t xml:space="preserve"> welche die Charts br</w:t>
       </w:r>
       <w:r>
         <w:t>auchen, um die Informationen dar</w:t>
@@ -4033,6 +4169,7 @@
         <w:t xml:space="preserve">llenformat enthält oder die JSON-Datei </w:t>
       </w:r>
       <w:proofErr w:type="spellStart"/>
+      <w:proofErr w:type="gramStart"/>
       <w:r>
         <w:rPr>
           <w:rFonts w:ascii="Courier New" w:hAnsi="Courier New" w:cs="Courier New"/>
@@ -4049,6 +4186,7 @@
         <w:t>json</w:t>
       </w:r>
       <w:proofErr w:type="spellEnd"/>
+      <w:proofErr w:type="gramEnd"/>
       <w:r>
         <w:t xml:space="preserve">, welche alle relevanten Daten der FBI-Kriminalstatistik im JSON-Format </w:t>
       </w:r>
@@ -4097,11 +4235,16 @@
         <w:t xml:space="preserve"> von Objekten speichert.</w:t>
       </w:r>
       <w:r>
-        <w:t xml:space="preserve"> Dazu zählen z.B. die Farbe</w:t>
+        <w:t xml:space="preserve"> Dazu zählen z.B. die </w:t>
+      </w:r>
+      <w:proofErr w:type="gramStart"/>
+      <w:r>
+        <w:t>Farbe</w:t>
       </w:r>
       <w:r>
         <w:t>n</w:t>
       </w:r>
+      <w:proofErr w:type="gramEnd"/>
       <w:r>
         <w:t xml:space="preserve"> die fü</w:t>
       </w:r>
@@ -4130,7 +4273,15 @@
         <w:t>config.js</w:t>
       </w:r>
       <w:r>
-        <w:t xml:space="preserve"> die Pfade zu sämtlichen Skripten die geladen werden.</w:t>
+        <w:t xml:space="preserve"> die Pfade zu sämtlichen </w:t>
+      </w:r>
+      <w:proofErr w:type="gramStart"/>
+      <w:r>
+        <w:t>Skripten</w:t>
+      </w:r>
+      <w:proofErr w:type="gramEnd"/>
+      <w:r>
+        <w:t xml:space="preserve"> die geladen werden.</w:t>
       </w:r>
       <w:r>
         <w:br/>
@@ -4236,6 +4387,385 @@
                 <pic:pic xmlns:pic="http://schemas.openxmlformats.org/drawingml/2006/picture">
                   <pic:nvPicPr>
                     <pic:cNvPr id="0" name="Picture 2" descr="C:\Users\b64\AppData\Local\Microsoft\Windows\INetCache\Content.Word\Chart_Pages.png"/>
+                    <pic:cNvPicPr>
+                      <a:picLocks noChangeAspect="1" noChangeArrowheads="1"/>
+                    </pic:cNvPicPr>
+                  </pic:nvPicPr>
+                  <pic:blipFill>
+                    <a:blip r:embed="rId10">
+                      <a:extLst>
+                        <a:ext uri="{28A0092B-C50C-407E-A947-70E740481C1C}">
+                          <a14:useLocalDpi xmlns:a14="http://schemas.microsoft.com/office/drawing/2010/main" val="0"/>
+                        </a:ext>
+                      </a:extLst>
+                    </a:blip>
+                    <a:srcRect/>
+                    <a:stretch>
+                      <a:fillRect/>
+                    </a:stretch>
+                  </pic:blipFill>
+                  <pic:spPr bwMode="auto">
+                    <a:xfrm>
+                      <a:off x="0" y="0"/>
+                      <a:ext cx="4063365" cy="2536190"/>
+                    </a:xfrm>
+                    <a:prstGeom prst="rect">
+                      <a:avLst/>
+                    </a:prstGeom>
+                    <a:noFill/>
+                    <a:ln>
+                      <a:noFill/>
+                    </a:ln>
+                  </pic:spPr>
+                </pic:pic>
+              </a:graphicData>
+            </a:graphic>
+          </wp:inline>
+        </w:drawing>
+      </w:r>
+    </w:p>
+    <w:p>
+      <w:pPr>
+        <w:pStyle w:val="Beschriftung"/>
+        <w:jc w:val="both"/>
+      </w:pPr>
+      <w:r>
+        <w:t xml:space="preserve">Abbildung </w:t>
+      </w:r>
+      <w:r>
+        <w:rPr>
+          <w:noProof/>
+        </w:rPr>
+        <w:fldChar w:fldCharType="begin"/>
+      </w:r>
+      <w:r>
+        <w:rPr>
+          <w:noProof/>
+        </w:rPr>
+        <w:instrText xml:space="preserve"> SEQ Abbildung \* ARABIC </w:instrText>
+      </w:r>
+      <w:r>
+        <w:rPr>
+          <w:noProof/>
+        </w:rPr>
+        <w:fldChar w:fldCharType="separate"/>
+      </w:r>
+      <w:r>
+        <w:rPr>
+          <w:noProof/>
+        </w:rPr>
+        <w:t>1</w:t>
+      </w:r>
+      <w:r>
+        <w:rPr>
+          <w:noProof/>
+        </w:rPr>
+        <w:fldChar w:fldCharType="end"/>
+      </w:r>
+      <w:r>
+        <w:t xml:space="preserve"> Pages enthalten </w:t>
+      </w:r>
+      <w:proofErr w:type="gramStart"/>
+      <w:r>
+        <w:t>die  Instanzen</w:t>
+      </w:r>
+      <w:proofErr w:type="gramEnd"/>
+      <w:r>
+        <w:t xml:space="preserve"> der Charts. Beide greifen auf den Store zu.</w:t>
+      </w:r>
+    </w:p>
+    <w:p>
+      <w:pPr>
+        <w:pStyle w:val="Folgeabsatz"/>
+        <w:ind w:firstLine="0"/>
+      </w:pPr>
+    </w:p>
+    <w:p>
+      <w:pPr>
+        <w:pStyle w:val="berschrift2"/>
+      </w:pPr>
+      <w:proofErr w:type="spellStart"/>
+      <w:r>
+        <w:t>Statemachine</w:t>
+      </w:r>
+      <w:proofErr w:type="spellEnd"/>
+    </w:p>
+    <w:p>
+      <w:r>
+        <w:t xml:space="preserve">Die einzelnen Seiten werden in einer </w:t>
+      </w:r>
+      <w:proofErr w:type="spellStart"/>
+      <w:r>
+        <w:t>StateMachine</w:t>
+      </w:r>
+      <w:proofErr w:type="spellEnd"/>
+      <w:r>
+        <w:t xml:space="preserve"> verwaltet. </w:t>
+      </w:r>
+      <w:r>
+        <w:t xml:space="preserve">In der Klasse </w:t>
+      </w:r>
+      <w:proofErr w:type="spellStart"/>
+      <w:r>
+        <w:t>StateMachine</w:t>
+      </w:r>
+      <w:proofErr w:type="spellEnd"/>
+      <w:r>
+        <w:t xml:space="preserve"> werden die Instanzen der Seiten erstellt. </w:t>
+      </w:r>
+      <w:r>
+        <w:t xml:space="preserve">In jedem Zustand wird eine andere Seite dargestellt. </w:t>
+      </w:r>
+      <w:r>
+        <w:t xml:space="preserve">Der Zustand wird mittels der Methode </w:t>
+      </w:r>
+      <w:proofErr w:type="spellStart"/>
+      <w:r>
+        <w:rPr>
+          <w:rFonts w:ascii="Courier New" w:hAnsi="Courier New" w:cs="Courier New"/>
+        </w:rPr>
+        <w:t>switchState</w:t>
+      </w:r>
+      <w:proofErr w:type="spellEnd"/>
+      <w:r>
+        <w:rPr>
+          <w:rFonts w:ascii="Courier New" w:hAnsi="Courier New" w:cs="Courier New"/>
+        </w:rPr>
+        <w:t>(</w:t>
+      </w:r>
+      <w:proofErr w:type="spellStart"/>
+      <w:r>
+        <w:rPr>
+          <w:rFonts w:ascii="Courier New" w:hAnsi="Courier New" w:cs="Courier New"/>
+        </w:rPr>
+        <w:t>state</w:t>
+      </w:r>
+      <w:proofErr w:type="spellEnd"/>
+      <w:r>
+        <w:rPr>
+          <w:rFonts w:ascii="Courier New" w:hAnsi="Courier New" w:cs="Courier New"/>
+        </w:rPr>
+        <w:t>)</w:t>
+      </w:r>
+      <w:r>
+        <w:t xml:space="preserve"> </w:t>
+      </w:r>
+      <w:r>
+        <w:t>gewechselt.</w:t>
+      </w:r>
+    </w:p>
+    <w:p>
+      <w:r>
+        <w:t xml:space="preserve">Die Instanz der </w:t>
+      </w:r>
+      <w:proofErr w:type="spellStart"/>
+      <w:r>
+        <w:t>StateMachine</w:t>
+      </w:r>
+      <w:proofErr w:type="spellEnd"/>
+      <w:r>
+        <w:t xml:space="preserve"> befindet </w:t>
+      </w:r>
+      <w:proofErr w:type="gramStart"/>
+      <w:r>
+        <w:t>sich  in</w:t>
+      </w:r>
+      <w:proofErr w:type="gramEnd"/>
+      <w:r>
+        <w:t xml:space="preserve"> der Datei </w:t>
+      </w:r>
+      <w:r>
+        <w:rPr>
+          <w:rFonts w:ascii="Courier New" w:hAnsi="Courier New" w:cs="Courier New"/>
+        </w:rPr>
+        <w:t>components.js</w:t>
+      </w:r>
+      <w:r>
+        <w:rPr>
+          <w:rFonts w:ascii="Courier New" w:hAnsi="Courier New" w:cs="Courier New"/>
+        </w:rPr>
+        <w:t>.</w:t>
+      </w:r>
+      <w:r>
+        <w:rPr>
+          <w:rFonts w:ascii="Courier New" w:hAnsi="Courier New" w:cs="Courier New"/>
+        </w:rPr>
+        <w:br/>
+      </w:r>
+      <w:r>
+        <w:t xml:space="preserve">In der Datei </w:t>
+      </w:r>
+      <w:r>
+        <w:rPr>
+          <w:rFonts w:ascii="Courier New" w:hAnsi="Courier New" w:cs="Courier New"/>
+        </w:rPr>
+        <w:t>action.js</w:t>
+      </w:r>
+      <w:r>
+        <w:t xml:space="preserve"> befinden sich die Funktionen, welche </w:t>
+      </w:r>
+      <w:proofErr w:type="spellStart"/>
+      <w:r>
+        <w:rPr>
+          <w:rFonts w:ascii="Courier New" w:hAnsi="Courier New" w:cs="Courier New"/>
+        </w:rPr>
+        <w:t>switchState</w:t>
+      </w:r>
+      <w:proofErr w:type="spellEnd"/>
+      <w:r>
+        <w:rPr>
+          <w:rFonts w:ascii="Courier New" w:hAnsi="Courier New" w:cs="Courier New"/>
+        </w:rPr>
+        <w:t>(</w:t>
+      </w:r>
+      <w:proofErr w:type="spellStart"/>
+      <w:r>
+        <w:rPr>
+          <w:rFonts w:ascii="Courier New" w:hAnsi="Courier New" w:cs="Courier New"/>
+        </w:rPr>
+        <w:t>state</w:t>
+      </w:r>
+      <w:proofErr w:type="spellEnd"/>
+      <w:r>
+        <w:rPr>
+          <w:rFonts w:ascii="Courier New" w:hAnsi="Courier New" w:cs="Courier New"/>
+        </w:rPr>
+        <w:t>)</w:t>
+      </w:r>
+      <w:r>
+        <w:t xml:space="preserve"> mit unterschiedlichen Zuständen als Param</w:t>
+      </w:r>
+      <w:r>
+        <w:t>e</w:t>
+      </w:r>
+      <w:r>
+        <w:t>ter aufrufen</w:t>
+      </w:r>
+      <w:r>
+        <w:t xml:space="preserve"> und somit die </w:t>
+      </w:r>
+      <w:proofErr w:type="spellStart"/>
+      <w:r>
+        <w:t>StateMachine</w:t>
+      </w:r>
+      <w:proofErr w:type="spellEnd"/>
+      <w:r>
+        <w:t xml:space="preserve"> in einen neuen Zustand versetzen</w:t>
+      </w:r>
+      <w:r>
+        <w:t>.</w:t>
+      </w:r>
+      <w:r>
+        <w:t xml:space="preserve"> </w:t>
+      </w:r>
+      <w:r>
+        <w:t xml:space="preserve">Diese Actions werden in der Datei </w:t>
+      </w:r>
+      <w:r>
+        <w:rPr>
+          <w:rFonts w:ascii="Courier New" w:hAnsi="Courier New" w:cs="Courier New"/>
+        </w:rPr>
+        <w:t>listener.js</w:t>
+      </w:r>
+      <w:r>
+        <w:t xml:space="preserve"> aufgerufen. In dieser Datei werden die DOM-Elemente mit Click-</w:t>
+      </w:r>
+      <w:proofErr w:type="spellStart"/>
+      <w:r>
+        <w:t>Listenern</w:t>
+      </w:r>
+      <w:proofErr w:type="spellEnd"/>
+      <w:r>
+        <w:t xml:space="preserve"> ausgestattet.</w:t>
+      </w:r>
+      <w:r>
+        <w:t xml:space="preserve"> Soba</w:t>
+      </w:r>
+      <w:r>
+        <w:t xml:space="preserve">ld ein DOM-Element geklickt wird, wird </w:t>
+      </w:r>
+      <w:r>
+        <w:t>die passende Seite darg</w:t>
+      </w:r>
+      <w:r>
+        <w:t>e</w:t>
+      </w:r>
+      <w:r>
+        <w:t xml:space="preserve">stellt, </w:t>
+      </w:r>
+      <w:proofErr w:type="gramStart"/>
+      <w:r>
+        <w:t xml:space="preserve">indem </w:t>
+      </w:r>
+      <w:r>
+        <w:t xml:space="preserve"> </w:t>
+      </w:r>
+      <w:r>
+        <w:t>die</w:t>
+      </w:r>
+      <w:proofErr w:type="gramEnd"/>
+      <w:r>
+        <w:t xml:space="preserve"> </w:t>
+      </w:r>
+      <w:r>
+        <w:t>passe</w:t>
+      </w:r>
+      <w:r>
+        <w:t>n</w:t>
+      </w:r>
+      <w:r>
+        <w:t xml:space="preserve">de Action aufgerufen wird und die </w:t>
+      </w:r>
+      <w:proofErr w:type="spellStart"/>
+      <w:r>
+        <w:t>StateMachine</w:t>
+      </w:r>
+      <w:proofErr w:type="spellEnd"/>
+      <w:r>
+        <w:t xml:space="preserve"> den Zustand wechselt.</w:t>
+      </w:r>
+    </w:p>
+    <w:p>
+      <w:pPr>
+        <w:pStyle w:val="Folgeabsatz"/>
+      </w:pPr>
+    </w:p>
+    <w:p>
+      <w:pPr>
+        <w:pStyle w:val="berschrift2"/>
+        <w:numPr>
+          <w:ilvl w:val="0"/>
+          <w:numId w:val="0"/>
+        </w:numPr>
+        <w:ind w:left="576"/>
+      </w:pPr>
+    </w:p>
+    <w:p>
+      <w:pPr>
+        <w:pStyle w:val="berschrift2"/>
+        <w:numPr>
+          <w:ilvl w:val="0"/>
+          <w:numId w:val="0"/>
+        </w:numPr>
+        <w:ind w:left="576"/>
+      </w:pPr>
+      <w:r>
+        <w:rPr>
+          <w:noProof/>
+        </w:rPr>
+        <w:drawing>
+          <wp:inline distT="0" distB="0" distL="0" distR="0" wp14:anchorId="433E5C0B" wp14:editId="07C40B17">
+            <wp:extent cx="4063365" cy="2536190"/>
+            <wp:effectExtent l="0" t="0" r="0" b="0"/>
+            <wp:docPr id="10" name="Grafik 10" descr="C:\Users\b64\AppData\Local\Microsoft\Windows\INetCache\Content.Word\StateMachine.png"/>
+            <wp:cNvGraphicFramePr>
+              <a:graphicFrameLocks xmlns:a="http://schemas.openxmlformats.org/drawingml/2006/main" noChangeAspect="1"/>
+            </wp:cNvGraphicFramePr>
+            <a:graphic xmlns:a="http://schemas.openxmlformats.org/drawingml/2006/main">
+              <a:graphicData uri="http://schemas.openxmlformats.org/drawingml/2006/picture">
+                <pic:pic xmlns:pic="http://schemas.openxmlformats.org/drawingml/2006/picture">
+                  <pic:nvPicPr>
+                    <pic:cNvPr id="0" name="Picture 19" descr="C:\Users\b64\AppData\Local\Microsoft\Windows\INetCache\Content.Word\StateMachine.png"/>
                     <pic:cNvPicPr>
                       <a:picLocks noChangeAspect="1" noChangeArrowheads="1"/>
                     </pic:cNvPicPr>
@@ -4281,257 +4811,50 @@
       <w:r>
         <w:t xml:space="preserve">Abbildung </w:t>
       </w:r>
-      <w:fldSimple w:instr=" SEQ Abbildung \* ARABIC ">
-        <w:r>
-          <w:rPr>
-            <w:noProof/>
-          </w:rPr>
-          <w:t>1</w:t>
-        </w:r>
-      </w:fldSimple>
-      <w:r>
-        <w:t xml:space="preserve"> Pages enthalten die  Instanzen der Charts. Beide greifen auf den Store zu.</w:t>
-      </w:r>
-    </w:p>
-    <w:p>
-      <w:pPr>
-        <w:pStyle w:val="Folgeabsatz"/>
-        <w:ind w:firstLine="0"/>
-      </w:pPr>
-    </w:p>
-    <w:p>
-      <w:pPr>
-        <w:pStyle w:val="berschrift2"/>
-      </w:pPr>
+      <w:r>
+        <w:rPr>
+          <w:noProof/>
+        </w:rPr>
+        <w:fldChar w:fldCharType="begin"/>
+      </w:r>
+      <w:r>
+        <w:rPr>
+          <w:noProof/>
+        </w:rPr>
+        <w:instrText xml:space="preserve"> SEQ Abbildung \* ARABIC </w:instrText>
+      </w:r>
+      <w:r>
+        <w:rPr>
+          <w:noProof/>
+        </w:rPr>
+        <w:fldChar w:fldCharType="separate"/>
+      </w:r>
+      <w:r>
+        <w:rPr>
+          <w:noProof/>
+        </w:rPr>
+        <w:t>2</w:t>
+      </w:r>
+      <w:r>
+        <w:rPr>
+          <w:noProof/>
+        </w:rPr>
+        <w:fldChar w:fldCharType="end"/>
+      </w:r>
+      <w:r>
+        <w:t xml:space="preserve"> Der Aufruf der Seiten</w:t>
+      </w:r>
+      <w:r>
+        <w:t xml:space="preserve"> erfolgt nach dem Observer-</w:t>
+      </w:r>
       <w:proofErr w:type="spellStart"/>
       <w:r>
-        <w:t>Statemachine</w:t>
+        <w:t>Listener</w:t>
       </w:r>
       <w:proofErr w:type="spellEnd"/>
-    </w:p>
-    <w:p>
-      <w:r>
-        <w:t xml:space="preserve">Die einzelnen Seiten werden in einer </w:t>
-      </w:r>
-      <w:proofErr w:type="spellStart"/>
-      <w:r>
-        <w:t>StateMachine</w:t>
-      </w:r>
-      <w:proofErr w:type="spellEnd"/>
-      <w:r>
-        <w:t xml:space="preserve"> verwaltet. </w:t>
-      </w:r>
-      <w:r>
-        <w:t xml:space="preserve">In der Klasse </w:t>
-      </w:r>
-      <w:proofErr w:type="spellStart"/>
-      <w:r>
-        <w:t>StateMachine</w:t>
-      </w:r>
-      <w:proofErr w:type="spellEnd"/>
-      <w:r>
-        <w:t xml:space="preserve"> werden die Instanzen der Seiten erstellt. </w:t>
-      </w:r>
-      <w:r>
-        <w:t xml:space="preserve">In jedem Zustand wird eine andere Seite dargestellt. </w:t>
-      </w:r>
-      <w:r>
-        <w:t xml:space="preserve">Der Zustand wird mittels der Methode </w:t>
-      </w:r>
-      <w:proofErr w:type="spellStart"/>
-      <w:r>
-        <w:rPr>
-          <w:rFonts w:ascii="Courier New" w:hAnsi="Courier New" w:cs="Courier New"/>
-        </w:rPr>
-        <w:t>switchState</w:t>
-      </w:r>
-      <w:proofErr w:type="spellEnd"/>
-      <w:r>
-        <w:rPr>
-          <w:rFonts w:ascii="Courier New" w:hAnsi="Courier New" w:cs="Courier New"/>
-        </w:rPr>
-        <w:t>(</w:t>
-      </w:r>
-      <w:proofErr w:type="spellStart"/>
-      <w:r>
-        <w:rPr>
-          <w:rFonts w:ascii="Courier New" w:hAnsi="Courier New" w:cs="Courier New"/>
-        </w:rPr>
-        <w:t>state</w:t>
-      </w:r>
-      <w:proofErr w:type="spellEnd"/>
-      <w:r>
-        <w:rPr>
-          <w:rFonts w:ascii="Courier New" w:hAnsi="Courier New" w:cs="Courier New"/>
-        </w:rPr>
-        <w:t>)</w:t>
-      </w:r>
-      <w:r>
-        <w:t xml:space="preserve"> </w:t>
-      </w:r>
-      <w:r>
-        <w:t>gewechselt.</w:t>
-      </w:r>
-    </w:p>
-    <w:p>
-      <w:r>
-        <w:t xml:space="preserve">Die Instanz der </w:t>
-      </w:r>
-      <w:proofErr w:type="spellStart"/>
-      <w:r>
-        <w:t>StateMachine</w:t>
-      </w:r>
-      <w:proofErr w:type="spellEnd"/>
-      <w:r>
-        <w:t xml:space="preserve"> befindet sich  in der Datei </w:t>
-      </w:r>
-      <w:r>
-        <w:rPr>
-          <w:rFonts w:ascii="Courier New" w:hAnsi="Courier New" w:cs="Courier New"/>
-        </w:rPr>
-        <w:t>components.js</w:t>
-      </w:r>
-      <w:r>
-        <w:rPr>
-          <w:rFonts w:ascii="Courier New" w:hAnsi="Courier New" w:cs="Courier New"/>
-        </w:rPr>
-        <w:t>.</w:t>
-      </w:r>
-      <w:r>
-        <w:rPr>
-          <w:rFonts w:ascii="Courier New" w:hAnsi="Courier New" w:cs="Courier New"/>
-        </w:rPr>
-        <w:br/>
-      </w:r>
-      <w:r>
-        <w:t xml:space="preserve">In der Datei </w:t>
-      </w:r>
-      <w:r>
-        <w:rPr>
-          <w:rFonts w:ascii="Courier New" w:hAnsi="Courier New" w:cs="Courier New"/>
-        </w:rPr>
-        <w:t>action.js</w:t>
-      </w:r>
-      <w:r>
-        <w:t xml:space="preserve"> befinden sich die Funktionen, welche </w:t>
-      </w:r>
-      <w:proofErr w:type="spellStart"/>
-      <w:r>
-        <w:rPr>
-          <w:rFonts w:ascii="Courier New" w:hAnsi="Courier New" w:cs="Courier New"/>
-        </w:rPr>
-        <w:t>switchState</w:t>
-      </w:r>
-      <w:proofErr w:type="spellEnd"/>
-      <w:r>
-        <w:rPr>
-          <w:rFonts w:ascii="Courier New" w:hAnsi="Courier New" w:cs="Courier New"/>
-        </w:rPr>
-        <w:t>(</w:t>
-      </w:r>
-      <w:proofErr w:type="spellStart"/>
-      <w:r>
-        <w:rPr>
-          <w:rFonts w:ascii="Courier New" w:hAnsi="Courier New" w:cs="Courier New"/>
-        </w:rPr>
-        <w:t>state</w:t>
-      </w:r>
-      <w:proofErr w:type="spellEnd"/>
-      <w:r>
-        <w:rPr>
-          <w:rFonts w:ascii="Courier New" w:hAnsi="Courier New" w:cs="Courier New"/>
-        </w:rPr>
-        <w:t>)</w:t>
-      </w:r>
-      <w:r>
-        <w:t xml:space="preserve"> mit unterschiedlichen Zuständen als Param</w:t>
-      </w:r>
-      <w:r>
-        <w:t>e</w:t>
-      </w:r>
-      <w:r>
-        <w:t>ter aufrufen</w:t>
-      </w:r>
-      <w:r>
-        <w:t xml:space="preserve"> und somit die </w:t>
-      </w:r>
-      <w:proofErr w:type="spellStart"/>
-      <w:r>
-        <w:t>StateMachine</w:t>
-      </w:r>
-      <w:proofErr w:type="spellEnd"/>
-      <w:r>
-        <w:t xml:space="preserve"> in einen neuen Zustand versetzen</w:t>
-      </w:r>
-      <w:r>
-        <w:t>.</w:t>
-      </w:r>
-      <w:r>
-        <w:t xml:space="preserve"> </w:t>
-      </w:r>
-      <w:r>
-        <w:t xml:space="preserve">Diese Actions werden in der Datei </w:t>
-      </w:r>
-      <w:r>
-        <w:rPr>
-          <w:rFonts w:ascii="Courier New" w:hAnsi="Courier New" w:cs="Courier New"/>
-        </w:rPr>
-        <w:t>listener.js</w:t>
-      </w:r>
-      <w:r>
-        <w:t xml:space="preserve"> aufgerufen. In dieser Datei werden die DOM-Elemente mit Click-</w:t>
-      </w:r>
-      <w:proofErr w:type="spellStart"/>
-      <w:r>
-        <w:t>Listenern</w:t>
-      </w:r>
-      <w:proofErr w:type="spellEnd"/>
-      <w:r>
-        <w:t xml:space="preserve"> ausgestattet.</w:t>
-      </w:r>
-      <w:r>
-        <w:t xml:space="preserve"> Soba</w:t>
-      </w:r>
-      <w:r>
-        <w:t xml:space="preserve">ld ein DOM-Element geklickt wird, wird </w:t>
-      </w:r>
-      <w:r>
-        <w:t>die passende Seite darg</w:t>
-      </w:r>
-      <w:r>
-        <w:t>e</w:t>
-      </w:r>
-      <w:r>
-        <w:t xml:space="preserve">stellt, indem </w:t>
-      </w:r>
-      <w:r>
-        <w:t xml:space="preserve"> </w:t>
-      </w:r>
-      <w:r>
-        <w:t xml:space="preserve">die </w:t>
-      </w:r>
-      <w:r>
-        <w:t>passe</w:t>
-      </w:r>
-      <w:r>
-        <w:t>n</w:t>
-      </w:r>
-      <w:r>
-        <w:t xml:space="preserve">de Action aufgerufen wird und die </w:t>
-      </w:r>
-      <w:proofErr w:type="spellStart"/>
-      <w:r>
-        <w:t>StateMachine</w:t>
-      </w:r>
-      <w:proofErr w:type="spellEnd"/>
-      <w:r>
-        <w:t xml:space="preserve"> den Zustand wechselt.</w:t>
-      </w:r>
-    </w:p>
-    <w:p>
-      <w:pPr>
-        <w:pStyle w:val="Folgeabsatz"/>
-      </w:pPr>
+      <w:r>
+        <w:t xml:space="preserve"> Pattern.</w:t>
+      </w:r>
     </w:p>
     <w:p>
       <w:pPr>
@@ -4542,25 +4865,141 @@
         </w:numPr>
         <w:ind w:left="576"/>
       </w:pPr>
+      <w:r>
+        <w:lastRenderedPageBreak/>
+        <w:br/>
+      </w:r>
     </w:p>
     <w:p>
       <w:pPr>
         <w:pStyle w:val="berschrift2"/>
-        <w:numPr>
-          <w:ilvl w:val="0"/>
-          <w:numId w:val="0"/>
-        </w:numPr>
-        <w:ind w:left="576"/>
+      </w:pPr>
+      <w:r>
+        <w:t>Zuordnung der Pages zum DOM-</w:t>
+      </w:r>
+      <w:proofErr w:type="spellStart"/>
+      <w:r>
+        <w:t>ELement</w:t>
+      </w:r>
+      <w:proofErr w:type="spellEnd"/>
+    </w:p>
+    <w:p>
+      <w:r>
+        <w:t xml:space="preserve">Damit jede Page und jeder Chart weiß, in welchem Element des DOMs sie dargestellt werden soll, </w:t>
+      </w:r>
+      <w:r>
+        <w:t xml:space="preserve">erhält jede Page im Konstruktor eine </w:t>
+      </w:r>
+      <w:r>
+        <w:rPr>
+          <w:rFonts w:ascii="Courier New" w:hAnsi="Courier New" w:cs="Courier New"/>
+        </w:rPr>
+        <w:t>id</w:t>
+      </w:r>
+      <w:r>
+        <w:t xml:space="preserve">. Diese </w:t>
+      </w:r>
+      <w:proofErr w:type="spellStart"/>
+      <w:r>
+        <w:rPr>
+          <w:rFonts w:ascii="Courier New" w:hAnsi="Courier New" w:cs="Courier New"/>
+        </w:rPr>
+        <w:t>id</w:t>
+      </w:r>
+      <w:proofErr w:type="spellEnd"/>
+      <w:r>
+        <w:t xml:space="preserve"> gibt sie an ihre Charts weiter. Die </w:t>
+      </w:r>
+      <w:proofErr w:type="spellStart"/>
+      <w:r>
+        <w:rPr>
+          <w:rFonts w:ascii="Courier New" w:hAnsi="Courier New" w:cs="Courier New"/>
+        </w:rPr>
+        <w:t>id</w:t>
+      </w:r>
+      <w:proofErr w:type="spellEnd"/>
+      <w:r>
+        <w:rPr>
+          <w:rFonts w:ascii="Courier New" w:hAnsi="Courier New" w:cs="Courier New"/>
+        </w:rPr>
+        <w:t xml:space="preserve"> </w:t>
+      </w:r>
+      <w:r>
+        <w:t xml:space="preserve">ist die </w:t>
+      </w:r>
+      <w:proofErr w:type="spellStart"/>
+      <w:r>
+        <w:rPr>
+          <w:rFonts w:ascii="Courier New" w:hAnsi="Courier New" w:cs="Courier New"/>
+        </w:rPr>
+        <w:t>css-id</w:t>
+      </w:r>
+      <w:proofErr w:type="spellEnd"/>
+      <w:r>
+        <w:t xml:space="preserve"> des DOM-Elements. Mittels der </w:t>
+      </w:r>
+      <w:proofErr w:type="spellStart"/>
+      <w:r>
+        <w:rPr>
+          <w:rFonts w:ascii="Courier New" w:hAnsi="Courier New" w:cs="Courier New"/>
+        </w:rPr>
+        <w:t>commonfunctions</w:t>
+      </w:r>
+      <w:proofErr w:type="spellEnd"/>
+      <w:r>
+        <w:t xml:space="preserve">-Methode </w:t>
+      </w:r>
+      <w:proofErr w:type="spellStart"/>
+      <w:r>
+        <w:rPr>
+          <w:rFonts w:ascii="Courier New" w:hAnsi="Courier New" w:cs="Courier New"/>
+        </w:rPr>
+        <w:t>getPageById</w:t>
+      </w:r>
+      <w:proofErr w:type="spellEnd"/>
+      <w:r>
+        <w:rPr>
+          <w:rFonts w:ascii="Courier New" w:hAnsi="Courier New" w:cs="Courier New"/>
+        </w:rPr>
+        <w:t>(</w:t>
+      </w:r>
+      <w:proofErr w:type="spellStart"/>
+      <w:r>
+        <w:rPr>
+          <w:rFonts w:ascii="Courier New" w:hAnsi="Courier New" w:cs="Courier New"/>
+        </w:rPr>
+        <w:t>id</w:t>
+      </w:r>
+      <w:proofErr w:type="spellEnd"/>
+      <w:r>
+        <w:rPr>
+          <w:rFonts w:ascii="Courier New" w:hAnsi="Courier New" w:cs="Courier New"/>
+        </w:rPr>
+        <w:t>)</w:t>
+      </w:r>
+      <w:r>
+        <w:t xml:space="preserve"> wird das DOM-Element herausgesucht und geladen.</w:t>
+      </w:r>
+    </w:p>
+    <w:p>
+      <w:pPr>
+        <w:pStyle w:val="Folgeabsatz"/>
+      </w:pPr>
+    </w:p>
+    <w:p>
+      <w:pPr>
+        <w:pStyle w:val="Folgeabsatz"/>
+        <w:keepNext/>
       </w:pPr>
       <w:r>
         <w:rPr>
           <w:noProof/>
         </w:rPr>
         <w:drawing>
-          <wp:inline distT="0" distB="0" distL="0" distR="0" wp14:anchorId="433E5C0B" wp14:editId="07C40B17">
+          <wp:inline distT="0" distB="0" distL="0" distR="0" wp14:anchorId="01FC9870" wp14:editId="3E380163">
             <wp:extent cx="4063365" cy="2536190"/>
             <wp:effectExtent l="0" t="0" r="0" b="0"/>
-            <wp:docPr id="10" name="Grafik 10" descr="C:\Users\b64\AppData\Local\Microsoft\Windows\INetCache\Content.Word\StateMachine.png"/>
+            <wp:docPr id="4" name="Grafik 4" descr="C:\Users\b64\AppData\Local\Microsoft\Windows\INetCache\Content.Word\pageId.png"/>
             <wp:cNvGraphicFramePr>
               <a:graphicFrameLocks xmlns:a="http://schemas.openxmlformats.org/drawingml/2006/main" noChangeAspect="1"/>
             </wp:cNvGraphicFramePr>
@@ -4568,7 +5007,7 @@
               <a:graphicData uri="http://schemas.openxmlformats.org/drawingml/2006/picture">
                 <pic:pic xmlns:pic="http://schemas.openxmlformats.org/drawingml/2006/picture">
                   <pic:nvPicPr>
-                    <pic:cNvPr id="0" name="Picture 19" descr="C:\Users\b64\AppData\Local\Microsoft\Windows\INetCache\Content.Word\StateMachine.png"/>
+                    <pic:cNvPr id="0" name="Picture 6" descr="C:\Users\b64\AppData\Local\Microsoft\Windows\INetCache\Content.Word\pageId.png"/>
                     <pic:cNvPicPr>
                       <a:picLocks noChangeAspect="1" noChangeArrowheads="1"/>
                     </pic:cNvPicPr>
@@ -4614,270 +5053,80 @@
       <w:r>
         <w:t xml:space="preserve">Abbildung </w:t>
       </w:r>
-      <w:fldSimple w:instr=" SEQ Abbildung \* ARABIC ">
-        <w:r>
-          <w:rPr>
-            <w:noProof/>
-          </w:rPr>
-          <w:t>2</w:t>
-        </w:r>
-      </w:fldSimple>
-      <w:r>
-        <w:t xml:space="preserve"> Der Aufruf der Seiten</w:t>
-      </w:r>
-      <w:r>
-        <w:t xml:space="preserve"> erfolgt nach dem Observer-</w:t>
+      <w:r>
+        <w:rPr>
+          <w:noProof/>
+        </w:rPr>
+        <w:fldChar w:fldCharType="begin"/>
+      </w:r>
+      <w:r>
+        <w:rPr>
+          <w:noProof/>
+        </w:rPr>
+        <w:instrText xml:space="preserve"> SEQ Abbildung \* ARABIC </w:instrText>
+      </w:r>
+      <w:r>
+        <w:rPr>
+          <w:noProof/>
+        </w:rPr>
+        <w:fldChar w:fldCharType="separate"/>
+      </w:r>
+      <w:r>
+        <w:rPr>
+          <w:noProof/>
+        </w:rPr>
+        <w:t>3</w:t>
+      </w:r>
+      <w:r>
+        <w:rPr>
+          <w:noProof/>
+        </w:rPr>
+        <w:fldChar w:fldCharType="end"/>
+      </w:r>
+      <w:r>
+        <w:t xml:space="preserve"> Die Zuordnung der Elemente zum DOM-Container erfolgt mittels einer </w:t>
       </w:r>
       <w:proofErr w:type="spellStart"/>
       <w:r>
-        <w:t>Listener</w:t>
+        <w:t>id</w:t>
       </w:r>
       <w:proofErr w:type="spellEnd"/>
-      <w:r>
-        <w:t xml:space="preserve"> Pattern.</w:t>
-      </w:r>
     </w:p>
     <w:p>
       <w:pPr>
         <w:pStyle w:val="berschrift2"/>
-        <w:numPr>
-          <w:ilvl w:val="0"/>
-          <w:numId w:val="0"/>
-        </w:numPr>
-        <w:ind w:left="576"/>
-      </w:pPr>
-      <w:r>
-        <w:lastRenderedPageBreak/>
-        <w:br/>
-      </w:r>
-    </w:p>
-    <w:p>
-      <w:pPr>
-        <w:pStyle w:val="berschrift2"/>
-      </w:pPr>
-      <w:r>
-        <w:t>Zuordnung der Pages zum DOM-</w:t>
-      </w:r>
+      </w:pPr>
       <w:proofErr w:type="spellStart"/>
       <w:r>
-        <w:t>ELement</w:t>
+        <w:t>Scriptloader</w:t>
       </w:r>
       <w:proofErr w:type="spellEnd"/>
     </w:p>
     <w:p>
       <w:r>
-        <w:t xml:space="preserve">Damit jede Page und jeder Chart weiß, in welchem Element des DOMs sie dargestellt werden soll, </w:t>
-      </w:r>
-      <w:r>
-        <w:t xml:space="preserve">erhält jede Page im Konstruktor eine </w:t>
-      </w:r>
-      <w:r>
-        <w:rPr>
-          <w:rFonts w:ascii="Courier New" w:hAnsi="Courier New" w:cs="Courier New"/>
-        </w:rPr>
-        <w:t>id</w:t>
-      </w:r>
-      <w:r>
-        <w:t xml:space="preserve">. Diese </w:t>
+        <w:t xml:space="preserve">Das </w:t>
       </w:r>
       <w:proofErr w:type="spellStart"/>
       <w:r>
-        <w:rPr>
-          <w:rFonts w:ascii="Courier New" w:hAnsi="Courier New" w:cs="Courier New"/>
-        </w:rPr>
-        <w:t>id</w:t>
+        <w:t>Scriptloader</w:t>
       </w:r>
       <w:proofErr w:type="spellEnd"/>
       <w:r>
-        <w:t xml:space="preserve"> gibt sie an ihre Charts weiter. Die </w:t>
-      </w:r>
-      <w:proofErr w:type="spellStart"/>
-      <w:r>
-        <w:rPr>
-          <w:rFonts w:ascii="Courier New" w:hAnsi="Courier New" w:cs="Courier New"/>
-        </w:rPr>
-        <w:t>id</w:t>
-      </w:r>
-      <w:proofErr w:type="spellEnd"/>
-      <w:r>
-        <w:rPr>
-          <w:rFonts w:ascii="Courier New" w:hAnsi="Courier New" w:cs="Courier New"/>
-        </w:rPr>
+        <w:t>-</w:t>
+      </w:r>
+      <w:proofErr w:type="gramStart"/>
+      <w:r>
+        <w:t xml:space="preserve">Modul </w:t>
+      </w:r>
+      <w:r>
         <w:t xml:space="preserve"> </w:t>
       </w:r>
       <w:r>
-        <w:t xml:space="preserve">ist die </w:t>
-      </w:r>
-      <w:proofErr w:type="spellStart"/>
-      <w:r>
-        <w:rPr>
-          <w:rFonts w:ascii="Courier New" w:hAnsi="Courier New" w:cs="Courier New"/>
-        </w:rPr>
-        <w:t>css-id</w:t>
-      </w:r>
-      <w:proofErr w:type="spellEnd"/>
-      <w:r>
-        <w:t xml:space="preserve"> des DOM-Elements. Mittels der </w:t>
-      </w:r>
-      <w:proofErr w:type="spellStart"/>
-      <w:r>
-        <w:rPr>
-          <w:rFonts w:ascii="Courier New" w:hAnsi="Courier New" w:cs="Courier New"/>
-        </w:rPr>
-        <w:t>commonfunctions</w:t>
-      </w:r>
-      <w:proofErr w:type="spellEnd"/>
-      <w:r>
-        <w:t xml:space="preserve">-Methode </w:t>
-      </w:r>
-      <w:proofErr w:type="spellStart"/>
-      <w:r>
-        <w:rPr>
-          <w:rFonts w:ascii="Courier New" w:hAnsi="Courier New" w:cs="Courier New"/>
-        </w:rPr>
-        <w:t>getPageById</w:t>
-      </w:r>
-      <w:proofErr w:type="spellEnd"/>
-      <w:r>
-        <w:rPr>
-          <w:rFonts w:ascii="Courier New" w:hAnsi="Courier New" w:cs="Courier New"/>
-        </w:rPr>
-        <w:t>(</w:t>
-      </w:r>
-      <w:proofErr w:type="spellStart"/>
-      <w:r>
-        <w:rPr>
-          <w:rFonts w:ascii="Courier New" w:hAnsi="Courier New" w:cs="Courier New"/>
-        </w:rPr>
-        <w:t>id</w:t>
-      </w:r>
-      <w:proofErr w:type="spellEnd"/>
-      <w:r>
-        <w:rPr>
-          <w:rFonts w:ascii="Courier New" w:hAnsi="Courier New" w:cs="Courier New"/>
-        </w:rPr>
-        <w:t>)</w:t>
-      </w:r>
-      <w:r>
-        <w:t xml:space="preserve"> wird das DOM-Element herausgesucht und geladen.</w:t>
-      </w:r>
-    </w:p>
-    <w:p>
-      <w:pPr>
-        <w:pStyle w:val="Folgeabsatz"/>
-      </w:pPr>
-    </w:p>
-    <w:p>
-      <w:pPr>
-        <w:pStyle w:val="Folgeabsatz"/>
-        <w:keepNext/>
-      </w:pPr>
-      <w:r>
-        <w:rPr>
-          <w:noProof/>
-        </w:rPr>
-        <w:drawing>
-          <wp:inline distT="0" distB="0" distL="0" distR="0" wp14:anchorId="01FC9870" wp14:editId="3E380163">
-            <wp:extent cx="4063365" cy="2536190"/>
-            <wp:effectExtent l="0" t="0" r="0" b="0"/>
-            <wp:docPr id="4" name="Grafik 4" descr="C:\Users\b64\AppData\Local\Microsoft\Windows\INetCache\Content.Word\pageId.png"/>
-            <wp:cNvGraphicFramePr>
-              <a:graphicFrameLocks xmlns:a="http://schemas.openxmlformats.org/drawingml/2006/main" noChangeAspect="1"/>
-            </wp:cNvGraphicFramePr>
-            <a:graphic xmlns:a="http://schemas.openxmlformats.org/drawingml/2006/main">
-              <a:graphicData uri="http://schemas.openxmlformats.org/drawingml/2006/picture">
-                <pic:pic xmlns:pic="http://schemas.openxmlformats.org/drawingml/2006/picture">
-                  <pic:nvPicPr>
-                    <pic:cNvPr id="0" name="Picture 6" descr="C:\Users\b64\AppData\Local\Microsoft\Windows\INetCache\Content.Word\pageId.png"/>
-                    <pic:cNvPicPr>
-                      <a:picLocks noChangeAspect="1" noChangeArrowheads="1"/>
-                    </pic:cNvPicPr>
-                  </pic:nvPicPr>
-                  <pic:blipFill>
-                    <a:blip r:embed="rId13">
-                      <a:extLst>
-                        <a:ext uri="{28A0092B-C50C-407E-A947-70E740481C1C}">
-                          <a14:useLocalDpi xmlns:a14="http://schemas.microsoft.com/office/drawing/2010/main" val="0"/>
-                        </a:ext>
-                      </a:extLst>
-                    </a:blip>
-                    <a:srcRect/>
-                    <a:stretch>
-                      <a:fillRect/>
-                    </a:stretch>
-                  </pic:blipFill>
-                  <pic:spPr bwMode="auto">
-                    <a:xfrm>
-                      <a:off x="0" y="0"/>
-                      <a:ext cx="4063365" cy="2536190"/>
-                    </a:xfrm>
-                    <a:prstGeom prst="rect">
-                      <a:avLst/>
-                    </a:prstGeom>
-                    <a:noFill/>
-                    <a:ln>
-                      <a:noFill/>
-                    </a:ln>
-                  </pic:spPr>
-                </pic:pic>
-              </a:graphicData>
-            </a:graphic>
-          </wp:inline>
-        </w:drawing>
-      </w:r>
-    </w:p>
-    <w:p>
-      <w:pPr>
-        <w:pStyle w:val="Beschriftung"/>
-        <w:jc w:val="both"/>
-      </w:pPr>
-      <w:r>
-        <w:t xml:space="preserve">Abbildung </w:t>
-      </w:r>
-      <w:fldSimple w:instr=" SEQ Abbildung \* ARABIC ">
-        <w:r>
-          <w:rPr>
-            <w:noProof/>
-          </w:rPr>
-          <w:t>3</w:t>
-        </w:r>
-      </w:fldSimple>
-      <w:r>
-        <w:t xml:space="preserve"> Die Zuordnung der Elemente zum DOM-Container erfolgt mittels einer </w:t>
-      </w:r>
-      <w:proofErr w:type="spellStart"/>
-      <w:r>
-        <w:t>id</w:t>
-      </w:r>
-      <w:proofErr w:type="spellEnd"/>
-    </w:p>
-    <w:p>
-      <w:pPr>
-        <w:pStyle w:val="berschrift2"/>
-      </w:pPr>
-      <w:proofErr w:type="spellStart"/>
-      <w:r>
-        <w:t>Scriptloader</w:t>
-      </w:r>
-      <w:proofErr w:type="spellEnd"/>
-    </w:p>
-    <w:p>
-      <w:r>
-        <w:t xml:space="preserve">Das </w:t>
-      </w:r>
-      <w:proofErr w:type="spellStart"/>
-      <w:r>
-        <w:t>Scriptloader</w:t>
-      </w:r>
-      <w:proofErr w:type="spellEnd"/>
-      <w:r>
-        <w:t xml:space="preserve">-Modul </w:t>
-      </w:r>
-      <w:r>
-        <w:t xml:space="preserve"> </w:t>
-      </w:r>
-      <w:r>
-        <w:t>lädt alle Scripts</w:t>
+        <w:t>lädt</w:t>
+      </w:r>
+      <w:proofErr w:type="gramEnd"/>
+      <w:r>
+        <w:t xml:space="preserve"> alle Scripts</w:t>
       </w:r>
       <w:r>
         <w:t xml:space="preserve"> und Bibliotheken</w:t>
@@ -5051,6 +5300,7 @@
               <w:pStyle w:val="Folgeabsatz"/>
               <w:ind w:firstLine="0"/>
             </w:pPr>
+            <w:proofErr w:type="gramStart"/>
             <w:r>
               <w:t>h</w:t>
             </w:r>
@@ -5058,7 +5308,11 @@
               <w:t>tmlelements.js</w:t>
             </w:r>
             <w:r>
-              <w:t xml:space="preserve"> . Enthält Layout-Daten für die Charts.</w:t>
+              <w:t xml:space="preserve"> .</w:t>
+            </w:r>
+            <w:proofErr w:type="gramEnd"/>
+            <w:r>
+              <w:t xml:space="preserve"> Enthält Layout-Daten für die Charts.</w:t>
             </w:r>
           </w:p>
         </w:tc>
@@ -5135,6 +5389,7 @@
               <w:pStyle w:val="Folgeabsatz"/>
               <w:ind w:firstLine="0"/>
             </w:pPr>
+            <w:proofErr w:type="gramStart"/>
             <w:r>
               <w:t xml:space="preserve">Enthält  </w:t>
             </w:r>
@@ -5143,6 +5398,7 @@
               <w:t>ScriptLoader</w:t>
             </w:r>
             <w:proofErr w:type="spellEnd"/>
+            <w:proofErr w:type="gramEnd"/>
             <w:r>
               <w:t xml:space="preserve"> und Pfade zu den Scripts</w:t>
             </w:r>
@@ -5254,14 +5510,36 @@
       <w:r>
         <w:t xml:space="preserve">Abbildung </w:t>
       </w:r>
-      <w:fldSimple w:instr=" SEQ Abbildung \* ARABIC ">
-        <w:r>
-          <w:rPr>
-            <w:noProof/>
-          </w:rPr>
-          <w:t>4</w:t>
-        </w:r>
-      </w:fldSimple>
+      <w:r>
+        <w:rPr>
+          <w:noProof/>
+        </w:rPr>
+        <w:fldChar w:fldCharType="begin"/>
+      </w:r>
+      <w:r>
+        <w:rPr>
+          <w:noProof/>
+        </w:rPr>
+        <w:instrText xml:space="preserve"> SEQ Abbildung \* ARABIC </w:instrText>
+      </w:r>
+      <w:r>
+        <w:rPr>
+          <w:noProof/>
+        </w:rPr>
+        <w:fldChar w:fldCharType="separate"/>
+      </w:r>
+      <w:r>
+        <w:rPr>
+          <w:noProof/>
+        </w:rPr>
+        <w:t>4</w:t>
+      </w:r>
+      <w:r>
+        <w:rPr>
+          <w:noProof/>
+        </w:rPr>
+        <w:fldChar w:fldCharType="end"/>
+      </w:r>
       <w:r>
         <w:t xml:space="preserve"> Die </w:t>
       </w:r>
@@ -5273,7 +5551,7 @@
       </w:r>
     </w:p>
     <w:sectPr>
-      <w:headerReference w:type="default" r:id="rId14"/>
+      <w:headerReference w:type="default" r:id="rId13"/>
       <w:type w:val="continuous"/>
       <w:pgSz w:w="11906" w:h="16838"/>
       <w:pgMar w:top="1418" w:right="1418" w:bottom="1134" w:left="1985" w:header="709" w:footer="709" w:gutter="0"/>
@@ -5357,12 +5635,17 @@
         <w:t xml:space="preserve"> </w:t>
       </w:r>
       <w:proofErr w:type="spellStart"/>
+      <w:proofErr w:type="gramStart"/>
       <w:r>
         <w:t>Redux</w:t>
       </w:r>
       <w:proofErr w:type="spellEnd"/>
       <w:r>
-        <w:t xml:space="preserve">(2018). </w:t>
+        <w:t>(</w:t>
+      </w:r>
+      <w:proofErr w:type="gramEnd"/>
+      <w:r>
+        <w:t xml:space="preserve">2018). </w:t>
       </w:r>
       <w:proofErr w:type="spellStart"/>
       <w:r>
@@ -10945,7 +11228,7 @@
 </file>
 
 <file path=customXml/itemProps1.xml><?xml version="1.0" encoding="utf-8"?>
-<ds:datastoreItem xmlns:ds="http://schemas.openxmlformats.org/officeDocument/2006/customXml" ds:itemID="{73333CFC-98FE-4318-AA59-277C7AD41262}">
+<ds:datastoreItem xmlns:ds="http://schemas.openxmlformats.org/officeDocument/2006/customXml" ds:itemID="{A4E45CF8-FEF2-44D6-80B2-B16E4CE3BB67}">
   <ds:schemaRefs>
     <ds:schemaRef ds:uri="http://schemas.openxmlformats.org/officeDocument/2006/bibliography"/>
   </ds:schemaRefs>

</xml_diff>

<commit_message>
Entferne StartPage aus Doku
</commit_message>
<xml_diff>
--- a/Dokumentation.docx
+++ b/Dokumentation.docx
@@ -255,16 +255,8 @@
         <w:rPr>
           <w:rFonts w:ascii="Palatino Linotype" w:hAnsi="Palatino Linotype"/>
         </w:rPr>
-        <w:t xml:space="preserve">Florin </w:t>
-      </w:r>
-      <w:proofErr w:type="spellStart"/>
-      <w:r>
-        <w:rPr>
-          <w:rFonts w:ascii="Palatino Linotype" w:hAnsi="Palatino Linotype"/>
-        </w:rPr>
-        <w:t>Schwappach</w:t>
-      </w:r>
-      <w:proofErr w:type="spellEnd"/>
+        <w:t>Florin Schwappach</w:t>
+      </w:r>
     </w:p>
     <w:p>
       <w:pPr>
@@ -465,84 +457,77 @@
           <w:sz w:val="20"/>
           <w:highlight w:val="yellow"/>
         </w:rPr>
-        <w:t xml:space="preserve">Jonas </w:t>
-      </w:r>
-      <w:proofErr w:type="spellStart"/>
-      <w:r>
+        <w:t>Jonas Jelinski</w:t>
+      </w:r>
+    </w:p>
+    <w:p>
+      <w:pPr>
+        <w:pStyle w:val="TitelseiteText"/>
         <w:rPr>
           <w:rFonts w:ascii="Palatino Linotype" w:hAnsi="Palatino Linotype"/>
           <w:sz w:val="20"/>
           <w:highlight w:val="yellow"/>
         </w:rPr>
-        <w:t>Jelinski</w:t>
-      </w:r>
-      <w:proofErr w:type="spellEnd"/>
-    </w:p>
-    <w:p>
-      <w:pPr>
-        <w:pStyle w:val="TitelseiteText"/>
+      </w:pPr>
+      <w:r>
         <w:rPr>
           <w:rFonts w:ascii="Palatino Linotype" w:hAnsi="Palatino Linotype"/>
           <w:sz w:val="20"/>
           <w:highlight w:val="yellow"/>
         </w:rPr>
-      </w:pPr>
+        <w:t>Matrikelnummer</w:t>
+      </w:r>
       <w:r>
         <w:rPr>
           <w:rFonts w:ascii="Palatino Linotype" w:hAnsi="Palatino Linotype"/>
           <w:sz w:val="20"/>
           <w:highlight w:val="yellow"/>
         </w:rPr>
-        <w:t>Matrikelnummer</w:t>
-      </w:r>
-      <w:r>
+        <w:t>: 18 27 577</w:t>
+      </w:r>
+    </w:p>
+    <w:p>
+      <w:pPr>
+        <w:pStyle w:val="TitelseiteText"/>
         <w:rPr>
           <w:rFonts w:ascii="Palatino Linotype" w:hAnsi="Palatino Linotype"/>
           <w:sz w:val="20"/>
           <w:highlight w:val="yellow"/>
         </w:rPr>
-        <w:t>: 18 27 577</w:t>
-      </w:r>
-    </w:p>
-    <w:p>
-      <w:pPr>
-        <w:pStyle w:val="TitelseiteText"/>
+      </w:pPr>
+      <w:r>
         <w:rPr>
           <w:rFonts w:ascii="Palatino Linotype" w:hAnsi="Palatino Linotype"/>
           <w:sz w:val="20"/>
           <w:highlight w:val="yellow"/>
         </w:rPr>
-      </w:pPr>
-      <w:r>
+        <w:t>5. Semester B.A. Medieninformatik / Informationswissenschaft</w:t>
+      </w:r>
+    </w:p>
+    <w:p>
+      <w:pPr>
+        <w:pStyle w:val="TitelseiteText"/>
         <w:rPr>
           <w:rFonts w:ascii="Palatino Linotype" w:hAnsi="Palatino Linotype"/>
           <w:sz w:val="20"/>
           <w:highlight w:val="yellow"/>
-        </w:rPr>
-        <w:t>5. Semester B.A. Medieninformatik / Informationswissenschaft</w:t>
-      </w:r>
-    </w:p>
-    <w:p>
-      <w:pPr>
-        <w:pStyle w:val="TitelseiteText"/>
+          <w:lang w:val="da-DK"/>
+        </w:rPr>
+      </w:pPr>
+      <w:r>
+        <w:rPr>
+          <w:rFonts w:ascii="Palatino Linotype" w:hAnsi="Palatino Linotype"/>
+          <w:sz w:val="20"/>
+          <w:lang w:val="da-DK"/>
+        </w:rPr>
+        <w:t>E-Mail:</w:t>
+      </w:r>
+      <w:r>
         <w:rPr>
           <w:rFonts w:ascii="Palatino Linotype" w:hAnsi="Palatino Linotype"/>
           <w:sz w:val="20"/>
           <w:highlight w:val="yellow"/>
-        </w:rPr>
-      </w:pPr>
-      <w:r>
-        <w:rPr>
-          <w:rFonts w:ascii="Palatino Linotype" w:hAnsi="Palatino Linotype"/>
-          <w:sz w:val="20"/>
-        </w:rPr>
-        <w:t>E-Mail:</w:t>
-      </w:r>
-      <w:r>
-        <w:rPr>
-          <w:rFonts w:ascii="Palatino Linotype" w:hAnsi="Palatino Linotype"/>
-          <w:sz w:val="20"/>
-          <w:highlight w:val="yellow"/>
+          <w:lang w:val="da-DK"/>
         </w:rPr>
         <w:t xml:space="preserve"> </w:t>
       </w:r>
@@ -553,6 +538,7 @@
             <w:rFonts w:ascii="Palatino Linotype" w:hAnsi="Palatino Linotype"/>
             <w:sz w:val="20"/>
             <w:highlight w:val="yellow"/>
+            <w:lang w:val="da-DK"/>
           </w:rPr>
           <w:t>Jonas.Jelinski@stud.uni-regensburg.de</w:t>
         </w:r>
@@ -565,6 +551,7 @@
           <w:rFonts w:ascii="Palatino Linotype" w:hAnsi="Palatino Linotype"/>
           <w:sz w:val="20"/>
           <w:highlight w:val="yellow"/>
+          <w:lang w:val="da-DK"/>
         </w:rPr>
       </w:pPr>
     </w:p>
@@ -575,6 +562,7 @@
           <w:rFonts w:ascii="Palatino Linotype" w:hAnsi="Palatino Linotype"/>
           <w:sz w:val="20"/>
           <w:highlight w:val="yellow"/>
+          <w:lang w:val="da-DK"/>
         </w:rPr>
       </w:pPr>
       <w:r>
@@ -582,6 +570,7 @@
           <w:rFonts w:ascii="Palatino Linotype" w:hAnsi="Palatino Linotype"/>
           <w:sz w:val="20"/>
           <w:highlight w:val="yellow"/>
+          <w:lang w:val="da-DK"/>
         </w:rPr>
         <w:t>Ch</w:t>
       </w:r>
@@ -590,50 +579,45 @@
           <w:rFonts w:ascii="Palatino Linotype" w:hAnsi="Palatino Linotype"/>
           <w:sz w:val="20"/>
           <w:highlight w:val="yellow"/>
-        </w:rPr>
-        <w:t xml:space="preserve">ristian </w:t>
-      </w:r>
-      <w:proofErr w:type="spellStart"/>
+          <w:lang w:val="da-DK"/>
+        </w:rPr>
+        <w:t>ristian Lisi</w:t>
+      </w:r>
       <w:r>
         <w:rPr>
           <w:rFonts w:ascii="Palatino Linotype" w:hAnsi="Palatino Linotype"/>
           <w:sz w:val="20"/>
           <w:highlight w:val="yellow"/>
-        </w:rPr>
-        <w:t>Lisi</w:t>
-      </w:r>
-      <w:r>
+          <w:lang w:val="da-DK"/>
+        </w:rPr>
+        <w:t>k</w:t>
+      </w:r>
+    </w:p>
+    <w:p>
+      <w:pPr>
+        <w:pStyle w:val="TitelseiteText"/>
         <w:rPr>
           <w:rFonts w:ascii="Palatino Linotype" w:hAnsi="Palatino Linotype"/>
           <w:sz w:val="20"/>
           <w:highlight w:val="yellow"/>
-        </w:rPr>
-        <w:t>k</w:t>
-      </w:r>
-      <w:proofErr w:type="spellEnd"/>
-    </w:p>
-    <w:p>
-      <w:pPr>
-        <w:pStyle w:val="TitelseiteText"/>
+          <w:lang w:val="da-DK"/>
+        </w:rPr>
+      </w:pPr>
+      <w:r>
         <w:rPr>
           <w:rFonts w:ascii="Palatino Linotype" w:hAnsi="Palatino Linotype"/>
           <w:sz w:val="20"/>
           <w:highlight w:val="yellow"/>
-        </w:rPr>
-      </w:pPr>
+          <w:lang w:val="da-DK"/>
+        </w:rPr>
+        <w:t xml:space="preserve">Martrikelnummer: </w:t>
+      </w:r>
       <w:r>
         <w:rPr>
           <w:rFonts w:ascii="Palatino Linotype" w:hAnsi="Palatino Linotype"/>
           <w:sz w:val="20"/>
           <w:highlight w:val="yellow"/>
-        </w:rPr>
-        <w:t xml:space="preserve">Martrikelnummer: </w:t>
-      </w:r>
-      <w:r>
-        <w:rPr>
-          <w:rFonts w:ascii="Palatino Linotype" w:hAnsi="Palatino Linotype"/>
-          <w:sz w:val="20"/>
-          <w:highlight w:val="yellow"/>
+          <w:lang w:val="da-DK"/>
         </w:rPr>
         <w:t xml:space="preserve"> 18 677 00</w:t>
       </w:r>
@@ -2085,8 +2069,6 @@
         </w:r>
       </w:hyperlink>
     </w:p>
-    <w:bookmarkStart w:id="0" w:name="_GoBack"/>
-    <w:bookmarkEnd w:id="0"/>
     <w:p>
       <w:pPr>
         <w:pStyle w:val="Verzeichnis2"/>
@@ -2101,132 +2083,81 @@
           <w:szCs w:val="22"/>
         </w:rPr>
       </w:pPr>
-      <w:r>
-        <w:rPr>
-          <w:rStyle w:val="Hyperlink"/>
-          <w:rFonts w:eastAsiaTheme="majorEastAsia"/>
-          <w:noProof/>
-        </w:rPr>
-        <w:fldChar w:fldCharType="begin"/>
-      </w:r>
-      <w:r>
-        <w:rPr>
-          <w:rStyle w:val="Hyperlink"/>
-          <w:rFonts w:eastAsiaTheme="majorEastAsia"/>
-          <w:noProof/>
-        </w:rPr>
-        <w:instrText xml:space="preserve"> </w:instrText>
-      </w:r>
-      <w:r>
-        <w:rPr>
-          <w:noProof/>
-        </w:rPr>
-        <w:instrText>HYPERLINK \l "_Toc519783165"</w:instrText>
-      </w:r>
-      <w:r>
-        <w:rPr>
-          <w:rStyle w:val="Hyperlink"/>
-          <w:rFonts w:eastAsiaTheme="majorEastAsia"/>
-          <w:noProof/>
-        </w:rPr>
-        <w:instrText xml:space="preserve"> </w:instrText>
-      </w:r>
-      <w:r>
-        <w:rPr>
-          <w:rStyle w:val="Hyperlink"/>
-          <w:rFonts w:eastAsiaTheme="majorEastAsia"/>
-          <w:noProof/>
-        </w:rPr>
-      </w:r>
-      <w:r>
-        <w:rPr>
-          <w:rStyle w:val="Hyperlink"/>
-          <w:rFonts w:eastAsiaTheme="majorEastAsia"/>
-          <w:noProof/>
-        </w:rPr>
-        <w:fldChar w:fldCharType="separate"/>
-      </w:r>
-      <w:r>
-        <w:rPr>
-          <w:rStyle w:val="Hyperlink"/>
-          <w:rFonts w:eastAsiaTheme="majorEastAsia"/>
-          <w:noProof/>
-        </w:rPr>
-        <w:t>3.1</w:t>
-      </w:r>
-      <w:r>
-        <w:rPr>
-          <w:rFonts w:asciiTheme="minorHAnsi" w:eastAsiaTheme="minorEastAsia" w:hAnsiTheme="minorHAnsi" w:cstheme="minorBidi"/>
-          <w:noProof/>
-          <w:sz w:val="22"/>
-          <w:szCs w:val="22"/>
-        </w:rPr>
-        <w:tab/>
-      </w:r>
-      <w:r>
-        <w:rPr>
-          <w:rStyle w:val="Hyperlink"/>
-          <w:rFonts w:eastAsiaTheme="majorEastAsia"/>
-          <w:noProof/>
-        </w:rPr>
-        <w:t>index.html und css</w:t>
-      </w:r>
-      <w:r>
-        <w:rPr>
-          <w:noProof/>
-          <w:webHidden/>
-        </w:rPr>
-        <w:tab/>
-      </w:r>
-      <w:r>
-        <w:rPr>
-          <w:noProof/>
-          <w:webHidden/>
-        </w:rPr>
-        <w:fldChar w:fldCharType="begin"/>
-      </w:r>
-      <w:r>
-        <w:rPr>
-          <w:noProof/>
-          <w:webHidden/>
-        </w:rPr>
-        <w:instrText xml:space="preserve"> PAGEREF _Toc519783165 \h </w:instrText>
-      </w:r>
-      <w:r>
-        <w:rPr>
-          <w:noProof/>
-          <w:webHidden/>
-        </w:rPr>
-      </w:r>
-      <w:r>
-        <w:rPr>
-          <w:noProof/>
-          <w:webHidden/>
-        </w:rPr>
-        <w:fldChar w:fldCharType="separate"/>
-      </w:r>
-      <w:r>
-        <w:rPr>
-          <w:noProof/>
-          <w:webHidden/>
-        </w:rPr>
-        <w:t>8</w:t>
-      </w:r>
-      <w:r>
-        <w:rPr>
-          <w:noProof/>
-          <w:webHidden/>
-        </w:rPr>
-        <w:fldChar w:fldCharType="end"/>
-      </w:r>
-      <w:r>
-        <w:rPr>
-          <w:rStyle w:val="Hyperlink"/>
-          <w:rFonts w:eastAsiaTheme="majorEastAsia"/>
-          <w:noProof/>
-        </w:rPr>
-        <w:fldChar w:fldCharType="end"/>
-      </w:r>
+      <w:hyperlink w:anchor="_Toc519783165" w:history="1">
+        <w:r>
+          <w:rPr>
+            <w:rStyle w:val="Hyperlink"/>
+            <w:rFonts w:eastAsiaTheme="majorEastAsia"/>
+            <w:noProof/>
+          </w:rPr>
+          <w:t>3.1</w:t>
+        </w:r>
+        <w:r>
+          <w:rPr>
+            <w:rFonts w:asciiTheme="minorHAnsi" w:eastAsiaTheme="minorEastAsia" w:hAnsiTheme="minorHAnsi" w:cstheme="minorBidi"/>
+            <w:noProof/>
+            <w:sz w:val="22"/>
+            <w:szCs w:val="22"/>
+          </w:rPr>
+          <w:tab/>
+        </w:r>
+        <w:r>
+          <w:rPr>
+            <w:rStyle w:val="Hyperlink"/>
+            <w:rFonts w:eastAsiaTheme="majorEastAsia"/>
+            <w:noProof/>
+          </w:rPr>
+          <w:t>index.html und css</w:t>
+        </w:r>
+        <w:r>
+          <w:rPr>
+            <w:noProof/>
+            <w:webHidden/>
+          </w:rPr>
+          <w:tab/>
+        </w:r>
+        <w:r>
+          <w:rPr>
+            <w:noProof/>
+            <w:webHidden/>
+          </w:rPr>
+          <w:fldChar w:fldCharType="begin"/>
+        </w:r>
+        <w:r>
+          <w:rPr>
+            <w:noProof/>
+            <w:webHidden/>
+          </w:rPr>
+          <w:instrText xml:space="preserve"> PAGEREF _Toc519783165 \h </w:instrText>
+        </w:r>
+        <w:r>
+          <w:rPr>
+            <w:noProof/>
+            <w:webHidden/>
+          </w:rPr>
+        </w:r>
+        <w:r>
+          <w:rPr>
+            <w:noProof/>
+            <w:webHidden/>
+          </w:rPr>
+          <w:fldChar w:fldCharType="separate"/>
+        </w:r>
+        <w:r>
+          <w:rPr>
+            <w:noProof/>
+            <w:webHidden/>
+          </w:rPr>
+          <w:t>8</w:t>
+        </w:r>
+        <w:r>
+          <w:rPr>
+            <w:noProof/>
+            <w:webHidden/>
+          </w:rPr>
+          <w:fldChar w:fldCharType="end"/>
+        </w:r>
+      </w:hyperlink>
     </w:p>
     <w:p>
       <w:pPr>
@@ -2968,29 +2899,29 @@
         </w:rPr>
         <w:fldChar w:fldCharType="end"/>
       </w:r>
-      <w:bookmarkStart w:id="1" w:name="_Toc354659178"/>
-      <w:bookmarkStart w:id="2" w:name="_Toc354660357"/>
-      <w:bookmarkStart w:id="3" w:name="_Toc354660407"/>
-      <w:bookmarkStart w:id="4" w:name="_Toc354660468"/>
-      <w:bookmarkStart w:id="5" w:name="_Toc361142756"/>
-      <w:bookmarkStart w:id="6" w:name="_Toc361143689"/>
+      <w:bookmarkStart w:id="0" w:name="_Toc354659178"/>
+      <w:bookmarkStart w:id="1" w:name="_Toc354660357"/>
+      <w:bookmarkStart w:id="2" w:name="_Toc354660407"/>
+      <w:bookmarkStart w:id="3" w:name="_Toc354660468"/>
+      <w:bookmarkStart w:id="4" w:name="_Toc361142756"/>
+      <w:bookmarkStart w:id="5" w:name="_Toc361143689"/>
     </w:p>
     <w:p>
       <w:pPr>
         <w:pStyle w:val="berschrift1"/>
       </w:pPr>
-      <w:bookmarkStart w:id="7" w:name="_Toc519783151"/>
+      <w:bookmarkStart w:id="6" w:name="_Toc519783151"/>
+      <w:bookmarkEnd w:id="0"/>
       <w:bookmarkEnd w:id="1"/>
       <w:bookmarkEnd w:id="2"/>
       <w:bookmarkEnd w:id="3"/>
       <w:bookmarkEnd w:id="4"/>
       <w:bookmarkEnd w:id="5"/>
-      <w:bookmarkEnd w:id="6"/>
       <w:r>
         <w:lastRenderedPageBreak/>
         <w:t>Visuelle Kodierung der Daten</w:t>
       </w:r>
-      <w:bookmarkEnd w:id="7"/>
+      <w:bookmarkEnd w:id="6"/>
     </w:p>
     <w:p>
       <w:pPr>
@@ -3002,11 +2933,11 @@
       <w:pPr>
         <w:pStyle w:val="berschrift2"/>
       </w:pPr>
-      <w:bookmarkStart w:id="8" w:name="_Toc519783152"/>
+      <w:bookmarkStart w:id="7" w:name="_Toc519783152"/>
       <w:r>
         <w:t>Art der Daten</w:t>
       </w:r>
-      <w:bookmarkEnd w:id="8"/>
+      <w:bookmarkEnd w:id="7"/>
       <w:r>
         <w:tab/>
       </w:r>
@@ -3029,15 +2960,7 @@
         <w:t xml:space="preserve">Die Seite visualisiert Statistiken </w:t>
       </w:r>
       <w:r>
-        <w:t xml:space="preserve">des Federal Bureau </w:t>
-      </w:r>
-      <w:proofErr w:type="spellStart"/>
-      <w:r>
-        <w:t>of</w:t>
-      </w:r>
-      <w:proofErr w:type="spellEnd"/>
-      <w:r>
-        <w:t xml:space="preserve"> Investigation (FBI)</w:t>
+        <w:t>des Federal Bureau of Investigation (FBI)</w:t>
       </w:r>
       <w:r>
         <w:t xml:space="preserve"> der Vereinigten Staaten</w:t>
@@ -3116,14 +3039,14 @@
       <w:pPr>
         <w:pStyle w:val="berschrift2"/>
       </w:pPr>
-      <w:bookmarkStart w:id="9" w:name="_Toc519783153"/>
+      <w:bookmarkStart w:id="8" w:name="_Toc519783153"/>
       <w:r>
         <w:t>Kodierung der unterschiedlichen V</w:t>
       </w:r>
       <w:r>
         <w:t>erbrechensarten</w:t>
       </w:r>
-      <w:bookmarkEnd w:id="9"/>
+      <w:bookmarkEnd w:id="8"/>
     </w:p>
     <w:p>
       <w:pPr>
@@ -3168,7 +3091,7 @@
       <w:pPr>
         <w:pStyle w:val="berschrift2"/>
       </w:pPr>
-      <w:bookmarkStart w:id="10" w:name="_Toc519783154"/>
+      <w:bookmarkStart w:id="9" w:name="_Toc519783154"/>
       <w:r>
         <w:t>Kodierung der geographischen Verteilung</w:t>
       </w:r>
@@ -3181,7 +3104,7 @@
       <w:r>
         <w:t>brechen</w:t>
       </w:r>
-      <w:bookmarkEnd w:id="10"/>
+      <w:bookmarkEnd w:id="9"/>
     </w:p>
     <w:p>
       <w:pPr>
@@ -3268,12 +3191,12 @@
       <w:pPr>
         <w:pStyle w:val="berschrift2"/>
       </w:pPr>
-      <w:bookmarkStart w:id="11" w:name="_Toc519783155"/>
+      <w:bookmarkStart w:id="10" w:name="_Toc519783155"/>
       <w:r>
         <w:lastRenderedPageBreak/>
         <w:t>Kodierung der relativen Verteilung innerhalb eines Staates</w:t>
       </w:r>
-      <w:bookmarkEnd w:id="11"/>
+      <w:bookmarkEnd w:id="10"/>
     </w:p>
     <w:p>
       <w:pPr>
@@ -3293,27 +3216,14 @@
         <w:t xml:space="preserve"> </w:t>
       </w:r>
       <w:r>
-        <w:t xml:space="preserve">Diese relative Verteilung wird über einen </w:t>
-      </w:r>
-      <w:proofErr w:type="spellStart"/>
-      <w:r>
-        <w:t>Sunburst</w:t>
-      </w:r>
-      <w:proofErr w:type="spellEnd"/>
-      <w:r>
-        <w:t xml:space="preserve"> dargestellt. Je häufiger ein Verbrechen auftritt, desto größer ist das</w:t>
+        <w:t>Diese relative Verteilung wird über einen Sunburst dargestellt. Je häufiger ein Verbrechen auftritt, desto größer ist das</w:t>
       </w:r>
       <w:r>
         <w:t xml:space="preserve"> repräsentierende</w:t>
       </w:r>
       <w:r>
-        <w:t xml:space="preserve"> Stück des </w:t>
-      </w:r>
-      <w:proofErr w:type="spellStart"/>
-      <w:r>
-        <w:t>Sunbursts</w:t>
-      </w:r>
-      <w:proofErr w:type="spellEnd"/>
+        <w:t xml:space="preserve"> Stück des Sunbursts</w:t>
+      </w:r>
       <w:r>
         <w:t>.</w:t>
       </w:r>
@@ -3321,15 +3231,7 @@
         <w:t xml:space="preserve"> Der </w:t>
       </w:r>
       <w:r>
-        <w:t xml:space="preserve">innere Ring des </w:t>
-      </w:r>
-      <w:proofErr w:type="spellStart"/>
-      <w:r>
-        <w:t>Sunbursts</w:t>
-      </w:r>
-      <w:proofErr w:type="spellEnd"/>
-      <w:r>
-        <w:t xml:space="preserve"> zeigt das Verhältnis zwischen Eigentums – und Gewaltverbrechen an</w:t>
+        <w:t>innere Ring des Sunbursts zeigt das Verhältnis zwischen Eigentums – und Gewaltverbrechen an</w:t>
       </w:r>
       <w:r>
         <w:t>, der äußere Ring die einzel</w:t>
@@ -3444,7 +3346,7 @@
       <w:pPr>
         <w:pStyle w:val="berschrift2"/>
       </w:pPr>
-      <w:bookmarkStart w:id="12" w:name="_Toc519783156"/>
+      <w:bookmarkStart w:id="11" w:name="_Toc519783156"/>
       <w:r>
         <w:t xml:space="preserve">Kodierung der </w:t>
       </w:r>
@@ -3463,7 +3365,7 @@
       <w:r>
         <w:t>im Zeitverlauf</w:t>
       </w:r>
-      <w:bookmarkEnd w:id="12"/>
+      <w:bookmarkEnd w:id="11"/>
     </w:p>
     <w:p>
       <w:pPr>
@@ -3532,7 +3434,7 @@
       <w:pPr>
         <w:pStyle w:val="berschrift2"/>
       </w:pPr>
-      <w:bookmarkStart w:id="13" w:name="_Toc519783157"/>
+      <w:bookmarkStart w:id="12" w:name="_Toc519783157"/>
       <w:r>
         <w:t>Kodierung der Korrelation von Ve</w:t>
       </w:r>
@@ -3542,7 +3444,7 @@
       <w:r>
         <w:t>brechen</w:t>
       </w:r>
-      <w:bookmarkEnd w:id="13"/>
+      <w:bookmarkEnd w:id="12"/>
     </w:p>
     <w:p>
       <w:pPr>
@@ -3734,14 +3636,14 @@
       <w:pPr>
         <w:pStyle w:val="berschrift2"/>
       </w:pPr>
-      <w:bookmarkStart w:id="14" w:name="_Toc519783158"/>
+      <w:bookmarkStart w:id="13" w:name="_Toc519783158"/>
       <w:r>
         <w:t>Ver</w:t>
       </w:r>
       <w:r>
         <w:t>hältnis der Verbrechenskategorien</w:t>
       </w:r>
-      <w:bookmarkEnd w:id="14"/>
+      <w:bookmarkEnd w:id="13"/>
     </w:p>
     <w:p>
       <w:pPr>
@@ -3815,24 +3717,11 @@
         <w:t xml:space="preserve"> </w:t>
       </w:r>
       <w:r>
-        <w:t xml:space="preserve">der </w:t>
-      </w:r>
-      <w:proofErr w:type="spellStart"/>
-      <w:r>
-        <w:t>Kategorierelationen</w:t>
-      </w:r>
-      <w:proofErr w:type="spellEnd"/>
-      <w:r>
-        <w:t xml:space="preserve"> graphisch dargestellt. </w:t>
-      </w:r>
-      <w:r>
-        <w:t xml:space="preserve">Die Normalisierte Relation der </w:t>
-      </w:r>
-      <w:proofErr w:type="spellStart"/>
-      <w:r>
-        <w:t>Kategorierelationen</w:t>
-      </w:r>
-      <w:proofErr w:type="spellEnd"/>
+        <w:t xml:space="preserve">der Kategorierelationen graphisch dargestellt. </w:t>
+      </w:r>
+      <w:r>
+        <w:t>Die Normalisierte Relation der Kategorierelationen</w:t>
+      </w:r>
       <w:r>
         <w:t xml:space="preserve"> (NR)</w:t>
       </w:r>
@@ -3861,15 +3750,7 @@
         <w:t xml:space="preserve"> 0 steht für die niedrigste gemessene Relation </w:t>
       </w:r>
       <w:r>
-        <w:t>(</w:t>
-      </w:r>
-      <w:proofErr w:type="spellStart"/>
-      <w:r>
-        <w:t>minQ</w:t>
-      </w:r>
-      <w:proofErr w:type="spellEnd"/>
-      <w:r>
-        <w:t>)</w:t>
+        <w:t>(minQ)</w:t>
       </w:r>
       <w:r>
         <w:t xml:space="preserve"> </w:t>
@@ -3881,15 +3762,7 @@
         <w:t xml:space="preserve"> </w:t>
       </w:r>
       <w:r>
-        <w:t>(</w:t>
-      </w:r>
-      <w:proofErr w:type="spellStart"/>
-      <w:r>
-        <w:t>maxQ</w:t>
-      </w:r>
-      <w:proofErr w:type="spellEnd"/>
-      <w:r>
-        <w:t>)</w:t>
+        <w:t>(maxQ)</w:t>
       </w:r>
       <w:r>
         <w:t>.</w:t>
@@ -3916,62 +3789,25 @@
         <w:t>Q = G/E;</w:t>
       </w:r>
       <w:r>
+        <w:t xml:space="preserve"> d</w:t>
+      </w:r>
+      <w:r>
+        <w:t>elta</w:t>
+      </w:r>
+      <w:r>
+        <w:t xml:space="preserve"> = maxQ – minQ;</w:t>
+      </w:r>
+      <w:r>
         <w:t xml:space="preserve"> </w:t>
       </w:r>
-      <w:proofErr w:type="spellStart"/>
-      <w:r>
-        <w:t>d</w:t>
-      </w:r>
-      <w:r>
-        <w:t>elta</w:t>
-      </w:r>
-      <w:proofErr w:type="spellEnd"/>
-      <w:r>
-        <w:t xml:space="preserve"> = </w:t>
-      </w:r>
-      <w:proofErr w:type="spellStart"/>
-      <w:r>
-        <w:t>maxQ</w:t>
-      </w:r>
-      <w:proofErr w:type="spellEnd"/>
-      <w:r>
-        <w:t xml:space="preserve"> – </w:t>
-      </w:r>
-      <w:proofErr w:type="spellStart"/>
-      <w:r>
-        <w:t>minQ</w:t>
-      </w:r>
-      <w:proofErr w:type="spellEnd"/>
-      <w:r>
-        <w:t>;</w:t>
-      </w:r>
-      <w:r>
-        <w:t xml:space="preserve"> </w:t>
-      </w:r>
       <w:r>
         <w:t xml:space="preserve">NR = </w:t>
       </w:r>
       <w:r>
-        <w:t>(Q -</w:t>
-      </w:r>
-      <w:proofErr w:type="spellStart"/>
-      <w:r>
-        <w:t>minQ</w:t>
-      </w:r>
-      <w:proofErr w:type="spellEnd"/>
-      <w:r>
-        <w:t>)</w:t>
-      </w:r>
-      <w:r>
-        <w:t xml:space="preserve">/ </w:t>
-      </w:r>
-      <w:proofErr w:type="spellStart"/>
-      <w:r>
-        <w:t>delta</w:t>
-      </w:r>
-      <w:proofErr w:type="spellEnd"/>
-      <w:r>
-        <w:t>;</w:t>
+        <w:t>(Q -minQ)</w:t>
+      </w:r>
+      <w:r>
+        <w:t>/ delta;</w:t>
       </w:r>
     </w:p>
     <w:p>
@@ -4246,12 +4082,12 @@
       <w:pPr>
         <w:pStyle w:val="berschrift1"/>
       </w:pPr>
-      <w:bookmarkStart w:id="15" w:name="_Toc519783159"/>
+      <w:bookmarkStart w:id="14" w:name="_Toc519783159"/>
       <w:r>
         <w:lastRenderedPageBreak/>
         <w:t>Dokumentation der explorativen Möglichkeiten</w:t>
       </w:r>
-      <w:bookmarkEnd w:id="15"/>
+      <w:bookmarkEnd w:id="14"/>
     </w:p>
     <w:p>
       <w:r>
@@ -4270,23 +4106,7 @@
         <w:t>“</w:t>
       </w:r>
       <w:r>
-        <w:t>(</w:t>
-      </w:r>
-      <w:proofErr w:type="spellStart"/>
-      <w:r>
-        <w:t>Preim</w:t>
-      </w:r>
-      <w:proofErr w:type="spellEnd"/>
-      <w:r>
-        <w:t xml:space="preserve"> &amp; </w:t>
-      </w:r>
-      <w:proofErr w:type="spellStart"/>
-      <w:r>
-        <w:t>Dachselt</w:t>
-      </w:r>
-      <w:proofErr w:type="spellEnd"/>
-      <w:r>
-        <w:t>,</w:t>
+        <w:t>(Preim &amp; Dachselt,</w:t>
       </w:r>
       <w:r>
         <w:t xml:space="preserve"> </w:t>
@@ -4313,15 +4133,7 @@
         <w:t>for</w:t>
       </w:r>
       <w:r>
-        <w:t>mationssuche“ (</w:t>
-      </w:r>
-      <w:proofErr w:type="spellStart"/>
-      <w:r>
-        <w:t>Shneiderman</w:t>
-      </w:r>
-      <w:proofErr w:type="spellEnd"/>
-      <w:r>
-        <w:t xml:space="preserve"> </w:t>
+        <w:t xml:space="preserve">mationssuche“ (Shneiderman </w:t>
       </w:r>
       <w:r>
         <w:t xml:space="preserve">, </w:t>
@@ -4394,77 +4206,72 @@
       <w:pPr>
         <w:pStyle w:val="berschrift2"/>
       </w:pPr>
-      <w:bookmarkStart w:id="16" w:name="_Toc519783160"/>
-      <w:proofErr w:type="spellStart"/>
-      <w:r>
-        <w:t>Map</w:t>
-      </w:r>
-      <w:proofErr w:type="spellEnd"/>
-      <w:r>
-        <w:t>-Seite</w:t>
+      <w:bookmarkStart w:id="15" w:name="_Toc519783160"/>
+      <w:r>
+        <w:t>Map-Seite</w:t>
+      </w:r>
+      <w:bookmarkEnd w:id="15"/>
+    </w:p>
+    <w:p>
+      <w:r>
+        <w:t xml:space="preserve">Beim Öffnen der Seite bekommt der Nutzer sofort einen Überblick über den gesamten Informationsraum, indem er einen Überblick über die Karte der USA erhält. </w:t>
+      </w:r>
+      <w:r>
+        <w:t>Er kann Informationen filtern, indem er die Timeline zur Auswahl d</w:t>
+      </w:r>
+      <w:r>
+        <w:t>es Jahres oder das Dro</w:t>
+      </w:r>
+      <w:r>
+        <w:t>p</w:t>
+      </w:r>
+      <w:r>
+        <w:t>do</w:t>
+      </w:r>
+      <w:r>
+        <w:t>wn-Menü zur Auswahl des Verbrechens erhält.</w:t>
+      </w:r>
+      <w:r>
+        <w:t xml:space="preserve"> Durch das Klicken auf einen Staat erhält der Nutzer Details zu den einzelnem Staat, indem ein Pop-Up Menü mit Details angezeigt wird.</w:t>
+      </w:r>
+    </w:p>
+    <w:p/>
+    <w:p>
+      <w:pPr>
+        <w:pStyle w:val="berschrift2"/>
+      </w:pPr>
+      <w:bookmarkStart w:id="16" w:name="_Toc519783161"/>
+      <w:r>
+        <w:t>Zeitverlauf</w:t>
       </w:r>
       <w:bookmarkEnd w:id="16"/>
     </w:p>
     <w:p>
       <w:r>
-        <w:t xml:space="preserve">Beim Öffnen der Seite bekommt der Nutzer sofort einen Überblick über den gesamten Informationsraum, indem er einen Überblick über die Karte der USA erhält. </w:t>
-      </w:r>
-      <w:r>
-        <w:t>Er kann Informationen filtern, indem er die Timeline zur Auswahl d</w:t>
-      </w:r>
-      <w:r>
-        <w:t>es Jahres oder das Dro</w:t>
-      </w:r>
-      <w:r>
-        <w:t>p</w:t>
-      </w:r>
-      <w:r>
-        <w:t>do</w:t>
-      </w:r>
-      <w:r>
-        <w:t>wn-Menü zur Auswahl des Verbrechens erhält.</w:t>
-      </w:r>
-      <w:r>
-        <w:t xml:space="preserve"> Durch das Klicken auf einen Staat erhält der Nutzer Details zu den einzelnem Staat, indem ein Pop-Up Menü mit Details angezeigt wird.</w:t>
-      </w:r>
-    </w:p>
-    <w:p/>
+        <w:t xml:space="preserve">Der Zeitverlauf </w:t>
+      </w:r>
+      <w:r>
+        <w:t xml:space="preserve">gibt einen schnellen Überblick über die Menge aller Verbrechen </w:t>
+      </w:r>
+      <w:r>
+        <w:t xml:space="preserve">über mehrere Jahre hinweg. </w:t>
+      </w:r>
+      <w:r>
+        <w:t xml:space="preserve">Der Nutzer kann mittels des Mausrads zoomen, um eine Untermenge der Daten genauer betrachten zu können. </w:t>
+      </w:r>
+      <w:r>
+        <w:t>Mittels der zweier Dropdown-Menüs kann der Nutzer zwischen den einzelnen Staaten wechseln und uninteressante Verbrechen herausfiltern.</w:t>
+      </w:r>
+    </w:p>
     <w:p>
       <w:pPr>
         <w:pStyle w:val="berschrift2"/>
       </w:pPr>
-      <w:bookmarkStart w:id="17" w:name="_Toc519783161"/>
-      <w:r>
-        <w:t>Zeitverlauf</w:t>
+      <w:bookmarkStart w:id="17" w:name="_Toc519783162"/>
+      <w:r>
+        <w:t>Korrelationen</w:t>
       </w:r>
       <w:bookmarkEnd w:id="17"/>
-    </w:p>
-    <w:p>
-      <w:r>
-        <w:t xml:space="preserve">Der Zeitverlauf </w:t>
-      </w:r>
-      <w:r>
-        <w:t xml:space="preserve">gibt einen schnellen Überblick über die Menge aller Verbrechen </w:t>
-      </w:r>
-      <w:r>
-        <w:t xml:space="preserve">über mehrere Jahre hinweg. </w:t>
-      </w:r>
-      <w:r>
-        <w:t xml:space="preserve">Der Nutzer kann mittels des Mausrads zoomen, um eine Untermenge der Daten genauer betrachten zu können. </w:t>
-      </w:r>
-      <w:r>
-        <w:t>Mittels der zweier Dropdown-Menüs kann der Nutzer zwischen den einzelnen Staaten wechseln und uninteressante Verbrechen herausfiltern.</w:t>
-      </w:r>
-    </w:p>
-    <w:p>
-      <w:pPr>
-        <w:pStyle w:val="berschrift2"/>
-      </w:pPr>
-      <w:bookmarkStart w:id="18" w:name="_Toc519783162"/>
-      <w:r>
-        <w:t>Korrelationen</w:t>
-      </w:r>
-      <w:bookmarkEnd w:id="18"/>
     </w:p>
     <w:p>
       <w:r>
@@ -4493,15 +4300,7 @@
         <w:t>er zu betrachten.</w:t>
       </w:r>
       <w:r>
-        <w:t xml:space="preserve"> Durch das </w:t>
-      </w:r>
-      <w:proofErr w:type="spellStart"/>
-      <w:r>
-        <w:t>Hovern</w:t>
-      </w:r>
-      <w:proofErr w:type="spellEnd"/>
-      <w:r>
-        <w:t xml:space="preserve"> über die Linie zwischen zwei Kreisen, kann der Nutzer sich Details zu der Korrelation anzeigen lassen.</w:t>
+        <w:t xml:space="preserve"> Durch das Hovern über die Linie zwischen zwei Kreisen, kann der Nutzer sich Details zu der Korrelation anzeigen lassen.</w:t>
       </w:r>
     </w:p>
     <w:p/>
@@ -4509,11 +4308,11 @@
       <w:pPr>
         <w:pStyle w:val="berschrift2"/>
       </w:pPr>
-      <w:bookmarkStart w:id="19" w:name="_Toc519783163"/>
+      <w:bookmarkStart w:id="18" w:name="_Toc519783163"/>
       <w:r>
         <w:t>Universum-Seite</w:t>
       </w:r>
-      <w:bookmarkEnd w:id="19"/>
+      <w:bookmarkEnd w:id="18"/>
     </w:p>
     <w:p>
       <w:r>
@@ -4538,15 +4337,7 @@
         <w:t>Über den Zeitstrahl kann der Nutzer das Jahr auswählen, für das er sich interessiert.</w:t>
       </w:r>
       <w:r>
-        <w:t xml:space="preserve"> . Durch </w:t>
-      </w:r>
-      <w:proofErr w:type="spellStart"/>
-      <w:r>
-        <w:t>Hovern</w:t>
-      </w:r>
-      <w:proofErr w:type="spellEnd"/>
-      <w:r>
-        <w:t xml:space="preserve"> über einen Planeten wird der Name des Staates angezeigt, um Details der Verteilung zu erhalten.</w:t>
+        <w:t xml:space="preserve"> . Durch Hovern über einen Planeten wird der Name des Staates angezeigt, um Details der Verteilung zu erhalten.</w:t>
       </w:r>
       <w:r>
         <w:t xml:space="preserve"> </w:t>
@@ -4568,207 +4359,166 @@
       <w:pPr>
         <w:pStyle w:val="berschrift1"/>
       </w:pPr>
-      <w:bookmarkStart w:id="20" w:name="_Toc519783164"/>
+      <w:bookmarkStart w:id="19" w:name="_Toc519783164"/>
       <w:r>
         <w:t>Dokumentation der Softwarearchitektur</w:t>
       </w:r>
+      <w:bookmarkEnd w:id="19"/>
+    </w:p>
+    <w:p>
+      <w:r>
+        <w:t>Di</w:t>
+      </w:r>
+      <w:r>
+        <w:t xml:space="preserve">e </w:t>
+      </w:r>
+      <w:r>
+        <w:t>Softwarea</w:t>
+      </w:r>
+      <w:r>
+        <w:t>rchitektur ist eine Mischung</w:t>
+      </w:r>
+      <w:r>
+        <w:t xml:space="preserve"> aus dem klassi</w:t>
+      </w:r>
+      <w:r>
+        <w:t>s</w:t>
+      </w:r>
+      <w:r>
+        <w:t>chen MVC-Pattern und</w:t>
+      </w:r>
+      <w:r>
+        <w:t xml:space="preserve"> </w:t>
+      </w:r>
+      <w:r>
+        <w:t xml:space="preserve"> </w:t>
+      </w:r>
+      <w:r>
+        <w:t xml:space="preserve">dem </w:t>
+      </w:r>
+      <w:r>
+        <w:t>Pattern</w:t>
+      </w:r>
+      <w:r>
+        <w:t>, welches Redux verwendet</w:t>
+      </w:r>
+      <w:r>
+        <w:rPr>
+          <w:rStyle w:val="Funotenzeichen"/>
+        </w:rPr>
+        <w:footnoteReference w:id="1"/>
+      </w:r>
+      <w:r>
+        <w:t>.</w:t>
+      </w:r>
+    </w:p>
+    <w:p>
+      <w:pPr>
+        <w:pStyle w:val="berschrift2"/>
+      </w:pPr>
+      <w:bookmarkStart w:id="20" w:name="_Toc519783165"/>
+      <w:r>
+        <w:t>i</w:t>
+      </w:r>
+      <w:r>
+        <w:t>ndex</w:t>
+      </w:r>
+      <w:r>
+        <w:t>.html</w:t>
+      </w:r>
+      <w:r>
+        <w:t xml:space="preserve"> und </w:t>
+      </w:r>
+      <w:r>
+        <w:t>css</w:t>
+      </w:r>
       <w:bookmarkEnd w:id="20"/>
     </w:p>
     <w:p>
       <w:r>
-        <w:t>Di</w:t>
-      </w:r>
-      <w:r>
-        <w:t xml:space="preserve">e </w:t>
-      </w:r>
-      <w:r>
-        <w:t>Softwarea</w:t>
-      </w:r>
-      <w:r>
-        <w:t>rchitektur ist eine Mischung</w:t>
-      </w:r>
-      <w:r>
-        <w:t xml:space="preserve"> aus dem klassi</w:t>
-      </w:r>
-      <w:r>
-        <w:t>s</w:t>
-      </w:r>
-      <w:r>
-        <w:t>chen MVC-Pattern und</w:t>
+        <w:t>Die</w:t>
       </w:r>
       <w:r>
         <w:t xml:space="preserve"> </w:t>
       </w:r>
       <w:r>
-        <w:t xml:space="preserve"> </w:t>
-      </w:r>
-      <w:r>
-        <w:t xml:space="preserve">dem </w:t>
-      </w:r>
-      <w:r>
-        <w:t>Pattern</w:t>
-      </w:r>
-      <w:r>
-        <w:t xml:space="preserve">, welches </w:t>
-      </w:r>
-      <w:proofErr w:type="spellStart"/>
-      <w:r>
-        <w:t>Redux</w:t>
-      </w:r>
-      <w:proofErr w:type="spellEnd"/>
-      <w:r>
-        <w:t xml:space="preserve"> verwendet</w:t>
+        <w:rPr>
+          <w:rFonts w:ascii="Courier New" w:hAnsi="Courier New" w:cs="Courier New"/>
+        </w:rPr>
+        <w:t>index</w:t>
+      </w:r>
+      <w:r>
+        <w:t>.</w:t>
+      </w:r>
+      <w:r>
+        <w:rPr>
+          <w:rFonts w:ascii="Courier New" w:hAnsi="Courier New" w:cs="Courier New"/>
+        </w:rPr>
+        <w:t>html</w:t>
+      </w:r>
+      <w:r>
+        <w:t xml:space="preserve"> Datei gibt die Grun</w:t>
+      </w:r>
+      <w:r>
+        <w:t>d</w:t>
+      </w:r>
+      <w:r>
+        <w:t>struktu</w:t>
+      </w:r>
+      <w:r>
+        <w:t xml:space="preserve">r der Website durch HTML-Tags vor. </w:t>
+      </w:r>
+      <w:r>
+        <w:t>Die css-Datei</w:t>
+      </w:r>
+      <w:r>
+        <w:t xml:space="preserve"> stellt die css-Klassen, um das Layout genauer zu definieren.</w:t>
+      </w:r>
+    </w:p>
+    <w:p>
+      <w:pPr>
+        <w:pStyle w:val="berschrift2"/>
+      </w:pPr>
+      <w:bookmarkStart w:id="21" w:name="_Toc519783166"/>
+      <w:r>
+        <w:t>Charts</w:t>
+      </w:r>
+      <w:r>
+        <w:t xml:space="preserve"> und Pages</w:t>
+      </w:r>
+      <w:bookmarkEnd w:id="21"/>
+    </w:p>
+    <w:p>
+      <w:r>
+        <w:t xml:space="preserve">Die </w:t>
+      </w:r>
+      <w:r>
+        <w:t xml:space="preserve">Komponenten der </w:t>
+      </w:r>
+      <w:r>
+        <w:t>einzelnen Seiten werden in Javascript</w:t>
+      </w:r>
+      <w:r>
+        <w:t xml:space="preserve"> geschrieben. </w:t>
+      </w:r>
+      <w:r>
+        <w:t>Die Hauptmodule sind Charts und Pages. Charts sind Klassen</w:t>
       </w:r>
       <w:r>
         <w:rPr>
           <w:rStyle w:val="Funotenzeichen"/>
         </w:rPr>
-        <w:footnoteReference w:id="1"/>
-      </w:r>
-      <w:r>
-        <w:t>.</w:t>
-      </w:r>
-    </w:p>
-    <w:p>
-      <w:pPr>
-        <w:pStyle w:val="berschrift2"/>
-      </w:pPr>
-      <w:bookmarkStart w:id="21" w:name="_Toc519783165"/>
-      <w:r>
-        <w:t>i</w:t>
-      </w:r>
-      <w:r>
-        <w:t>ndex</w:t>
-      </w:r>
-      <w:r>
-        <w:t>.html</w:t>
-      </w:r>
-      <w:r>
-        <w:t xml:space="preserve"> und </w:t>
-      </w:r>
-      <w:proofErr w:type="spellStart"/>
-      <w:r>
-        <w:t>css</w:t>
-      </w:r>
-      <w:bookmarkEnd w:id="21"/>
-      <w:proofErr w:type="spellEnd"/>
-    </w:p>
-    <w:p>
-      <w:r>
-        <w:t>Die</w:t>
-      </w:r>
-      <w:r>
-        <w:t xml:space="preserve"> </w:t>
+        <w:footnoteReference w:id="2"/>
+      </w:r>
+      <w:r>
+        <w:t xml:space="preserve">, deren Instanzen Daten visualisieren, zum Beispiel in der Form eines Sunbursts. Jede dieser Chart-Klassen erbt von der Klasse </w:t>
       </w:r>
       <w:r>
         <w:rPr>
           <w:rFonts w:ascii="Courier New" w:hAnsi="Courier New" w:cs="Courier New"/>
         </w:rPr>
-        <w:t>index</w:t>
-      </w:r>
-      <w:r>
-        <w:t>.</w:t>
-      </w:r>
-      <w:r>
-        <w:rPr>
-          <w:rFonts w:ascii="Courier New" w:hAnsi="Courier New" w:cs="Courier New"/>
-        </w:rPr>
-        <w:t>html</w:t>
-      </w:r>
-      <w:r>
-        <w:t xml:space="preserve"> Datei gibt die Grun</w:t>
-      </w:r>
-      <w:r>
-        <w:t>d</w:t>
-      </w:r>
-      <w:r>
-        <w:t>struktu</w:t>
-      </w:r>
-      <w:r>
-        <w:t xml:space="preserve">r der Website durch HTML-Tags vor. </w:t>
-      </w:r>
-      <w:r>
-        <w:t xml:space="preserve">Die </w:t>
-      </w:r>
-      <w:proofErr w:type="spellStart"/>
-      <w:r>
-        <w:t>css</w:t>
-      </w:r>
-      <w:proofErr w:type="spellEnd"/>
-      <w:r>
-        <w:t>-Datei</w:t>
-      </w:r>
-      <w:r>
-        <w:t xml:space="preserve"> stellt die </w:t>
-      </w:r>
-      <w:proofErr w:type="spellStart"/>
-      <w:r>
-        <w:t>css</w:t>
-      </w:r>
-      <w:proofErr w:type="spellEnd"/>
-      <w:r>
-        <w:t>-Klassen, um das Layout genauer zu definieren.</w:t>
-      </w:r>
-    </w:p>
-    <w:p>
-      <w:pPr>
-        <w:pStyle w:val="berschrift2"/>
-      </w:pPr>
-      <w:bookmarkStart w:id="22" w:name="_Toc519783166"/>
-      <w:r>
-        <w:t>Charts</w:t>
-      </w:r>
-      <w:r>
-        <w:t xml:space="preserve"> und Pages</w:t>
-      </w:r>
-      <w:bookmarkEnd w:id="22"/>
-    </w:p>
-    <w:p>
-      <w:r>
-        <w:t xml:space="preserve">Die </w:t>
-      </w:r>
-      <w:r>
-        <w:t xml:space="preserve">Komponenten der </w:t>
-      </w:r>
-      <w:r>
-        <w:t xml:space="preserve">einzelnen Seiten werden in </w:t>
-      </w:r>
-      <w:proofErr w:type="spellStart"/>
-      <w:r>
-        <w:t>Javascript</w:t>
-      </w:r>
-      <w:proofErr w:type="spellEnd"/>
-      <w:r>
-        <w:t xml:space="preserve"> geschrieben. </w:t>
-      </w:r>
-      <w:r>
-        <w:t>Die Hauptmodule sind Charts und Pages. Charts sind Klassen</w:t>
-      </w:r>
-      <w:r>
-        <w:rPr>
-          <w:rStyle w:val="Funotenzeichen"/>
-        </w:rPr>
-        <w:footnoteReference w:id="2"/>
-      </w:r>
-      <w:r>
-        <w:t xml:space="preserve">, deren Instanzen Daten visualisieren, zum Beispiel in der Form eines </w:t>
-      </w:r>
-      <w:proofErr w:type="spellStart"/>
-      <w:r>
-        <w:t>Sunbursts</w:t>
-      </w:r>
-      <w:proofErr w:type="spellEnd"/>
-      <w:r>
-        <w:t xml:space="preserve">. Jede dieser Chart-Klassen erbt von der Klasse </w:t>
-      </w:r>
-      <w:proofErr w:type="spellStart"/>
-      <w:r>
-        <w:rPr>
-          <w:rFonts w:ascii="Courier New" w:hAnsi="Courier New" w:cs="Courier New"/>
-        </w:rPr>
         <w:t>MagicCircle</w:t>
       </w:r>
-      <w:proofErr w:type="spellEnd"/>
       <w:r>
         <w:t xml:space="preserve">. Pages sind </w:t>
       </w:r>
@@ -4840,146 +4590,124 @@
       <w:pPr>
         <w:pStyle w:val="berschrift2"/>
       </w:pPr>
-      <w:bookmarkStart w:id="23" w:name="_Toc519783167"/>
-      <w:proofErr w:type="spellStart"/>
+      <w:bookmarkStart w:id="22" w:name="_Toc519783167"/>
       <w:r>
         <w:t>htmlElements</w:t>
       </w:r>
+      <w:bookmarkEnd w:id="22"/>
+    </w:p>
+    <w:p>
+      <w:r>
+        <w:t xml:space="preserve">Die einzelnen Charts </w:t>
+      </w:r>
+      <w:r>
+        <w:t>greifen auf die Objekte des N</w:t>
+      </w:r>
+      <w:r>
+        <w:t xml:space="preserve">amespaces </w:t>
+      </w:r>
+      <w:r>
+        <w:rPr>
+          <w:rFonts w:ascii="Courier New" w:hAnsi="Courier New" w:cs="Courier New"/>
+        </w:rPr>
+        <w:t>htmlElements</w:t>
+      </w:r>
+      <w:r>
+        <w:t xml:space="preserve"> zu. </w:t>
+      </w:r>
+      <w:r>
+        <w:t>Darin befinden sich für jeden einzelnen Chart hinterlegt relevante Variablen, wie die Breit</w:t>
+      </w:r>
+      <w:r>
+        <w:t>e</w:t>
+      </w:r>
+      <w:r>
+        <w:t xml:space="preserve"> </w:t>
+      </w:r>
+      <w:r>
+        <w:t xml:space="preserve">und Höhe oder der </w:t>
+      </w:r>
+      <w:r>
+        <w:t>Containertyp</w:t>
+      </w:r>
+      <w:r>
+        <w:t>, z.B.</w:t>
+      </w:r>
+      <w:r>
+        <w:t xml:space="preserve"> </w:t>
+      </w:r>
+      <w:r>
+        <w:rPr>
+          <w:rFonts w:ascii="Courier New" w:hAnsi="Courier New" w:cs="Courier New"/>
+        </w:rPr>
+        <w:t>SVG</w:t>
+      </w:r>
+      <w:r>
+        <w:t>, indem der Chart dargestellt werden soll.</w:t>
+      </w:r>
+      <w:r>
+        <w:t xml:space="preserve"> </w:t>
+      </w:r>
+    </w:p>
+    <w:p>
+      <w:pPr>
+        <w:pStyle w:val="berschrift2"/>
+      </w:pPr>
+      <w:bookmarkStart w:id="23" w:name="_Toc519783168"/>
+      <w:r>
+        <w:t>Store</w:t>
+      </w:r>
       <w:bookmarkEnd w:id="23"/>
-      <w:proofErr w:type="spellEnd"/>
-    </w:p>
-    <w:p>
-      <w:r>
-        <w:t xml:space="preserve">Die einzelnen Charts </w:t>
-      </w:r>
-      <w:r>
-        <w:t xml:space="preserve">greifen auf die Objekte des </w:t>
-      </w:r>
-      <w:proofErr w:type="spellStart"/>
-      <w:r>
-        <w:t>N</w:t>
-      </w:r>
-      <w:r>
-        <w:t>amespaces</w:t>
-      </w:r>
-      <w:proofErr w:type="spellEnd"/>
-      <w:r>
-        <w:t xml:space="preserve"> </w:t>
-      </w:r>
-      <w:proofErr w:type="spellStart"/>
+    </w:p>
+    <w:p>
+      <w:r>
+        <w:t>Die Daten welche die Charts br</w:t>
+      </w:r>
+      <w:r>
+        <w:t>auchen, um die Informationen dar</w:t>
+      </w:r>
+      <w:r>
+        <w:t xml:space="preserve">zustellen befinden sich im Ordner Store. </w:t>
+      </w:r>
+      <w:r>
+        <w:t xml:space="preserve">Dazu zählen unter anderem die csv-Datei </w:t>
+      </w:r>
       <w:r>
         <w:rPr>
           <w:rFonts w:ascii="Courier New" w:hAnsi="Courier New" w:cs="Courier New"/>
         </w:rPr>
-        <w:t>htmlElements</w:t>
-      </w:r>
-      <w:proofErr w:type="spellEnd"/>
-      <w:r>
-        <w:t xml:space="preserve"> zu. </w:t>
-      </w:r>
-      <w:r>
-        <w:t>Darin befinden sich für jeden einzelnen Chart hinterlegt relevante Variablen, wie die Breit</w:t>
+        <w:t>crimeCorrelation</w:t>
+      </w:r>
+      <w:r>
+        <w:rPr>
+          <w:rFonts w:ascii="Courier New" w:hAnsi="Courier New" w:cs="Courier New"/>
+        </w:rPr>
+        <w:t>.csv</w:t>
+      </w:r>
+      <w:r>
+        <w:t>, welche die Korrelationen zwischen den einzelnen Verbrechen im Tab</w:t>
       </w:r>
       <w:r>
         <w:t>e</w:t>
       </w:r>
       <w:r>
-        <w:t xml:space="preserve"> </w:t>
-      </w:r>
-      <w:r>
-        <w:t xml:space="preserve">und Höhe oder der </w:t>
-      </w:r>
-      <w:r>
-        <w:t>Containertyp</w:t>
-      </w:r>
-      <w:r>
-        <w:t>, z.B.</w:t>
-      </w:r>
-      <w:r>
-        <w:t xml:space="preserve"> </w:t>
+        <w:t xml:space="preserve">llenformat enthält oder die JSON-Datei </w:t>
       </w:r>
       <w:r>
         <w:rPr>
           <w:rFonts w:ascii="Courier New" w:hAnsi="Courier New" w:cs="Courier New"/>
         </w:rPr>
-        <w:t>SVG</w:t>
-      </w:r>
-      <w:r>
-        <w:t>, indem der Chart dargestellt werden soll.</w:t>
-      </w:r>
-      <w:r>
-        <w:t xml:space="preserve"> </w:t>
-      </w:r>
-    </w:p>
-    <w:p>
-      <w:pPr>
-        <w:pStyle w:val="berschrift2"/>
-      </w:pPr>
-      <w:bookmarkStart w:id="24" w:name="_Toc519783168"/>
-      <w:r>
-        <w:t>Store</w:t>
-      </w:r>
-      <w:bookmarkEnd w:id="24"/>
-    </w:p>
-    <w:p>
-      <w:r>
-        <w:t>Die Daten welche die Charts br</w:t>
-      </w:r>
-      <w:r>
-        <w:t>auchen, um die Informationen dar</w:t>
-      </w:r>
-      <w:r>
-        <w:t xml:space="preserve">zustellen befinden sich im Ordner Store. </w:t>
-      </w:r>
-      <w:r>
-        <w:t xml:space="preserve">Dazu zählen unter anderem die </w:t>
-      </w:r>
-      <w:proofErr w:type="spellStart"/>
-      <w:r>
-        <w:t>csv</w:t>
-      </w:r>
-      <w:proofErr w:type="spellEnd"/>
-      <w:r>
-        <w:t xml:space="preserve">-Datei </w:t>
+        <w:t>crimes</w:t>
+      </w:r>
+      <w:r>
+        <w:t>.</w:t>
       </w:r>
       <w:r>
         <w:rPr>
           <w:rFonts w:ascii="Courier New" w:hAnsi="Courier New" w:cs="Courier New"/>
         </w:rPr>
-        <w:t>crimeCorrelation</w:t>
-      </w:r>
-      <w:r>
-        <w:rPr>
-          <w:rFonts w:ascii="Courier New" w:hAnsi="Courier New" w:cs="Courier New"/>
-        </w:rPr>
-        <w:t>.csv</w:t>
-      </w:r>
-      <w:r>
-        <w:t>, welche die Korrelationen zwischen den einzelnen Verbrechen im Tab</w:t>
-      </w:r>
-      <w:r>
-        <w:t>e</w:t>
-      </w:r>
-      <w:r>
-        <w:t xml:space="preserve">llenformat enthält oder die JSON-Datei </w:t>
-      </w:r>
-      <w:proofErr w:type="spellStart"/>
-      <w:r>
-        <w:rPr>
-          <w:rFonts w:ascii="Courier New" w:hAnsi="Courier New" w:cs="Courier New"/>
-        </w:rPr>
-        <w:t>crimes</w:t>
-      </w:r>
-      <w:r>
-        <w:t>.</w:t>
-      </w:r>
-      <w:r>
-        <w:rPr>
-          <w:rFonts w:ascii="Courier New" w:hAnsi="Courier New" w:cs="Courier New"/>
-        </w:rPr>
         <w:t>json</w:t>
       </w:r>
-      <w:proofErr w:type="spellEnd"/>
       <w:r>
         <w:t xml:space="preserve">, welche alle relevanten Daten der FBI-Kriminalstatistik im JSON-Format </w:t>
       </w:r>
@@ -4993,15 +4721,7 @@
         <w:t xml:space="preserve">fen direkt auf diese Dateien zu. Ebenfalls enthält der </w:t>
       </w:r>
       <w:r>
-        <w:t xml:space="preserve">Store die </w:t>
-      </w:r>
-      <w:proofErr w:type="spellStart"/>
-      <w:r>
-        <w:t>Config</w:t>
-      </w:r>
-      <w:proofErr w:type="spellEnd"/>
-      <w:r>
-        <w:t xml:space="preserve">-Datei </w:t>
+        <w:t xml:space="preserve">Store die Config-Datei </w:t>
       </w:r>
       <w:r>
         <w:rPr>
@@ -5085,44 +4805,20 @@
       <w:r>
         <w:t xml:space="preserve">Zum Beispiel greift die Funktion </w:t>
       </w:r>
-      <w:proofErr w:type="spellStart"/>
       <w:r>
         <w:rPr>
           <w:rFonts w:ascii="Courier New" w:hAnsi="Courier New" w:cs="Courier New"/>
         </w:rPr>
         <w:t>getCrimeColor</w:t>
       </w:r>
-      <w:proofErr w:type="spellEnd"/>
       <w:r>
         <w:rPr>
           <w:rFonts w:ascii="Courier New" w:hAnsi="Courier New" w:cs="Courier New"/>
         </w:rPr>
-        <w:t>(</w:t>
-      </w:r>
-      <w:proofErr w:type="spellStart"/>
-      <w:r>
-        <w:rPr>
-          <w:rFonts w:ascii="Courier New" w:hAnsi="Courier New" w:cs="Courier New"/>
-        </w:rPr>
-        <w:t>crime</w:t>
-      </w:r>
-      <w:proofErr w:type="spellEnd"/>
-      <w:r>
-        <w:rPr>
-          <w:rFonts w:ascii="Courier New" w:hAnsi="Courier New" w:cs="Courier New"/>
-        </w:rPr>
-        <w:t>)</w:t>
-      </w:r>
-      <w:r>
-        <w:t xml:space="preserve"> auf die </w:t>
-      </w:r>
-      <w:proofErr w:type="spellStart"/>
-      <w:r>
-        <w:t>config</w:t>
-      </w:r>
-      <w:proofErr w:type="spellEnd"/>
-      <w:r>
-        <w:t xml:space="preserve">-Datei zu und gibt die Farbe </w:t>
+        <w:t>(crime)</w:t>
+      </w:r>
+      <w:r>
+        <w:t xml:space="preserve"> auf die config-Datei zu und gibt die Farbe </w:t>
       </w:r>
       <w:r>
         <w:t xml:space="preserve">zurück, welche für ein </w:t>
@@ -5275,36 +4971,18 @@
       <w:pPr>
         <w:pStyle w:val="berschrift2"/>
       </w:pPr>
-      <w:bookmarkStart w:id="25" w:name="_Toc519783169"/>
-      <w:proofErr w:type="spellStart"/>
+      <w:bookmarkStart w:id="24" w:name="_Toc519783169"/>
       <w:r>
         <w:t>Statemachine</w:t>
       </w:r>
-      <w:bookmarkEnd w:id="25"/>
-      <w:proofErr w:type="spellEnd"/>
-    </w:p>
-    <w:p>
-      <w:r>
-        <w:t xml:space="preserve">Die einzelnen Seiten werden in einer </w:t>
-      </w:r>
-      <w:proofErr w:type="spellStart"/>
-      <w:r>
-        <w:t>StateMachine</w:t>
-      </w:r>
-      <w:proofErr w:type="spellEnd"/>
-      <w:r>
-        <w:t xml:space="preserve"> verwaltet. </w:t>
-      </w:r>
-      <w:r>
-        <w:t xml:space="preserve">In der Klasse </w:t>
-      </w:r>
-      <w:proofErr w:type="spellStart"/>
-      <w:r>
-        <w:t>StateMachine</w:t>
-      </w:r>
-      <w:proofErr w:type="spellEnd"/>
-      <w:r>
-        <w:t xml:space="preserve"> werden die Instanzen der Seiten erstellt. </w:t>
+      <w:bookmarkEnd w:id="24"/>
+    </w:p>
+    <w:p>
+      <w:r>
+        <w:t xml:space="preserve">Die einzelnen Seiten werden in einer StateMachine verwaltet. </w:t>
+      </w:r>
+      <w:r>
+        <w:t xml:space="preserve">In der Klasse StateMachine werden die Instanzen der Seiten erstellt. </w:t>
       </w:r>
       <w:r>
         <w:t xml:space="preserve">In jedem Zustand wird eine andere Seite dargestellt. </w:t>
@@ -5312,176 +4990,111 @@
       <w:r>
         <w:t xml:space="preserve">Der Zustand wird mittels der Methode </w:t>
       </w:r>
-      <w:proofErr w:type="spellStart"/>
       <w:r>
         <w:rPr>
           <w:rFonts w:ascii="Courier New" w:hAnsi="Courier New" w:cs="Courier New"/>
         </w:rPr>
-        <w:t>switchState</w:t>
-      </w:r>
-      <w:proofErr w:type="spellEnd"/>
+        <w:t>switchState(state)</w:t>
+      </w:r>
+      <w:r>
+        <w:t xml:space="preserve"> </w:t>
+      </w:r>
+      <w:r>
+        <w:t>gewechselt.</w:t>
+      </w:r>
+    </w:p>
+    <w:p>
+      <w:r>
+        <w:t xml:space="preserve">Die Instanz der StateMachine befindet sich  in der Datei </w:t>
+      </w:r>
       <w:r>
         <w:rPr>
           <w:rFonts w:ascii="Courier New" w:hAnsi="Courier New" w:cs="Courier New"/>
         </w:rPr>
-        <w:t>(</w:t>
-      </w:r>
-      <w:proofErr w:type="spellStart"/>
+        <w:t>components.js</w:t>
+      </w:r>
       <w:r>
         <w:rPr>
           <w:rFonts w:ascii="Courier New" w:hAnsi="Courier New" w:cs="Courier New"/>
         </w:rPr>
-        <w:t>state</w:t>
-      </w:r>
-      <w:proofErr w:type="spellEnd"/>
+        <w:t>.</w:t>
+      </w:r>
       <w:r>
         <w:rPr>
           <w:rFonts w:ascii="Courier New" w:hAnsi="Courier New" w:cs="Courier New"/>
         </w:rPr>
-        <w:t>)</w:t>
+        <w:br/>
+      </w:r>
+      <w:r>
+        <w:t xml:space="preserve">In der Datei </w:t>
+      </w:r>
+      <w:r>
+        <w:rPr>
+          <w:rFonts w:ascii="Courier New" w:hAnsi="Courier New" w:cs="Courier New"/>
+        </w:rPr>
+        <w:t>action.js</w:t>
+      </w:r>
+      <w:r>
+        <w:t xml:space="preserve"> befinden sich die Funktionen, welche </w:t>
+      </w:r>
+      <w:r>
+        <w:rPr>
+          <w:rFonts w:ascii="Courier New" w:hAnsi="Courier New" w:cs="Courier New"/>
+        </w:rPr>
+        <w:t>switchState(state)</w:t>
+      </w:r>
+      <w:r>
+        <w:t xml:space="preserve"> mit unterschiedlichen Zuständen als Param</w:t>
+      </w:r>
+      <w:r>
+        <w:t>e</w:t>
+      </w:r>
+      <w:r>
+        <w:t>ter aufrufen</w:t>
+      </w:r>
+      <w:r>
+        <w:t xml:space="preserve"> und somit die StateMachine</w:t>
+      </w:r>
+      <w:r>
+        <w:t xml:space="preserve"> in einen neuen Zustand versetzen</w:t>
+      </w:r>
+      <w:r>
+        <w:t>.</w:t>
       </w:r>
       <w:r>
         <w:t xml:space="preserve"> </w:t>
       </w:r>
       <w:r>
-        <w:t>gewechselt.</w:t>
-      </w:r>
-    </w:p>
-    <w:p>
-      <w:r>
-        <w:t xml:space="preserve">Die Instanz der </w:t>
-      </w:r>
-      <w:proofErr w:type="spellStart"/>
-      <w:r>
-        <w:t>StateMachine</w:t>
-      </w:r>
-      <w:proofErr w:type="spellEnd"/>
-      <w:r>
-        <w:t xml:space="preserve"> befindet sich  in der Datei </w:t>
+        <w:t xml:space="preserve">Diese Actions werden in der Datei </w:t>
       </w:r>
       <w:r>
         <w:rPr>
           <w:rFonts w:ascii="Courier New" w:hAnsi="Courier New" w:cs="Courier New"/>
         </w:rPr>
-        <w:t>components.js</w:t>
-      </w:r>
-      <w:r>
-        <w:rPr>
-          <w:rFonts w:ascii="Courier New" w:hAnsi="Courier New" w:cs="Courier New"/>
-        </w:rPr>
-        <w:t>.</w:t>
-      </w:r>
-      <w:r>
-        <w:rPr>
-          <w:rFonts w:ascii="Courier New" w:hAnsi="Courier New" w:cs="Courier New"/>
-        </w:rPr>
-        <w:br/>
-      </w:r>
-      <w:r>
-        <w:t xml:space="preserve">In der Datei </w:t>
-      </w:r>
-      <w:r>
-        <w:rPr>
-          <w:rFonts w:ascii="Courier New" w:hAnsi="Courier New" w:cs="Courier New"/>
-        </w:rPr>
-        <w:t>action.js</w:t>
-      </w:r>
-      <w:r>
-        <w:t xml:space="preserve"> befinden sich die Funktionen, welche </w:t>
-      </w:r>
-      <w:proofErr w:type="spellStart"/>
-      <w:r>
-        <w:rPr>
-          <w:rFonts w:ascii="Courier New" w:hAnsi="Courier New" w:cs="Courier New"/>
-        </w:rPr>
-        <w:t>switchState</w:t>
-      </w:r>
-      <w:proofErr w:type="spellEnd"/>
-      <w:r>
-        <w:rPr>
-          <w:rFonts w:ascii="Courier New" w:hAnsi="Courier New" w:cs="Courier New"/>
-        </w:rPr>
-        <w:t>(</w:t>
-      </w:r>
-      <w:proofErr w:type="spellStart"/>
-      <w:r>
-        <w:rPr>
-          <w:rFonts w:ascii="Courier New" w:hAnsi="Courier New" w:cs="Courier New"/>
-        </w:rPr>
-        <w:t>state</w:t>
-      </w:r>
-      <w:proofErr w:type="spellEnd"/>
-      <w:r>
-        <w:rPr>
-          <w:rFonts w:ascii="Courier New" w:hAnsi="Courier New" w:cs="Courier New"/>
-        </w:rPr>
-        <w:t>)</w:t>
-      </w:r>
-      <w:r>
-        <w:t xml:space="preserve"> mit unterschiedlichen Zuständen als Param</w:t>
+        <w:t>listener.js</w:t>
+      </w:r>
+      <w:r>
+        <w:t xml:space="preserve"> aufgerufen. In dieser Datei werden die DOM-Elemente mit Click-Listenern ausgestattet.</w:t>
+      </w:r>
+      <w:r>
+        <w:t xml:space="preserve"> Soba</w:t>
+      </w:r>
+      <w:r>
+        <w:t xml:space="preserve">ld ein DOM-Element geklickt wird, wird </w:t>
+      </w:r>
+      <w:r>
+        <w:t>die passende Seite darg</w:t>
       </w:r>
       <w:r>
         <w:t>e</w:t>
       </w:r>
       <w:r>
-        <w:t>ter aufrufen</w:t>
-      </w:r>
-      <w:r>
-        <w:t xml:space="preserve"> und somit die </w:t>
-      </w:r>
-      <w:proofErr w:type="spellStart"/>
-      <w:r>
-        <w:t>StateMachine</w:t>
-      </w:r>
-      <w:proofErr w:type="spellEnd"/>
-      <w:r>
-        <w:t xml:space="preserve"> in einen neuen Zustand versetzen</w:t>
-      </w:r>
-      <w:r>
-        <w:t>.</w:t>
+        <w:t xml:space="preserve">stellt, indem </w:t>
       </w:r>
       <w:r>
         <w:t xml:space="preserve"> </w:t>
       </w:r>
       <w:r>
-        <w:t xml:space="preserve">Diese Actions werden in der Datei </w:t>
-      </w:r>
-      <w:r>
-        <w:rPr>
-          <w:rFonts w:ascii="Courier New" w:hAnsi="Courier New" w:cs="Courier New"/>
-        </w:rPr>
-        <w:t>listener.js</w:t>
-      </w:r>
-      <w:r>
-        <w:t xml:space="preserve"> aufgerufen. In dieser Datei werden die DOM-Elemente mit Click-</w:t>
-      </w:r>
-      <w:proofErr w:type="spellStart"/>
-      <w:r>
-        <w:t>Listenern</w:t>
-      </w:r>
-      <w:proofErr w:type="spellEnd"/>
-      <w:r>
-        <w:t xml:space="preserve"> ausgestattet.</w:t>
-      </w:r>
-      <w:r>
-        <w:t xml:space="preserve"> Soba</w:t>
-      </w:r>
-      <w:r>
-        <w:t xml:space="preserve">ld ein DOM-Element geklickt wird, wird </w:t>
-      </w:r>
-      <w:r>
-        <w:t>die passende Seite darg</w:t>
-      </w:r>
-      <w:r>
-        <w:t>e</w:t>
-      </w:r>
-      <w:r>
-        <w:t xml:space="preserve">stellt, indem </w:t>
-      </w:r>
-      <w:r>
-        <w:t xml:space="preserve"> </w:t>
-      </w:r>
-      <w:r>
         <w:t xml:space="preserve">die </w:t>
       </w:r>
       <w:r>
@@ -5491,15 +5104,7 @@
         <w:t>n</w:t>
       </w:r>
       <w:r>
-        <w:t xml:space="preserve">de Action aufgerufen wird und die </w:t>
-      </w:r>
-      <w:proofErr w:type="spellStart"/>
-      <w:r>
-        <w:t>StateMachine</w:t>
-      </w:r>
-      <w:proofErr w:type="spellEnd"/>
-      <w:r>
-        <w:t xml:space="preserve"> den Zustand wechselt.</w:t>
+        <w:t>de Action aufgerufen wird und die StateMachine den Zustand wechselt.</w:t>
       </w:r>
       <w:r>
         <w:t xml:space="preserve"> </w:t>
@@ -5521,8 +5126,8 @@
       </w:pPr>
     </w:p>
     <w:p>
-      <w:bookmarkStart w:id="26" w:name="_Toc519768218"/>
-      <w:bookmarkStart w:id="27" w:name="_Toc519782990"/>
+      <w:bookmarkStart w:id="25" w:name="_Toc519768218"/>
+      <w:bookmarkStart w:id="26" w:name="_Toc519782990"/>
       <w:r>
         <w:rPr>
           <w:noProof/>
@@ -5576,8 +5181,8 @@
           </wp:inline>
         </w:drawing>
       </w:r>
+      <w:bookmarkEnd w:id="25"/>
       <w:bookmarkEnd w:id="26"/>
-      <w:bookmarkEnd w:id="27"/>
     </w:p>
     <w:p>
       <w:pPr>
@@ -5621,15 +5226,7 @@
         <w:t xml:space="preserve"> Der Aufruf der Seiten</w:t>
       </w:r>
       <w:r>
-        <w:t xml:space="preserve"> erfolgt nach dem Observer-</w:t>
-      </w:r>
-      <w:proofErr w:type="spellStart"/>
-      <w:r>
-        <w:t>Listener</w:t>
-      </w:r>
-      <w:proofErr w:type="spellEnd"/>
-      <w:r>
-        <w:t xml:space="preserve"> Pattern.</w:t>
+        <w:t xml:space="preserve"> erfolgt nach dem Observer-Listener Pattern.</w:t>
       </w:r>
     </w:p>
     <w:p>
@@ -5649,16 +5246,11 @@
       <w:pPr>
         <w:pStyle w:val="berschrift2"/>
       </w:pPr>
-      <w:bookmarkStart w:id="28" w:name="_Toc519783170"/>
-      <w:r>
-        <w:t>Zuordnung der Pages zum DOM-</w:t>
-      </w:r>
-      <w:proofErr w:type="spellStart"/>
-      <w:r>
-        <w:t>ELement</w:t>
-      </w:r>
-      <w:bookmarkEnd w:id="28"/>
-      <w:proofErr w:type="spellEnd"/>
+      <w:bookmarkStart w:id="27" w:name="_Toc519783170"/>
+      <w:r>
+        <w:t>Zuordnung der Pages zum DOM-ELement</w:t>
+      </w:r>
+      <w:bookmarkEnd w:id="27"/>
     </w:p>
     <w:p>
       <w:r>
@@ -5676,83 +5268,47 @@
       <w:r>
         <w:t xml:space="preserve">. Diese </w:t>
       </w:r>
-      <w:proofErr w:type="spellStart"/>
       <w:r>
         <w:rPr>
           <w:rFonts w:ascii="Courier New" w:hAnsi="Courier New" w:cs="Courier New"/>
         </w:rPr>
         <w:t>id</w:t>
       </w:r>
-      <w:proofErr w:type="spellEnd"/>
       <w:r>
         <w:t xml:space="preserve"> gibt sie an ihre Charts weiter. Die </w:t>
       </w:r>
-      <w:proofErr w:type="spellStart"/>
       <w:r>
         <w:rPr>
           <w:rFonts w:ascii="Courier New" w:hAnsi="Courier New" w:cs="Courier New"/>
         </w:rPr>
-        <w:t>id</w:t>
-      </w:r>
-      <w:proofErr w:type="spellEnd"/>
+        <w:t xml:space="preserve">id </w:t>
+      </w:r>
+      <w:r>
+        <w:t xml:space="preserve">ist die </w:t>
+      </w:r>
       <w:r>
         <w:rPr>
           <w:rFonts w:ascii="Courier New" w:hAnsi="Courier New" w:cs="Courier New"/>
         </w:rPr>
-        <w:t xml:space="preserve"> </w:t>
-      </w:r>
-      <w:r>
-        <w:t xml:space="preserve">ist die </w:t>
-      </w:r>
-      <w:proofErr w:type="spellStart"/>
+        <w:t>css-id</w:t>
+      </w:r>
+      <w:r>
+        <w:t xml:space="preserve"> des DOM-Elements. Mittels der </w:t>
+      </w:r>
       <w:r>
         <w:rPr>
           <w:rFonts w:ascii="Courier New" w:hAnsi="Courier New" w:cs="Courier New"/>
         </w:rPr>
-        <w:t>css-id</w:t>
-      </w:r>
-      <w:proofErr w:type="spellEnd"/>
-      <w:r>
-        <w:t xml:space="preserve"> des DOM-Elements. Mittels der </w:t>
-      </w:r>
-      <w:proofErr w:type="spellStart"/>
+        <w:t>commonfunctions</w:t>
+      </w:r>
+      <w:r>
+        <w:t xml:space="preserve">-Methode </w:t>
+      </w:r>
       <w:r>
         <w:rPr>
           <w:rFonts w:ascii="Courier New" w:hAnsi="Courier New" w:cs="Courier New"/>
         </w:rPr>
-        <w:t>commonfunctions</w:t>
-      </w:r>
-      <w:proofErr w:type="spellEnd"/>
-      <w:r>
-        <w:t xml:space="preserve">-Methode </w:t>
-      </w:r>
-      <w:proofErr w:type="spellStart"/>
-      <w:r>
-        <w:rPr>
-          <w:rFonts w:ascii="Courier New" w:hAnsi="Courier New" w:cs="Courier New"/>
-        </w:rPr>
-        <w:t>getPageById</w:t>
-      </w:r>
-      <w:proofErr w:type="spellEnd"/>
-      <w:r>
-        <w:rPr>
-          <w:rFonts w:ascii="Courier New" w:hAnsi="Courier New" w:cs="Courier New"/>
-        </w:rPr>
-        <w:t>(</w:t>
-      </w:r>
-      <w:proofErr w:type="spellStart"/>
-      <w:r>
-        <w:rPr>
-          <w:rFonts w:ascii="Courier New" w:hAnsi="Courier New" w:cs="Courier New"/>
-        </w:rPr>
-        <w:t>id</w:t>
-      </w:r>
-      <w:proofErr w:type="spellEnd"/>
-      <w:r>
-        <w:rPr>
-          <w:rFonts w:ascii="Courier New" w:hAnsi="Courier New" w:cs="Courier New"/>
-        </w:rPr>
-        <w:t>)</w:t>
+        <w:t>getPageById(id)</w:t>
       </w:r>
       <w:r>
         <w:t xml:space="preserve"> wird das DOM-Element herausgesucht und geladen.</w:t>
@@ -5861,38 +5417,23 @@
         <w:fldChar w:fldCharType="end"/>
       </w:r>
       <w:r>
-        <w:t xml:space="preserve"> Die Zuordnung der Elemente zum DOM-Container erfolgt mittels einer </w:t>
-      </w:r>
-      <w:proofErr w:type="spellStart"/>
-      <w:r>
-        <w:t>id</w:t>
-      </w:r>
-      <w:proofErr w:type="spellEnd"/>
+        <w:t xml:space="preserve"> Die Zuordnung der Elemente zum DOM-Container erfolgt mittels einer id</w:t>
+      </w:r>
     </w:p>
     <w:p>
       <w:pPr>
         <w:pStyle w:val="berschrift2"/>
       </w:pPr>
-      <w:bookmarkStart w:id="29" w:name="_Toc519783171"/>
-      <w:proofErr w:type="spellStart"/>
+      <w:bookmarkStart w:id="28" w:name="_Toc519783171"/>
       <w:r>
         <w:lastRenderedPageBreak/>
         <w:t>Scriptloader</w:t>
       </w:r>
-      <w:bookmarkEnd w:id="29"/>
-      <w:proofErr w:type="spellEnd"/>
-    </w:p>
-    <w:p>
-      <w:r>
-        <w:t xml:space="preserve">Das </w:t>
-      </w:r>
-      <w:proofErr w:type="spellStart"/>
-      <w:r>
-        <w:t>Scriptloader</w:t>
-      </w:r>
-      <w:proofErr w:type="spellEnd"/>
-      <w:r>
-        <w:t xml:space="preserve">-Modul </w:t>
+      <w:bookmarkEnd w:id="28"/>
+    </w:p>
+    <w:p>
+      <w:r>
+        <w:t xml:space="preserve">Das Scriptloader-Modul </w:t>
       </w:r>
       <w:r>
         <w:t xml:space="preserve"> </w:t>
@@ -5936,14 +5477,12 @@
       <w:r>
         <w:t xml:space="preserve"> In der Methode </w:t>
       </w:r>
-      <w:proofErr w:type="spellStart"/>
       <w:r>
         <w:rPr>
           <w:rFonts w:ascii="Courier New" w:hAnsi="Courier New" w:cs="Courier New"/>
         </w:rPr>
         <w:t>loadObjectsAfterWaitingForScripts</w:t>
       </w:r>
-      <w:proofErr w:type="spellEnd"/>
       <w:r>
         <w:rPr>
           <w:rFonts w:ascii="Courier New" w:hAnsi="Courier New" w:cs="Courier New"/>
@@ -5954,15 +5493,7 @@
         <w:t xml:space="preserve"> </w:t>
       </w:r>
       <w:r>
-        <w:t xml:space="preserve">ist ein </w:t>
-      </w:r>
-      <w:proofErr w:type="spellStart"/>
-      <w:r>
-        <w:t>Timer</w:t>
-      </w:r>
-      <w:proofErr w:type="spellEnd"/>
-      <w:r>
-        <w:t xml:space="preserve"> hinterlegt. </w:t>
+        <w:t xml:space="preserve">ist ein Timer hinterlegt. </w:t>
       </w:r>
       <w:r>
         <w:t xml:space="preserve">Ist er vorbei </w:t>
@@ -5986,15 +5517,7 @@
         <w:t xml:space="preserve"> </w:t>
       </w:r>
       <w:r>
-        <w:t xml:space="preserve"> Der </w:t>
-      </w:r>
-      <w:proofErr w:type="spellStart"/>
-      <w:r>
-        <w:t>Scriptloader</w:t>
-      </w:r>
-      <w:proofErr w:type="spellEnd"/>
-      <w:r>
-        <w:t xml:space="preserve"> </w:t>
+        <w:t xml:space="preserve"> Der Scriptloader </w:t>
       </w:r>
       <w:r>
         <w:t xml:space="preserve">wird in der </w:t>
@@ -6112,11 +5635,9 @@
               <w:pStyle w:val="Folgeabsatz"/>
               <w:ind w:firstLine="0"/>
             </w:pPr>
-            <w:proofErr w:type="spellStart"/>
             <w:r>
               <w:t>htmlelements</w:t>
             </w:r>
-            <w:proofErr w:type="spellEnd"/>
           </w:p>
         </w:tc>
         <w:tc>
@@ -6150,11 +5671,9 @@
               <w:pStyle w:val="Folgeabsatz"/>
               <w:ind w:firstLine="0"/>
             </w:pPr>
-            <w:proofErr w:type="spellStart"/>
             <w:r>
               <w:t>StateMachine</w:t>
             </w:r>
-            <w:proofErr w:type="spellEnd"/>
           </w:p>
         </w:tc>
         <w:tc>
@@ -6167,23 +5686,7 @@
               <w:ind w:firstLine="0"/>
             </w:pPr>
             <w:r>
-              <w:t xml:space="preserve">Enthält </w:t>
-            </w:r>
-            <w:proofErr w:type="spellStart"/>
-            <w:r>
-              <w:t>StateMachine</w:t>
-            </w:r>
-            <w:proofErr w:type="spellEnd"/>
-            <w:r>
-              <w:t xml:space="preserve">, Components, </w:t>
-            </w:r>
-            <w:proofErr w:type="spellStart"/>
-            <w:r>
-              <w:t>Listener</w:t>
-            </w:r>
-            <w:proofErr w:type="spellEnd"/>
-            <w:r>
-              <w:t>, Actions</w:t>
+              <w:t>Enthält StateMachine, Components, Listener, Actions</w:t>
             </w:r>
           </w:p>
         </w:tc>
@@ -6215,13 +5718,8 @@
             <w:r>
               <w:t xml:space="preserve">Enthält  </w:t>
             </w:r>
-            <w:proofErr w:type="spellStart"/>
-            <w:r>
-              <w:t>ScriptLoader</w:t>
-            </w:r>
-            <w:proofErr w:type="spellEnd"/>
-            <w:r>
-              <w:t xml:space="preserve"> und Pfade zu den Scripts</w:t>
+            <w:r>
+              <w:t>ScriptLoader und Pfade zu den Scripts</w:t>
             </w:r>
           </w:p>
           <w:p>
@@ -6266,26 +5764,10 @@
               <w:t>Enthält Daten</w:t>
             </w:r>
             <w:r>
-              <w:t xml:space="preserve">, </w:t>
-            </w:r>
-            <w:proofErr w:type="spellStart"/>
-            <w:r>
-              <w:t>Config</w:t>
-            </w:r>
-            <w:proofErr w:type="spellEnd"/>
-            <w:r>
-              <w:t xml:space="preserve"> -</w:t>
-            </w:r>
-            <w:r>
-              <w:t xml:space="preserve"> und </w:t>
-            </w:r>
-            <w:proofErr w:type="spellStart"/>
-            <w:r>
-              <w:t>css</w:t>
-            </w:r>
-            <w:proofErr w:type="spellEnd"/>
-            <w:r>
-              <w:t xml:space="preserve"> Datei</w:t>
+              <w:t>, Config -</w:t>
+            </w:r>
+            <w:r>
+              <w:t xml:space="preserve"> und css Datei</w:t>
             </w:r>
           </w:p>
         </w:tc>
@@ -6300,14 +5782,12 @@
               <w:pStyle w:val="Folgeabsatz"/>
               <w:ind w:firstLine="0"/>
             </w:pPr>
-            <w:proofErr w:type="spellStart"/>
             <w:r>
               <w:t>L</w:t>
             </w:r>
             <w:r>
               <w:t>ibs</w:t>
             </w:r>
-            <w:proofErr w:type="spellEnd"/>
           </w:p>
         </w:tc>
         <w:tc>
@@ -6379,11 +5859,11 @@
       <w:pPr>
         <w:pStyle w:val="berschrift1"/>
       </w:pPr>
-      <w:bookmarkStart w:id="30" w:name="_Toc519783172"/>
+      <w:bookmarkStart w:id="29" w:name="_Toc519783172"/>
       <w:r>
         <w:t>Aufgabeaufteilung</w:t>
       </w:r>
-      <w:bookmarkEnd w:id="30"/>
+      <w:bookmarkEnd w:id="29"/>
     </w:p>
     <w:p>
       <w:pPr>
@@ -6442,13 +5922,8 @@
             </w:pPr>
             <w:r>
               <w:lastRenderedPageBreak/>
-              <w:t>.</w:t>
-            </w:r>
-            <w:proofErr w:type="spellStart"/>
-            <w:r>
-              <w:t>html</w:t>
-            </w:r>
-            <w:proofErr w:type="spellEnd"/>
+              <w:t>.html</w:t>
+            </w:r>
           </w:p>
         </w:tc>
         <w:tc>
@@ -6477,13 +5952,8 @@
               <w:ind w:firstLine="0"/>
             </w:pPr>
             <w:r>
-              <w:t>.</w:t>
-            </w:r>
-            <w:proofErr w:type="spellStart"/>
-            <w:r>
-              <w:t>css</w:t>
-            </w:r>
-            <w:proofErr w:type="spellEnd"/>
+              <w:t>.css</w:t>
+            </w:r>
           </w:p>
         </w:tc>
         <w:tc>
@@ -6586,13 +6056,8 @@
               <w:ind w:firstLine="0"/>
             </w:pPr>
             <w:r>
-              <w:t xml:space="preserve">Jonas </w:t>
-            </w:r>
-            <w:proofErr w:type="spellStart"/>
-            <w:r>
-              <w:t>Jelinski</w:t>
-            </w:r>
-            <w:proofErr w:type="spellEnd"/>
+              <w:t>Jonas Jelinski</w:t>
+            </w:r>
           </w:p>
         </w:tc>
       </w:tr>
@@ -6621,13 +6086,8 @@
               <w:ind w:firstLine="0"/>
             </w:pPr>
             <w:r>
-              <w:t xml:space="preserve">Jonas </w:t>
-            </w:r>
-            <w:proofErr w:type="spellStart"/>
-            <w:r>
-              <w:t>Jelinski</w:t>
-            </w:r>
-            <w:proofErr w:type="spellEnd"/>
+              <w:t>Jonas Jelinski</w:t>
+            </w:r>
           </w:p>
         </w:tc>
       </w:tr>
@@ -6659,13 +6119,8 @@
               <w:ind w:firstLine="0"/>
             </w:pPr>
             <w:r>
-              <w:t xml:space="preserve">Jonas </w:t>
-            </w:r>
-            <w:proofErr w:type="spellStart"/>
-            <w:r>
-              <w:t>Jelinski</w:t>
-            </w:r>
-            <w:proofErr w:type="spellEnd"/>
+              <w:t>Jonas Jelinski</w:t>
+            </w:r>
           </w:p>
         </w:tc>
       </w:tr>
@@ -6694,13 +6149,8 @@
               <w:ind w:firstLine="0"/>
             </w:pPr>
             <w:r>
-              <w:t xml:space="preserve">Jonas </w:t>
-            </w:r>
-            <w:proofErr w:type="spellStart"/>
-            <w:r>
-              <w:t>Jelinski</w:t>
-            </w:r>
-            <w:proofErr w:type="spellEnd"/>
+              <w:t>Jonas Jelinski</w:t>
+            </w:r>
           </w:p>
         </w:tc>
       </w:tr>
@@ -6729,13 +6179,8 @@
               <w:ind w:firstLine="0"/>
             </w:pPr>
             <w:r>
-              <w:t xml:space="preserve">Jonas </w:t>
-            </w:r>
-            <w:proofErr w:type="spellStart"/>
-            <w:r>
-              <w:t>Jelinski</w:t>
-            </w:r>
-            <w:proofErr w:type="spellEnd"/>
+              <w:t>Jonas Jelinski</w:t>
+            </w:r>
           </w:p>
         </w:tc>
       </w:tr>
@@ -6764,13 +6209,8 @@
               <w:ind w:firstLine="0"/>
             </w:pPr>
             <w:r>
-              <w:t xml:space="preserve">Jonas </w:t>
-            </w:r>
-            <w:proofErr w:type="spellStart"/>
-            <w:r>
-              <w:t>Jelinski</w:t>
-            </w:r>
-            <w:proofErr w:type="spellEnd"/>
+              <w:t>Jonas Jelinski</w:t>
+            </w:r>
           </w:p>
         </w:tc>
       </w:tr>
@@ -6799,13 +6239,8 @@
               <w:ind w:firstLine="0"/>
             </w:pPr>
             <w:r>
-              <w:t xml:space="preserve">Jonas </w:t>
-            </w:r>
-            <w:proofErr w:type="spellStart"/>
-            <w:r>
-              <w:t>Jelinski</w:t>
-            </w:r>
-            <w:proofErr w:type="spellEnd"/>
+              <w:t>Jonas Jelinski</w:t>
+            </w:r>
           </w:p>
         </w:tc>
       </w:tr>
@@ -6834,13 +6269,8 @@
               <w:ind w:firstLine="0"/>
             </w:pPr>
             <w:r>
-              <w:t xml:space="preserve">Jonas </w:t>
-            </w:r>
-            <w:proofErr w:type="spellStart"/>
-            <w:r>
-              <w:t>Jelinski</w:t>
-            </w:r>
-            <w:proofErr w:type="spellEnd"/>
+              <w:t>Jonas Jelinski</w:t>
+            </w:r>
           </w:p>
         </w:tc>
       </w:tr>
@@ -6869,13 +6299,8 @@
               <w:ind w:firstLine="0"/>
             </w:pPr>
             <w:r>
-              <w:t xml:space="preserve">Jonas </w:t>
-            </w:r>
-            <w:proofErr w:type="spellStart"/>
-            <w:r>
-              <w:t>Jelinski</w:t>
-            </w:r>
-            <w:proofErr w:type="spellEnd"/>
+              <w:t>Jonas Jelinski</w:t>
+            </w:r>
           </w:p>
         </w:tc>
       </w:tr>
@@ -6904,13 +6329,8 @@
               <w:ind w:firstLine="0"/>
             </w:pPr>
             <w:r>
-              <w:t xml:space="preserve">Christian </w:t>
-            </w:r>
-            <w:proofErr w:type="spellStart"/>
-            <w:r>
-              <w:t>Lisik</w:t>
-            </w:r>
-            <w:proofErr w:type="spellEnd"/>
+              <w:t>Christian Lisik</w:t>
+            </w:r>
           </w:p>
         </w:tc>
       </w:tr>
@@ -6939,21 +6359,11 @@
               <w:ind w:firstLine="0"/>
             </w:pPr>
             <w:r>
-              <w:t xml:space="preserve">Jonas </w:t>
-            </w:r>
-            <w:proofErr w:type="spellStart"/>
-            <w:r>
-              <w:t>Jelinski</w:t>
-            </w:r>
-            <w:proofErr w:type="spellEnd"/>
-            <w:r>
-              <w:t xml:space="preserve">, Christian </w:t>
-            </w:r>
-            <w:proofErr w:type="spellStart"/>
-            <w:r>
-              <w:t>Lisik</w:t>
-            </w:r>
-            <w:proofErr w:type="spellEnd"/>
+              <w:t>Jonas Jelinski</w:t>
+            </w:r>
+            <w:r>
+              <w:t>, Christian Lisik</w:t>
+            </w:r>
           </w:p>
         </w:tc>
       </w:tr>
@@ -6982,13 +6392,8 @@
               <w:ind w:firstLine="0"/>
             </w:pPr>
             <w:r>
-              <w:t xml:space="preserve">Jonas </w:t>
-            </w:r>
-            <w:proofErr w:type="spellStart"/>
-            <w:r>
-              <w:t>Jelinski</w:t>
-            </w:r>
-            <w:proofErr w:type="spellEnd"/>
+              <w:t>Jonas Jelinski</w:t>
+            </w:r>
           </w:p>
         </w:tc>
       </w:tr>
@@ -7017,13 +6422,8 @@
               <w:ind w:firstLine="0"/>
             </w:pPr>
             <w:r>
-              <w:t xml:space="preserve">Christian </w:t>
-            </w:r>
-            <w:proofErr w:type="spellStart"/>
-            <w:r>
-              <w:t>Lisik</w:t>
-            </w:r>
-            <w:proofErr w:type="spellEnd"/>
+              <w:t>Christian Lisik</w:t>
+            </w:r>
           </w:p>
         </w:tc>
       </w:tr>
@@ -7052,13 +6452,8 @@
               <w:ind w:firstLine="0"/>
             </w:pPr>
             <w:r>
-              <w:t xml:space="preserve">Christian </w:t>
-            </w:r>
-            <w:proofErr w:type="spellStart"/>
-            <w:r>
-              <w:t>Lisik</w:t>
-            </w:r>
-            <w:proofErr w:type="spellEnd"/>
+              <w:t>Christian Lisik</w:t>
+            </w:r>
           </w:p>
         </w:tc>
       </w:tr>
@@ -7087,13 +6482,8 @@
               <w:ind w:firstLine="0"/>
             </w:pPr>
             <w:r>
-              <w:t xml:space="preserve">Jonas </w:t>
-            </w:r>
-            <w:proofErr w:type="spellStart"/>
-            <w:r>
-              <w:t>Jelinski</w:t>
-            </w:r>
-            <w:proofErr w:type="spellEnd"/>
+              <w:t>Jonas Jelinski</w:t>
+            </w:r>
           </w:p>
         </w:tc>
       </w:tr>
@@ -7128,21 +6518,8 @@
               <w:ind w:firstLine="0"/>
             </w:pPr>
             <w:r>
-              <w:t xml:space="preserve">Jonas </w:t>
-            </w:r>
-            <w:proofErr w:type="spellStart"/>
-            <w:r>
-              <w:t>Jelinski</w:t>
-            </w:r>
-            <w:proofErr w:type="spellEnd"/>
-            <w:r>
-              <w:t xml:space="preserve">, Christian </w:t>
-            </w:r>
-            <w:proofErr w:type="spellStart"/>
-            <w:r>
-              <w:t>Lisik</w:t>
-            </w:r>
-            <w:proofErr w:type="spellEnd"/>
+              <w:t>Jonas Jelinski, Christian Lisik</w:t>
+            </w:r>
           </w:p>
         </w:tc>
       </w:tr>
@@ -7171,13 +6548,8 @@
               <w:ind w:firstLine="0"/>
             </w:pPr>
             <w:r>
-              <w:t xml:space="preserve">Jonas </w:t>
-            </w:r>
-            <w:proofErr w:type="spellStart"/>
-            <w:r>
-              <w:t>Jelinski</w:t>
-            </w:r>
-            <w:proofErr w:type="spellEnd"/>
+              <w:t>Jonas Jelinski</w:t>
+            </w:r>
           </w:p>
         </w:tc>
       </w:tr>
@@ -7206,13 +6578,8 @@
               <w:ind w:firstLine="0"/>
             </w:pPr>
             <w:r>
-              <w:t xml:space="preserve">Jonas </w:t>
-            </w:r>
-            <w:proofErr w:type="spellStart"/>
-            <w:r>
-              <w:t>Jelinski</w:t>
-            </w:r>
-            <w:proofErr w:type="spellEnd"/>
+              <w:t>Jonas Jelinski</w:t>
+            </w:r>
           </w:p>
         </w:tc>
       </w:tr>
@@ -7241,13 +6608,8 @@
               <w:ind w:firstLine="0"/>
             </w:pPr>
             <w:r>
-              <w:t xml:space="preserve">Jonas </w:t>
-            </w:r>
-            <w:proofErr w:type="spellStart"/>
-            <w:r>
-              <w:t>Jelinski</w:t>
-            </w:r>
-            <w:proofErr w:type="spellEnd"/>
+              <w:t>Jonas Jelinski</w:t>
+            </w:r>
           </w:p>
         </w:tc>
       </w:tr>
@@ -7276,13 +6638,8 @@
               <w:ind w:firstLine="0"/>
             </w:pPr>
             <w:r>
-              <w:t xml:space="preserve">Jonas </w:t>
-            </w:r>
-            <w:proofErr w:type="spellStart"/>
-            <w:r>
-              <w:t>Jelinski</w:t>
-            </w:r>
-            <w:proofErr w:type="spellEnd"/>
+              <w:t>Jonas Jelinski</w:t>
+            </w:r>
           </w:p>
         </w:tc>
       </w:tr>
@@ -7314,13 +6671,8 @@
               <w:ind w:firstLine="0"/>
             </w:pPr>
             <w:r>
-              <w:t xml:space="preserve">Jonas </w:t>
-            </w:r>
-            <w:proofErr w:type="spellStart"/>
-            <w:r>
-              <w:t>Jelinski</w:t>
-            </w:r>
-            <w:proofErr w:type="spellEnd"/>
+              <w:t>Jonas Jelinski</w:t>
+            </w:r>
           </w:p>
         </w:tc>
       </w:tr>
@@ -7349,13 +6701,8 @@
               <w:ind w:firstLine="0"/>
             </w:pPr>
             <w:r>
-              <w:t xml:space="preserve">Jonas </w:t>
-            </w:r>
-            <w:proofErr w:type="spellStart"/>
-            <w:r>
-              <w:t>Jelinski</w:t>
-            </w:r>
-            <w:proofErr w:type="spellEnd"/>
+              <w:t>Jonas Jelinski</w:t>
+            </w:r>
           </w:p>
         </w:tc>
       </w:tr>
@@ -7384,13 +6731,8 @@
               <w:ind w:firstLine="0"/>
             </w:pPr>
             <w:r>
-              <w:t xml:space="preserve">Jonas </w:t>
-            </w:r>
-            <w:proofErr w:type="spellStart"/>
-            <w:r>
-              <w:t>Jelinski</w:t>
-            </w:r>
-            <w:proofErr w:type="spellEnd"/>
+              <w:t>Jonas Jelinski</w:t>
+            </w:r>
           </w:p>
         </w:tc>
       </w:tr>
@@ -7419,13 +6761,8 @@
               <w:ind w:firstLine="0"/>
             </w:pPr>
             <w:r>
-              <w:t xml:space="preserve">Jonas </w:t>
-            </w:r>
-            <w:proofErr w:type="spellStart"/>
-            <w:r>
-              <w:t>Jelinski</w:t>
-            </w:r>
-            <w:proofErr w:type="spellEnd"/>
+              <w:t>Jonas Jelinski</w:t>
+            </w:r>
           </w:p>
         </w:tc>
       </w:tr>
@@ -7439,8 +6776,10 @@
               <w:pStyle w:val="Folgeabsatz"/>
               <w:ind w:firstLine="0"/>
             </w:pPr>
-            <w:r>
-              <w:t>startPage.js</w:t>
+            <w:bookmarkStart w:id="30" w:name="_GoBack"/>
+            <w:bookmarkEnd w:id="30"/>
+            <w:r>
+              <w:t>textPage.js</w:t>
             </w:r>
           </w:p>
         </w:tc>
@@ -7454,13 +6793,8 @@
               <w:ind w:firstLine="0"/>
             </w:pPr>
             <w:r>
-              <w:t xml:space="preserve">Jonas </w:t>
-            </w:r>
-            <w:proofErr w:type="spellStart"/>
-            <w:r>
-              <w:t>Jelinski</w:t>
-            </w:r>
-            <w:proofErr w:type="spellEnd"/>
+              <w:t>Jonas Jelinski</w:t>
+            </w:r>
           </w:p>
         </w:tc>
       </w:tr>
@@ -7475,7 +6809,7 @@
               <w:ind w:firstLine="0"/>
             </w:pPr>
             <w:r>
-              <w:t>textPage.js</w:t>
+              <w:t>universePage.js</w:t>
             </w:r>
           </w:p>
         </w:tc>
@@ -7489,13 +6823,8 @@
               <w:ind w:firstLine="0"/>
             </w:pPr>
             <w:r>
-              <w:t xml:space="preserve">Jonas </w:t>
-            </w:r>
-            <w:proofErr w:type="spellStart"/>
-            <w:r>
-              <w:t>Jelinski</w:t>
-            </w:r>
-            <w:proofErr w:type="spellEnd"/>
+              <w:t>Jonas Jelinski</w:t>
+            </w:r>
           </w:p>
         </w:tc>
       </w:tr>
@@ -7511,7 +6840,7 @@
             </w:pPr>
             <w:r>
               <w:lastRenderedPageBreak/>
-              <w:t>universePage.js</w:t>
+              <w:t>scriptLoader.js</w:t>
             </w:r>
           </w:p>
         </w:tc>
@@ -7525,13 +6854,8 @@
               <w:ind w:firstLine="0"/>
             </w:pPr>
             <w:r>
-              <w:t xml:space="preserve">Jonas </w:t>
-            </w:r>
-            <w:proofErr w:type="spellStart"/>
-            <w:r>
-              <w:t>Jelinski</w:t>
-            </w:r>
-            <w:proofErr w:type="spellEnd"/>
+              <w:t>Jonas Jelinski</w:t>
+            </w:r>
           </w:p>
         </w:tc>
       </w:tr>
@@ -7546,7 +6870,7 @@
               <w:ind w:firstLine="0"/>
             </w:pPr>
             <w:r>
-              <w:t>scriptLoader.js</w:t>
+              <w:t>scripts.js</w:t>
             </w:r>
           </w:p>
         </w:tc>
@@ -7560,13 +6884,8 @@
               <w:ind w:firstLine="0"/>
             </w:pPr>
             <w:r>
-              <w:t xml:space="preserve">Jonas </w:t>
-            </w:r>
-            <w:proofErr w:type="spellStart"/>
-            <w:r>
-              <w:t>Jelinski</w:t>
-            </w:r>
-            <w:proofErr w:type="spellEnd"/>
+              <w:t>Jonas Jelinski</w:t>
+            </w:r>
           </w:p>
         </w:tc>
       </w:tr>
@@ -7581,7 +6900,7 @@
               <w:ind w:firstLine="0"/>
             </w:pPr>
             <w:r>
-              <w:t>scripts.js</w:t>
+              <w:t>actions.js</w:t>
             </w:r>
           </w:p>
         </w:tc>
@@ -7595,13 +6914,8 @@
               <w:ind w:firstLine="0"/>
             </w:pPr>
             <w:r>
-              <w:t xml:space="preserve">Jonas </w:t>
-            </w:r>
-            <w:proofErr w:type="spellStart"/>
-            <w:r>
-              <w:t>Jelinski</w:t>
-            </w:r>
-            <w:proofErr w:type="spellEnd"/>
+              <w:t>Jonas Jelinski</w:t>
+            </w:r>
           </w:p>
         </w:tc>
       </w:tr>
@@ -7616,7 +6930,7 @@
               <w:ind w:firstLine="0"/>
             </w:pPr>
             <w:r>
-              <w:t>actions.js</w:t>
+              <w:t>listener.js</w:t>
             </w:r>
           </w:p>
         </w:tc>
@@ -7630,13 +6944,11 @@
               <w:ind w:firstLine="0"/>
             </w:pPr>
             <w:r>
-              <w:t xml:space="preserve">Jonas </w:t>
-            </w:r>
-            <w:proofErr w:type="spellStart"/>
-            <w:r>
-              <w:t>Jelinski</w:t>
-            </w:r>
-            <w:proofErr w:type="spellEnd"/>
+              <w:t>Jonas Jelinski</w:t>
+            </w:r>
+            <w:r>
+              <w:t>, Nina Hösl</w:t>
+            </w:r>
           </w:p>
         </w:tc>
       </w:tr>
@@ -7651,7 +6963,7 @@
               <w:ind w:firstLine="0"/>
             </w:pPr>
             <w:r>
-              <w:t>listener.js</w:t>
+              <w:t>commonfunctions.js</w:t>
             </w:r>
           </w:p>
         </w:tc>
@@ -7665,51 +6977,8 @@
               <w:ind w:firstLine="0"/>
             </w:pPr>
             <w:r>
-              <w:t xml:space="preserve">Jonas </w:t>
-            </w:r>
-            <w:proofErr w:type="spellStart"/>
-            <w:r>
-              <w:t>Jelinski</w:t>
-            </w:r>
-            <w:proofErr w:type="spellEnd"/>
-            <w:r>
-              <w:t>, Nina Hösl</w:t>
-            </w:r>
-          </w:p>
-        </w:tc>
-      </w:tr>
-      <w:tr>
-        <w:tc>
-          <w:tcPr>
-            <w:tcW w:w="4321" w:type="dxa"/>
-          </w:tcPr>
-          <w:p>
-            <w:pPr>
-              <w:pStyle w:val="Folgeabsatz"/>
-              <w:ind w:firstLine="0"/>
-            </w:pPr>
-            <w:r>
-              <w:t>commonfunctions.js</w:t>
-            </w:r>
-          </w:p>
-        </w:tc>
-        <w:tc>
-          <w:tcPr>
-            <w:tcW w:w="4322" w:type="dxa"/>
-          </w:tcPr>
-          <w:p>
-            <w:pPr>
-              <w:pStyle w:val="Folgeabsatz"/>
-              <w:ind w:firstLine="0"/>
-            </w:pPr>
-            <w:r>
-              <w:t xml:space="preserve">Jonas </w:t>
-            </w:r>
-            <w:proofErr w:type="spellStart"/>
-            <w:r>
-              <w:t>Jelinski</w:t>
-            </w:r>
-            <w:proofErr w:type="spellEnd"/>
+              <w:t>Jonas Jelinski</w:t>
+            </w:r>
           </w:p>
         </w:tc>
       </w:tr>
@@ -7744,42 +7013,7 @@
               <w:rPr>
                 <w:lang w:val="fi-FI"/>
               </w:rPr>
-              <w:t xml:space="preserve">Nina </w:t>
-            </w:r>
-            <w:proofErr w:type="spellStart"/>
-            <w:r>
-              <w:rPr>
-                <w:lang w:val="fi-FI"/>
-              </w:rPr>
-              <w:t>Hösl</w:t>
-            </w:r>
-            <w:proofErr w:type="spellEnd"/>
-            <w:r>
-              <w:rPr>
-                <w:lang w:val="fi-FI"/>
-              </w:rPr>
-              <w:t xml:space="preserve">, Jonas </w:t>
-            </w:r>
-            <w:proofErr w:type="spellStart"/>
-            <w:r>
-              <w:rPr>
-                <w:lang w:val="fi-FI"/>
-              </w:rPr>
-              <w:t>Jelinski</w:t>
-            </w:r>
-            <w:proofErr w:type="spellEnd"/>
-            <w:r>
-              <w:rPr>
-                <w:lang w:val="fi-FI"/>
-              </w:rPr>
-              <w:t xml:space="preserve">, Christian </w:t>
-            </w:r>
-            <w:proofErr w:type="spellStart"/>
-            <w:r>
-              <w:rPr>
-                <w:lang w:val="fi-FI"/>
-              </w:rPr>
-              <w:t>Lis</w:t>
+              <w:t>Nina Hösl, Jonas Jelinski, Christian Lis</w:t>
             </w:r>
             <w:r>
               <w:rPr>
@@ -7787,7 +7021,6 @@
               </w:rPr>
               <w:t>ik</w:t>
             </w:r>
-            <w:proofErr w:type="spellEnd"/>
           </w:p>
         </w:tc>
       </w:tr>
@@ -7822,65 +7055,89 @@
               <w:rPr>
                 <w:lang w:val="fi-FI"/>
               </w:rPr>
-              <w:t xml:space="preserve">Nina </w:t>
-            </w:r>
-            <w:proofErr w:type="spellStart"/>
-            <w:r>
+              <w:t>Nina Hösl</w:t>
+            </w:r>
+          </w:p>
+        </w:tc>
+      </w:tr>
+      <w:tr>
+        <w:tc>
+          <w:tcPr>
+            <w:tcW w:w="4321" w:type="dxa"/>
+          </w:tcPr>
+          <w:p>
+            <w:pPr>
+              <w:pStyle w:val="Folgeabsatz"/>
+              <w:ind w:firstLine="0"/>
+            </w:pPr>
+            <w:r>
+              <w:t>c</w:t>
+            </w:r>
+            <w:r>
+              <w:t>rimes.json</w:t>
+            </w:r>
+          </w:p>
+        </w:tc>
+        <w:tc>
+          <w:tcPr>
+            <w:tcW w:w="4322" w:type="dxa"/>
+          </w:tcPr>
+          <w:p>
+            <w:pPr>
+              <w:pStyle w:val="Folgeabsatz"/>
+              <w:ind w:firstLine="0"/>
               <w:rPr>
                 <w:lang w:val="fi-FI"/>
               </w:rPr>
-              <w:t>Hösl</w:t>
-            </w:r>
-            <w:proofErr w:type="spellEnd"/>
-          </w:p>
-        </w:tc>
-      </w:tr>
-      <w:tr>
-        <w:tc>
-          <w:tcPr>
-            <w:tcW w:w="4321" w:type="dxa"/>
-          </w:tcPr>
-          <w:p>
-            <w:pPr>
-              <w:pStyle w:val="Folgeabsatz"/>
-              <w:ind w:firstLine="0"/>
-            </w:pPr>
-            <w:proofErr w:type="spellStart"/>
-            <w:r>
-              <w:t>c</w:t>
-            </w:r>
-            <w:r>
-              <w:t>rimes.json</w:t>
-            </w:r>
-            <w:proofErr w:type="spellEnd"/>
-          </w:p>
-        </w:tc>
-        <w:tc>
-          <w:tcPr>
-            <w:tcW w:w="4322" w:type="dxa"/>
-          </w:tcPr>
-          <w:p>
-            <w:pPr>
-              <w:pStyle w:val="Folgeabsatz"/>
-              <w:ind w:firstLine="0"/>
+            </w:pPr>
+            <w:r>
               <w:rPr>
                 <w:lang w:val="fi-FI"/>
               </w:rPr>
-            </w:pPr>
-            <w:r>
+              <w:t>Christian Lisik</w:t>
+            </w:r>
+          </w:p>
+        </w:tc>
+      </w:tr>
+      <w:tr>
+        <w:tc>
+          <w:tcPr>
+            <w:tcW w:w="4321" w:type="dxa"/>
+          </w:tcPr>
+          <w:p>
+            <w:pPr>
+              <w:pStyle w:val="Folgeabsatz"/>
+              <w:ind w:firstLine="0"/>
+            </w:pPr>
+            <w:r>
+              <w:t>infoText</w:t>
+            </w:r>
+            <w:r>
+              <w:t>s</w:t>
+            </w:r>
+            <w:r>
+              <w:t>.js</w:t>
+            </w:r>
+          </w:p>
+        </w:tc>
+        <w:tc>
+          <w:tcPr>
+            <w:tcW w:w="4322" w:type="dxa"/>
+          </w:tcPr>
+          <w:p>
+            <w:pPr>
+              <w:pStyle w:val="Folgeabsatz"/>
+              <w:ind w:firstLine="0"/>
               <w:rPr>
                 <w:lang w:val="fi-FI"/>
               </w:rPr>
-              <w:t xml:space="preserve">Christian </w:t>
-            </w:r>
-            <w:proofErr w:type="spellStart"/>
+            </w:pPr>
             <w:r>
               <w:rPr>
                 <w:lang w:val="fi-FI"/>
               </w:rPr>
-              <w:t>Lisik</w:t>
-            </w:r>
-            <w:proofErr w:type="spellEnd"/>
+              <w:t>Nina Hösl</w:t>
+            </w:r>
           </w:p>
         </w:tc>
       </w:tr>
@@ -7895,13 +7152,7 @@
               <w:ind w:firstLine="0"/>
             </w:pPr>
             <w:r>
-              <w:t>infoText</w:t>
-            </w:r>
-            <w:r>
-              <w:t>s</w:t>
-            </w:r>
-            <w:r>
-              <w:t>.js</w:t>
+              <w:t>startPage.js</w:t>
             </w:r>
           </w:p>
         </w:tc>
@@ -7921,60 +7172,8 @@
               <w:rPr>
                 <w:lang w:val="fi-FI"/>
               </w:rPr>
-              <w:t xml:space="preserve">Nina </w:t>
-            </w:r>
-            <w:proofErr w:type="spellStart"/>
-            <w:r>
-              <w:rPr>
-                <w:lang w:val="fi-FI"/>
-              </w:rPr>
-              <w:t>Hösl</w:t>
-            </w:r>
-            <w:proofErr w:type="spellEnd"/>
-          </w:p>
-        </w:tc>
-      </w:tr>
-      <w:tr>
-        <w:tc>
-          <w:tcPr>
-            <w:tcW w:w="4321" w:type="dxa"/>
-          </w:tcPr>
-          <w:p>
-            <w:pPr>
-              <w:pStyle w:val="Folgeabsatz"/>
-              <w:ind w:firstLine="0"/>
-            </w:pPr>
-            <w:r>
-              <w:t>startPage.js</w:t>
-            </w:r>
-          </w:p>
-        </w:tc>
-        <w:tc>
-          <w:tcPr>
-            <w:tcW w:w="4322" w:type="dxa"/>
-          </w:tcPr>
-          <w:p>
-            <w:pPr>
-              <w:pStyle w:val="Folgeabsatz"/>
-              <w:ind w:firstLine="0"/>
-              <w:rPr>
-                <w:lang w:val="fi-FI"/>
-              </w:rPr>
-            </w:pPr>
-            <w:r>
-              <w:rPr>
-                <w:lang w:val="fi-FI"/>
-              </w:rPr>
-              <w:t xml:space="preserve">Jonas </w:t>
-            </w:r>
-            <w:proofErr w:type="spellStart"/>
-            <w:r>
-              <w:rPr>
-                <w:lang w:val="fi-FI"/>
-              </w:rPr>
-              <w:t>Jelinski</w:t>
-            </w:r>
-            <w:proofErr w:type="spellEnd"/>
+              <w:t>Jonas Jelinski</w:t>
+            </w:r>
           </w:p>
         </w:tc>
       </w:tr>
@@ -7995,7 +7194,6 @@
         </w:rPr>
       </w:pPr>
       <w:bookmarkStart w:id="31" w:name="_Toc519783173"/>
-      <w:proofErr w:type="spellStart"/>
       <w:r>
         <w:rPr>
           <w:lang w:val="fi-FI"/>
@@ -8003,24 +7201,13 @@
         <w:t>Literatur</w:t>
       </w:r>
       <w:bookmarkEnd w:id="31"/>
-      <w:proofErr w:type="spellEnd"/>
-    </w:p>
-    <w:p>
-      <w:proofErr w:type="spellStart"/>
-      <w:r>
-        <w:t>Preim</w:t>
-      </w:r>
-      <w:proofErr w:type="spellEnd"/>
-      <w:r>
-        <w:t xml:space="preserve">, Bernhard &amp; </w:t>
-      </w:r>
-      <w:proofErr w:type="spellStart"/>
-      <w:r>
-        <w:t>Dachselt</w:t>
-      </w:r>
-      <w:proofErr w:type="spellEnd"/>
-      <w:r>
-        <w:t xml:space="preserve">, Reimund </w:t>
+    </w:p>
+    <w:p>
+      <w:r>
+        <w:t xml:space="preserve">Preim, Bernhard &amp; </w:t>
+      </w:r>
+      <w:r>
+        <w:t xml:space="preserve">Dachselt, Reimund </w:t>
       </w:r>
       <w:r>
         <w:t>(2010)</w:t>
@@ -8041,15 +7228,7 @@
         <w:t xml:space="preserve"> </w:t>
       </w:r>
       <w:r>
-        <w:t xml:space="preserve">Band 1: Grundlagen, </w:t>
-      </w:r>
-      <w:proofErr w:type="spellStart"/>
-      <w:r>
-        <w:t>Graphical</w:t>
-      </w:r>
-      <w:proofErr w:type="spellEnd"/>
-      <w:r>
-        <w:t xml:space="preserve"> User Interfaces, Informationsvisualisierung.</w:t>
+        <w:t>Band 1: Grundlagen, Graphical User Interfaces, Informationsvisualisierung.</w:t>
       </w:r>
       <w:r>
         <w:t xml:space="preserve"> </w:t>
@@ -8069,37 +7248,23 @@
           <w:lang w:val="en-US"/>
         </w:rPr>
       </w:pPr>
-      <w:proofErr w:type="spellStart"/>
+      <w:r>
+        <w:t>Shneiderman,</w:t>
+      </w:r>
+      <w:r>
+        <w:t xml:space="preserve"> Ben (1996)</w:t>
+      </w:r>
+      <w:r>
+        <w:t>:</w:t>
+      </w:r>
+      <w:r>
+        <w:t xml:space="preserve"> The Eyes Have It: A Task by Data Type Taxonomy for Information Visualizations. </w:t>
+      </w:r>
       <w:r>
         <w:rPr>
           <w:lang w:val="en-US"/>
         </w:rPr>
-        <w:t>Shneiderman</w:t>
-      </w:r>
-      <w:proofErr w:type="spellEnd"/>
-      <w:r>
-        <w:rPr>
-          <w:lang w:val="en-US"/>
-        </w:rPr>
-        <w:t>,</w:t>
-      </w:r>
-      <w:r>
-        <w:rPr>
-          <w:lang w:val="en-US"/>
-        </w:rPr>
-        <w:t xml:space="preserve"> Ben (1996)</w:t>
-      </w:r>
-      <w:r>
-        <w:rPr>
-          <w:lang w:val="en-US"/>
-        </w:rPr>
-        <w:t>:</w:t>
-      </w:r>
-      <w:r>
-        <w:rPr>
-          <w:lang w:val="en-US"/>
-        </w:rPr>
-        <w:t xml:space="preserve"> The Eyes Have It: A Task by Data Type Taxonomy for Information Visualizations. In </w:t>
+        <w:t xml:space="preserve">In </w:t>
       </w:r>
       <w:r>
         <w:rPr>
@@ -8181,6 +7346,7 @@
         <w:docPartUnique/>
       </w:docPartObj>
     </w:sdtPr>
+    <w:sdtEndPr/>
     <w:sdtContent>
       <w:p>
         <w:pPr>
@@ -8251,31 +7417,7 @@
         <w:footnoteRef/>
       </w:r>
       <w:r>
-        <w:t xml:space="preserve"> </w:t>
-      </w:r>
-      <w:proofErr w:type="spellStart"/>
-      <w:r>
-        <w:t>Redux</w:t>
-      </w:r>
-      <w:proofErr w:type="spellEnd"/>
-      <w:r>
-        <w:t xml:space="preserve">(2018). </w:t>
-      </w:r>
-      <w:proofErr w:type="spellStart"/>
-      <w:r>
-        <w:t>Three</w:t>
-      </w:r>
-      <w:proofErr w:type="spellEnd"/>
-      <w:r>
-        <w:t xml:space="preserve"> </w:t>
-      </w:r>
-      <w:proofErr w:type="spellStart"/>
-      <w:r>
-        <w:t>Principles</w:t>
-      </w:r>
-      <w:proofErr w:type="spellEnd"/>
-      <w:r>
-        <w:t xml:space="preserve">. Einsehbar unter: </w:t>
+        <w:t xml:space="preserve"> Redux(2018). Three Principles. Einsehbar unter: </w:t>
       </w:r>
       <w:hyperlink r:id="rId1" w:history="1">
         <w:r>
@@ -8302,15 +7444,7 @@
         <w:footnoteRef/>
       </w:r>
       <w:r>
-        <w:t xml:space="preserve"> Es handelt sich dabei nicht, um Klassen im OOP-Sinn, sondern die der </w:t>
-      </w:r>
-      <w:proofErr w:type="spellStart"/>
-      <w:r>
-        <w:t>ECMAScript</w:t>
-      </w:r>
-      <w:proofErr w:type="spellEnd"/>
-      <w:r>
-        <w:t xml:space="preserve"> 2015 - Syntax.</w:t>
+        <w:t xml:space="preserve"> Es handelt sich dabei nicht, um Klassen im OOP-Sinn, sondern die der ECMAScript 2015 - Syntax.</w:t>
       </w:r>
     </w:p>
   </w:footnote>
@@ -10234,7 +9368,7 @@
 </file>
 
 <file path=customXml/itemProps1.xml><?xml version="1.0" encoding="utf-8"?>
-<ds:datastoreItem xmlns:ds="http://schemas.openxmlformats.org/officeDocument/2006/customXml" ds:itemID="{E997DEE1-1A36-40AB-A130-2E5982A8F0C9}">
+<ds:datastoreItem xmlns:ds="http://schemas.openxmlformats.org/officeDocument/2006/customXml" ds:itemID="{C95DF26E-40AA-45C5-8A29-A70DCC33F1B7}">
   <ds:schemaRefs>
     <ds:schemaRef ds:uri="http://schemas.openxmlformats.org/officeDocument/2006/bibliography"/>
   </ds:schemaRefs>

</xml_diff>

<commit_message>
Rechtschreibfehler Doku, Bubblemenu Timeline angepasst
</commit_message>
<xml_diff>
--- a/Dokumentation.docx
+++ b/Dokumentation.docx
@@ -117,19 +117,19 @@
           <w:bCs w:val="0"/>
           <w:sz w:val="22"/>
         </w:rPr>
-        <w:t>Sprach- , Literatur- und Kulturwissenschaften</w:t>
-      </w:r>
-    </w:p>
-    <w:p>
-      <w:pPr>
-        <w:pStyle w:val="TitelseiteText"/>
+        <w:t>Sprach</w:t>
+      </w:r>
+      <w:proofErr w:type="gramStart"/>
+      <w:r>
         <w:rPr>
           <w:rStyle w:val="AngabenzumLehrstuhl"/>
           <w:rFonts w:ascii="Palatino Linotype" w:hAnsi="Palatino Linotype"/>
           <w:bCs w:val="0"/>
           <w:sz w:val="22"/>
         </w:rPr>
-      </w:pPr>
+        <w:t>- ,</w:t>
+      </w:r>
+      <w:proofErr w:type="gramEnd"/>
       <w:r>
         <w:rPr>
           <w:rStyle w:val="AngabenzumLehrstuhl"/>
@@ -137,24 +137,19 @@
           <w:bCs w:val="0"/>
           <w:sz w:val="22"/>
         </w:rPr>
-        <w:t xml:space="preserve">Institut für Information und </w:t>
-      </w:r>
-      <w:r>
-        <w:rPr>
-          <w:rStyle w:val="AngabenzumLehrstuhl"/>
-          <w:rFonts w:ascii="Palatino Linotype" w:hAnsi="Palatino Linotype"/>
-        </w:rPr>
-        <w:t>Medien</w:t>
-      </w:r>
-      <w:r>
+        <w:t xml:space="preserve"> Literatur- und Kulturwissenschaften</w:t>
+      </w:r>
+    </w:p>
+    <w:p>
+      <w:pPr>
+        <w:pStyle w:val="TitelseiteText"/>
         <w:rPr>
           <w:rStyle w:val="AngabenzumLehrstuhl"/>
           <w:rFonts w:ascii="Palatino Linotype" w:hAnsi="Palatino Linotype"/>
           <w:bCs w:val="0"/>
           <w:sz w:val="22"/>
         </w:rPr>
-        <w:t>, Sprache und Kultur (I:IMSK)</w:t>
-      </w:r>
+      </w:pPr>
       <w:r>
         <w:rPr>
           <w:rStyle w:val="AngabenzumLehrstuhl"/>
@@ -162,6 +157,51 @@
           <w:bCs w:val="0"/>
           <w:sz w:val="22"/>
         </w:rPr>
+        <w:t xml:space="preserve">Institut für Information und </w:t>
+      </w:r>
+      <w:r>
+        <w:rPr>
+          <w:rStyle w:val="AngabenzumLehrstuhl"/>
+          <w:rFonts w:ascii="Palatino Linotype" w:hAnsi="Palatino Linotype"/>
+        </w:rPr>
+        <w:t>Medien</w:t>
+      </w:r>
+      <w:r>
+        <w:rPr>
+          <w:rStyle w:val="AngabenzumLehrstuhl"/>
+          <w:rFonts w:ascii="Palatino Linotype" w:hAnsi="Palatino Linotype"/>
+          <w:bCs w:val="0"/>
+          <w:sz w:val="22"/>
+        </w:rPr>
+        <w:t>, Sprache und Kultur (</w:t>
+      </w:r>
+      <w:proofErr w:type="gramStart"/>
+      <w:r>
+        <w:rPr>
+          <w:rStyle w:val="AngabenzumLehrstuhl"/>
+          <w:rFonts w:ascii="Palatino Linotype" w:hAnsi="Palatino Linotype"/>
+          <w:bCs w:val="0"/>
+          <w:sz w:val="22"/>
+        </w:rPr>
+        <w:t>I:IMSK</w:t>
+      </w:r>
+      <w:proofErr w:type="gramEnd"/>
+      <w:r>
+        <w:rPr>
+          <w:rStyle w:val="AngabenzumLehrstuhl"/>
+          <w:rFonts w:ascii="Palatino Linotype" w:hAnsi="Palatino Linotype"/>
+          <w:bCs w:val="0"/>
+          <w:sz w:val="22"/>
+        </w:rPr>
+        <w:t>)</w:t>
+      </w:r>
+      <w:r>
+        <w:rPr>
+          <w:rStyle w:val="AngabenzumLehrstuhl"/>
+          <w:rFonts w:ascii="Palatino Linotype" w:hAnsi="Palatino Linotype"/>
+          <w:bCs w:val="0"/>
+          <w:sz w:val="22"/>
+        </w:rPr>
         <w:br/>
         <w:t>Lehrstuhl für Medieninformatik</w:t>
       </w:r>
@@ -532,23 +572,13 @@
           <w:lang w:val="da-DK"/>
         </w:rPr>
       </w:pPr>
-      <w:proofErr w:type="spellStart"/>
       <w:r>
         <w:rPr>
           <w:rFonts w:ascii="Palatino Linotype" w:hAnsi="Palatino Linotype"/>
           <w:sz w:val="20"/>
           <w:lang w:val="da-DK"/>
         </w:rPr>
-        <w:t>E-Mail</w:t>
-      </w:r>
-      <w:proofErr w:type="spellEnd"/>
-      <w:r>
-        <w:rPr>
-          <w:rFonts w:ascii="Palatino Linotype" w:hAnsi="Palatino Linotype"/>
-          <w:sz w:val="20"/>
-          <w:lang w:val="da-DK"/>
-        </w:rPr>
-        <w:t>:</w:t>
+        <w:t>E-Mail:</w:t>
       </w:r>
       <w:r>
         <w:rPr>
@@ -609,9 +639,8 @@
           <w:highlight w:val="yellow"/>
           <w:lang w:val="da-DK"/>
         </w:rPr>
-        <w:t xml:space="preserve">ristian </w:t>
-      </w:r>
-      <w:proofErr w:type="spellStart"/>
+        <w:t>ristian Lisi</w:t>
+      </w:r>
       <w:r>
         <w:rPr>
           <w:rFonts w:ascii="Palatino Linotype" w:hAnsi="Palatino Linotype"/>
@@ -619,30 +648,28 @@
           <w:highlight w:val="yellow"/>
           <w:lang w:val="da-DK"/>
         </w:rPr>
-        <w:t>Lisi</w:t>
-      </w:r>
-      <w:r>
+        <w:t>k</w:t>
+      </w:r>
+    </w:p>
+    <w:p>
+      <w:pPr>
+        <w:pStyle w:val="TitelseiteText"/>
         <w:rPr>
           <w:rFonts w:ascii="Palatino Linotype" w:hAnsi="Palatino Linotype"/>
           <w:sz w:val="20"/>
           <w:highlight w:val="yellow"/>
           <w:lang w:val="da-DK"/>
         </w:rPr>
-        <w:t>k</w:t>
-      </w:r>
-      <w:proofErr w:type="spellEnd"/>
-    </w:p>
-    <w:p>
-      <w:pPr>
-        <w:pStyle w:val="TitelseiteText"/>
+      </w:pPr>
+      <w:r>
         <w:rPr>
           <w:rFonts w:ascii="Palatino Linotype" w:hAnsi="Palatino Linotype"/>
           <w:sz w:val="20"/>
           <w:highlight w:val="yellow"/>
           <w:lang w:val="da-DK"/>
         </w:rPr>
-      </w:pPr>
-      <w:proofErr w:type="spellStart"/>
+        <w:t xml:space="preserve">Martrikelnummer: </w:t>
+      </w:r>
       <w:r>
         <w:rPr>
           <w:rFonts w:ascii="Palatino Linotype" w:hAnsi="Palatino Linotype"/>
@@ -650,52 +677,58 @@
           <w:highlight w:val="yellow"/>
           <w:lang w:val="da-DK"/>
         </w:rPr>
-        <w:t>Martrikelnummer</w:t>
-      </w:r>
-      <w:proofErr w:type="spellEnd"/>
-      <w:r>
+        <w:t xml:space="preserve"> 18 677 00</w:t>
+      </w:r>
+    </w:p>
+    <w:p>
+      <w:pPr>
+        <w:pStyle w:val="TitelseiteText"/>
         <w:rPr>
           <w:rFonts w:ascii="Palatino Linotype" w:hAnsi="Palatino Linotype"/>
           <w:sz w:val="20"/>
           <w:highlight w:val="yellow"/>
-          <w:lang w:val="da-DK"/>
-        </w:rPr>
-        <w:t xml:space="preserve">: </w:t>
-      </w:r>
+        </w:rPr>
+      </w:pPr>
       <w:r>
         <w:rPr>
           <w:rFonts w:ascii="Palatino Linotype" w:hAnsi="Palatino Linotype"/>
           <w:sz w:val="20"/>
           <w:highlight w:val="yellow"/>
-          <w:lang w:val="da-DK"/>
-        </w:rPr>
-        <w:t xml:space="preserve"> 18 677 00</w:t>
-      </w:r>
-    </w:p>
-    <w:p>
-      <w:pPr>
-        <w:pStyle w:val="TitelseiteText"/>
+        </w:rPr>
+        <w:t>4.</w:t>
+      </w:r>
+      <w:r>
         <w:rPr>
           <w:rFonts w:ascii="Palatino Linotype" w:hAnsi="Palatino Linotype"/>
           <w:sz w:val="20"/>
           <w:highlight w:val="yellow"/>
         </w:rPr>
-      </w:pPr>
+        <w:t xml:space="preserve"> Semester </w:t>
+      </w:r>
       <w:r>
         <w:rPr>
           <w:rFonts w:ascii="Palatino Linotype" w:hAnsi="Palatino Linotype"/>
           <w:sz w:val="20"/>
           <w:highlight w:val="yellow"/>
         </w:rPr>
-        <w:t>4.</w:t>
-      </w:r>
-      <w:r>
+        <w:t xml:space="preserve">B.A. Medieninformatik / Polnische Philologie/ Informationswissenschaft </w:t>
+      </w:r>
+    </w:p>
+    <w:p>
+      <w:pPr>
+        <w:pStyle w:val="TitelseiteText"/>
         <w:rPr>
           <w:rFonts w:ascii="Palatino Linotype" w:hAnsi="Palatino Linotype"/>
           <w:sz w:val="20"/>
           <w:highlight w:val="yellow"/>
         </w:rPr>
-        <w:t xml:space="preserve"> Semester </w:t>
+      </w:pPr>
+      <w:r>
+        <w:rPr>
+          <w:rFonts w:ascii="Palatino Linotype" w:hAnsi="Palatino Linotype"/>
+          <w:sz w:val="20"/>
+        </w:rPr>
+        <w:t>E-Mail:</w:t>
       </w:r>
       <w:r>
         <w:rPr>
@@ -703,33 +736,18 @@
           <w:sz w:val="20"/>
           <w:highlight w:val="yellow"/>
         </w:rPr>
-        <w:t xml:space="preserve">B.A. Medieninformatik / Polnische Philologie/ Informationswissenschaft </w:t>
-      </w:r>
-    </w:p>
-    <w:p>
-      <w:pPr>
-        <w:pStyle w:val="TitelseiteText"/>
+        <w:t xml:space="preserve"> </w:t>
+      </w:r>
+      <w:proofErr w:type="gramStart"/>
+      <w:r>
         <w:rPr>
           <w:rFonts w:ascii="Palatino Linotype" w:hAnsi="Palatino Linotype"/>
           <w:sz w:val="20"/>
           <w:highlight w:val="yellow"/>
         </w:rPr>
-      </w:pPr>
-      <w:r>
-        <w:rPr>
-          <w:rFonts w:ascii="Palatino Linotype" w:hAnsi="Palatino Linotype"/>
-          <w:sz w:val="20"/>
-        </w:rPr>
-        <w:t>E-Mail:</w:t>
-      </w:r>
-      <w:r>
-        <w:rPr>
-          <w:rFonts w:ascii="Palatino Linotype" w:hAnsi="Palatino Linotype"/>
-          <w:sz w:val="20"/>
-          <w:highlight w:val="yellow"/>
-        </w:rPr>
-        <w:t xml:space="preserve"> Christian.Lisik@stud.uni-regensburg.de</w:t>
-      </w:r>
+        <w:t>Christian.Lisik@stud.uni-regensburg.de</w:t>
+      </w:r>
+      <w:proofErr w:type="gramEnd"/>
     </w:p>
     <w:p>
       <w:pPr>
@@ -3710,7 +3728,15 @@
         <w:t xml:space="preserve"> </w:t>
       </w:r>
       <w:r>
-        <w:t>Als Überkategorien der einzelnen  Verbrechen gelten Gewaltve</w:t>
+        <w:t xml:space="preserve">Als Überkategorien der </w:t>
+      </w:r>
+      <w:proofErr w:type="gramStart"/>
+      <w:r>
+        <w:t>einzelnen  Verbrechen</w:t>
+      </w:r>
+      <w:proofErr w:type="gramEnd"/>
+      <w:r>
+        <w:t xml:space="preserve"> gelten Gewaltve</w:t>
       </w:r>
       <w:r>
         <w:t>r</w:t>
@@ -4455,7 +4481,15 @@
         <w:t xml:space="preserve"> zu den anderen Staaten</w:t>
       </w:r>
       <w:r>
-        <w:t xml:space="preserve"> zu werden, haben wir die Normalisierte Relation</w:t>
+        <w:t xml:space="preserve"> zu werden, haben wir die </w:t>
+      </w:r>
+      <w:proofErr w:type="gramStart"/>
+      <w:r>
+        <w:t>Normalisierte</w:t>
+      </w:r>
+      <w:proofErr w:type="gramEnd"/>
+      <w:r>
+        <w:t xml:space="preserve"> Relation</w:t>
       </w:r>
       <w:r>
         <w:t xml:space="preserve"> </w:t>
@@ -4472,7 +4506,15 @@
         <w:t xml:space="preserve"> graphisch dargestellt. </w:t>
       </w:r>
       <w:r>
-        <w:t xml:space="preserve">Die Normalisierte Relation der </w:t>
+        <w:t xml:space="preserve">Die </w:t>
+      </w:r>
+      <w:proofErr w:type="gramStart"/>
+      <w:r>
+        <w:t>Normalisierte</w:t>
+      </w:r>
+      <w:proofErr w:type="gramEnd"/>
+      <w:r>
+        <w:t xml:space="preserve"> Relation der </w:t>
       </w:r>
       <w:proofErr w:type="spellStart"/>
       <w:r>
@@ -4919,6 +4961,7 @@
       <w:r>
         <w:t xml:space="preserve"> Detail erklären könnten, was überhaupt gesucht wird.</w:t>
       </w:r>
+      <w:proofErr w:type="gramStart"/>
       <w:r>
         <w:t>“</w:t>
       </w:r>
@@ -4926,6 +4969,7 @@
         <w:t>(</w:t>
       </w:r>
       <w:proofErr w:type="spellStart"/>
+      <w:proofErr w:type="gramEnd"/>
       <w:r>
         <w:t>Preim</w:t>
       </w:r>
@@ -4969,6 +5013,7 @@
         <w:t>mationssuche“ (</w:t>
       </w:r>
       <w:proofErr w:type="spellStart"/>
+      <w:proofErr w:type="gramStart"/>
       <w:r>
         <w:t>Shneiderman</w:t>
       </w:r>
@@ -4977,7 +5022,11 @@
         <w:t xml:space="preserve"> </w:t>
       </w:r>
       <w:r>
-        <w:t xml:space="preserve">, </w:t>
+        <w:t>,</w:t>
+      </w:r>
+      <w:proofErr w:type="gramEnd"/>
+      <w:r>
+        <w:t xml:space="preserve"> </w:t>
       </w:r>
       <w:r>
         <w:t>1996)</w:t>
@@ -5121,7 +5170,15 @@
         <w:t xml:space="preserve">zoomen, um eine Untermenge der Daten genauer betrachten zu können. </w:t>
       </w:r>
       <w:r>
-        <w:t>Mittels der zweier Dropdown-Menüs kann der Nutzer zwischen den einzelnen Staaten wechseln und uninteressante Verbrechen herausfiltern.</w:t>
+        <w:t xml:space="preserve">Mittels </w:t>
+      </w:r>
+      <w:proofErr w:type="gramStart"/>
+      <w:r>
+        <w:t>der zweier Dropdown-Menüs</w:t>
+      </w:r>
+      <w:proofErr w:type="gramEnd"/>
+      <w:r>
+        <w:t xml:space="preserve"> kann der Nutzer zwischen den einzelnen Staaten wechseln und uninteressante Verbrechen herausfiltern.</w:t>
       </w:r>
     </w:p>
     <w:p>
@@ -5635,6 +5692,7 @@
         <w:t xml:space="preserve">llenformat enthält oder die JSON-Datei </w:t>
       </w:r>
       <w:proofErr w:type="spellStart"/>
+      <w:proofErr w:type="gramStart"/>
       <w:r>
         <w:rPr>
           <w:rFonts w:ascii="Courier New" w:hAnsi="Courier New" w:cs="Courier New"/>
@@ -5651,6 +5709,7 @@
         <w:t>json</w:t>
       </w:r>
       <w:proofErr w:type="spellEnd"/>
+      <w:proofErr w:type="gramEnd"/>
       <w:r>
         <w:t xml:space="preserve">, welche alle relevanten Daten der FBI-Kriminalstatistik im JSON-Format </w:t>
       </w:r>
@@ -5817,7 +5876,15 @@
         <w:t xml:space="preserve"> </w:t>
       </w:r>
       <w:r>
-        <w:t>soll verhindern dass Progra</w:t>
+        <w:t xml:space="preserve">soll </w:t>
+      </w:r>
+      <w:proofErr w:type="gramStart"/>
+      <w:r>
+        <w:t>verhindern</w:t>
+      </w:r>
+      <w:proofErr w:type="gramEnd"/>
+      <w:r>
+        <w:t xml:space="preserve"> dass Progra</w:t>
       </w:r>
       <w:r>
         <w:t>m</w:t>
@@ -5933,7 +6000,15 @@
         <w:fldChar w:fldCharType="end"/>
       </w:r>
       <w:r>
-        <w:t xml:space="preserve"> Pages enthalten die  Instanzen der Charts. Beide greifen auf den Store zu.</w:t>
+        <w:t xml:space="preserve"> Pages enthalten </w:t>
+      </w:r>
+      <w:proofErr w:type="gramStart"/>
+      <w:r>
+        <w:t>die  Instanzen</w:t>
+      </w:r>
+      <w:proofErr w:type="gramEnd"/>
+      <w:r>
+        <w:t xml:space="preserve"> der Charts. Beide greifen auf den Store zu.</w:t>
       </w:r>
     </w:p>
     <w:p>
@@ -6028,7 +6103,15 @@
       </w:r>
       <w:proofErr w:type="spellEnd"/>
       <w:r>
-        <w:t xml:space="preserve"> befindet sich  in der Datei </w:t>
+        <w:t xml:space="preserve"> befindet </w:t>
+      </w:r>
+      <w:proofErr w:type="gramStart"/>
+      <w:r>
+        <w:t>sich  in</w:t>
+      </w:r>
+      <w:proofErr w:type="gramEnd"/>
+      <w:r>
+        <w:t xml:space="preserve"> der Datei </w:t>
       </w:r>
       <w:r>
         <w:rPr>
@@ -6147,13 +6230,21 @@
         <w:t>e</w:t>
       </w:r>
       <w:r>
-        <w:t xml:space="preserve">stellt, indem </w:t>
+        <w:t xml:space="preserve">stellt, </w:t>
+      </w:r>
+      <w:proofErr w:type="gramStart"/>
+      <w:r>
+        <w:t xml:space="preserve">indem </w:t>
       </w:r>
       <w:r>
         <w:t xml:space="preserve"> </w:t>
       </w:r>
       <w:r>
-        <w:t xml:space="preserve">die </w:t>
+        <w:t>die</w:t>
+      </w:r>
+      <w:proofErr w:type="gramEnd"/>
+      <w:r>
+        <w:t xml:space="preserve"> </w:t>
       </w:r>
       <w:r>
         <w:t>passe</w:t>
@@ -6563,13 +6654,21 @@
       </w:r>
       <w:proofErr w:type="spellEnd"/>
       <w:r>
-        <w:t xml:space="preserve">-Modul </w:t>
+        <w:t>-</w:t>
+      </w:r>
+      <w:proofErr w:type="gramStart"/>
+      <w:r>
+        <w:t xml:space="preserve">Modul </w:t>
       </w:r>
       <w:r>
         <w:t xml:space="preserve"> </w:t>
       </w:r>
       <w:r>
-        <w:t>lädt alle Scripts</w:t>
+        <w:t>lädt</w:t>
+      </w:r>
+      <w:proofErr w:type="gramEnd"/>
+      <w:r>
+        <w:t xml:space="preserve"> alle Scripts</w:t>
       </w:r>
       <w:r>
         <w:t xml:space="preserve"> und Bibliotheken</w:t>
@@ -6608,6 +6707,7 @@
         <w:t xml:space="preserve"> In der Methode </w:t>
       </w:r>
       <w:proofErr w:type="spellStart"/>
+      <w:proofErr w:type="gramStart"/>
       <w:r>
         <w:rPr>
           <w:rFonts w:ascii="Courier New" w:hAnsi="Courier New" w:cs="Courier New"/>
@@ -6619,7 +6719,14 @@
         <w:rPr>
           <w:rFonts w:ascii="Courier New" w:hAnsi="Courier New" w:cs="Courier New"/>
         </w:rPr>
-        <w:t>()</w:t>
+        <w:t>(</w:t>
+      </w:r>
+      <w:proofErr w:type="gramEnd"/>
+      <w:r>
+        <w:rPr>
+          <w:rFonts w:ascii="Courier New" w:hAnsi="Courier New" w:cs="Courier New"/>
+        </w:rPr>
+        <w:t>)</w:t>
       </w:r>
       <w:r>
         <w:t xml:space="preserve"> </w:t>
@@ -6806,7 +6913,10 @@
               <w:t>tmlelements.js</w:t>
             </w:r>
             <w:r>
-              <w:t xml:space="preserve"> . Enthält Layout-Daten für die Charts.</w:t>
+              <w:t>.</w:t>
+            </w:r>
+            <w:r>
+              <w:t xml:space="preserve"> Enthält Layout-Daten für die Charts.</w:t>
             </w:r>
           </w:p>
         </w:tc>
@@ -6884,7 +6994,10 @@
               <w:ind w:firstLine="0"/>
             </w:pPr>
             <w:r>
-              <w:t xml:space="preserve">Enthält  </w:t>
+              <w:t>Enthält</w:t>
+            </w:r>
+            <w:r>
+              <w:t xml:space="preserve"> </w:t>
             </w:r>
             <w:proofErr w:type="spellStart"/>
             <w:r>
@@ -8523,42 +8636,7 @@
               <w:rPr>
                 <w:lang w:val="fi-FI"/>
               </w:rPr>
-              <w:t xml:space="preserve">Nina </w:t>
-            </w:r>
-            <w:proofErr w:type="spellStart"/>
-            <w:r>
-              <w:rPr>
-                <w:lang w:val="fi-FI"/>
-              </w:rPr>
-              <w:t>Hösl</w:t>
-            </w:r>
-            <w:proofErr w:type="spellEnd"/>
-            <w:r>
-              <w:rPr>
-                <w:lang w:val="fi-FI"/>
-              </w:rPr>
-              <w:t xml:space="preserve">, Jonas </w:t>
-            </w:r>
-            <w:proofErr w:type="spellStart"/>
-            <w:r>
-              <w:rPr>
-                <w:lang w:val="fi-FI"/>
-              </w:rPr>
-              <w:t>Jelinski</w:t>
-            </w:r>
-            <w:proofErr w:type="spellEnd"/>
-            <w:r>
-              <w:rPr>
-                <w:lang w:val="fi-FI"/>
-              </w:rPr>
-              <w:t xml:space="preserve">, Christian </w:t>
-            </w:r>
-            <w:proofErr w:type="spellStart"/>
-            <w:r>
-              <w:rPr>
-                <w:lang w:val="fi-FI"/>
-              </w:rPr>
-              <w:t>Lis</w:t>
+              <w:t>Nina Hösl, Jonas Jelinski, Christian Lis</w:t>
             </w:r>
             <w:r>
               <w:rPr>
@@ -8566,7 +8644,6 @@
               </w:rPr>
               <w:t>ik</w:t>
             </w:r>
-            <w:proofErr w:type="spellEnd"/>
           </w:p>
         </w:tc>
       </w:tr>
@@ -8601,16 +8678,8 @@
               <w:rPr>
                 <w:lang w:val="fi-FI"/>
               </w:rPr>
-              <w:t xml:space="preserve">Nina </w:t>
-            </w:r>
-            <w:proofErr w:type="spellStart"/>
-            <w:r>
-              <w:rPr>
-                <w:lang w:val="fi-FI"/>
-              </w:rPr>
-              <w:t>Hösl</w:t>
-            </w:r>
-            <w:proofErr w:type="spellEnd"/>
+              <w:t>Nina Hösl</w:t>
+            </w:r>
           </w:p>
         </w:tc>
       </w:tr>
@@ -8625,6 +8694,7 @@
               <w:ind w:firstLine="0"/>
             </w:pPr>
             <w:proofErr w:type="spellStart"/>
+            <w:proofErr w:type="gramStart"/>
             <w:r>
               <w:t>c</w:t>
             </w:r>
@@ -8632,6 +8702,7 @@
               <w:t>rimes.json</w:t>
             </w:r>
             <w:proofErr w:type="spellEnd"/>
+            <w:proofErr w:type="gramEnd"/>
           </w:p>
         </w:tc>
         <w:tc>
@@ -8650,16 +8721,8 @@
               <w:rPr>
                 <w:lang w:val="fi-FI"/>
               </w:rPr>
-              <w:t xml:space="preserve">Christian </w:t>
-            </w:r>
-            <w:proofErr w:type="spellStart"/>
-            <w:r>
-              <w:rPr>
-                <w:lang w:val="fi-FI"/>
-              </w:rPr>
-              <w:t>Lisik</w:t>
-            </w:r>
-            <w:proofErr w:type="spellEnd"/>
+              <w:t>Christian Lisik</w:t>
+            </w:r>
           </w:p>
         </w:tc>
       </w:tr>
@@ -8700,16 +8763,8 @@
               <w:rPr>
                 <w:lang w:val="fi-FI"/>
               </w:rPr>
-              <w:t xml:space="preserve">Nina </w:t>
-            </w:r>
-            <w:proofErr w:type="spellStart"/>
-            <w:r>
-              <w:rPr>
-                <w:lang w:val="fi-FI"/>
-              </w:rPr>
-              <w:t>Hösl</w:t>
-            </w:r>
-            <w:proofErr w:type="spellEnd"/>
+              <w:t>Nina Hösl</w:t>
+            </w:r>
           </w:p>
         </w:tc>
       </w:tr>
@@ -8722,15 +8777,15 @@
         </w:rPr>
       </w:pPr>
       <w:bookmarkStart w:id="32" w:name="_Toc520301748"/>
-      <w:proofErr w:type="spellStart"/>
       <w:r>
         <w:rPr>
           <w:lang w:val="fi-FI"/>
         </w:rPr>
         <w:t>Literatur</w:t>
       </w:r>
+      <w:bookmarkStart w:id="33" w:name="_GoBack"/>
       <w:bookmarkEnd w:id="32"/>
-      <w:proofErr w:type="spellEnd"/>
+      <w:bookmarkEnd w:id="33"/>
     </w:p>
     <w:p>
       <w:proofErr w:type="spellStart"/>
@@ -8891,15 +8946,7 @@
         <w:rPr>
           <w:lang w:val="en-US"/>
         </w:rPr>
-        <w:t xml:space="preserve"> 336-</w:t>
-      </w:r>
-      <w:bookmarkStart w:id="33" w:name="_GoBack"/>
-      <w:bookmarkEnd w:id="33"/>
-      <w:r>
-        <w:rPr>
-          <w:lang w:val="en-US"/>
-        </w:rPr>
-        <w:t xml:space="preserve">343, Washington. </w:t>
+        <w:t xml:space="preserve"> 336-343, Washington. </w:t>
       </w:r>
       <w:r>
         <w:rPr>
@@ -9029,12 +9076,17 @@
         <w:t xml:space="preserve"> </w:t>
       </w:r>
       <w:proofErr w:type="spellStart"/>
+      <w:proofErr w:type="gramStart"/>
       <w:r>
         <w:t>Redux</w:t>
       </w:r>
       <w:proofErr w:type="spellEnd"/>
       <w:r>
-        <w:t xml:space="preserve">(2018). </w:t>
+        <w:t>(</w:t>
+      </w:r>
+      <w:proofErr w:type="gramEnd"/>
+      <w:r>
+        <w:t xml:space="preserve">2018). </w:t>
       </w:r>
       <w:proofErr w:type="spellStart"/>
       <w:r>
@@ -9121,32 +9173,15 @@
         </w:rPr>
         <w:t xml:space="preserve"> </w:t>
       </w:r>
-      <w:r>
-        <w:fldChar w:fldCharType="begin"/>
-      </w:r>
-      <w:r>
-        <w:rPr>
-          <w:lang w:val="en-US"/>
-        </w:rPr>
-        <w:instrText xml:space="preserve"> HYPERLINK "https://bugs.chromium.org/p/chromium/issues/detail?id=701075" </w:instrText>
-      </w:r>
-      <w:r>
-        <w:fldChar w:fldCharType="separate"/>
-      </w:r>
-      <w:r>
-        <w:rPr>
-          <w:rStyle w:val="Hyperlink"/>
-          <w:lang w:val="en-US"/>
-        </w:rPr>
-        <w:t>https://bugs.chromium.org/p/chromium/issues/detail?id=701075</w:t>
-      </w:r>
-      <w:r>
-        <w:rPr>
-          <w:rStyle w:val="Hyperlink"/>
-          <w:lang w:val="en-US"/>
-        </w:rPr>
-        <w:fldChar w:fldCharType="end"/>
-      </w:r>
+      <w:hyperlink r:id="rId2" w:history="1">
+        <w:r>
+          <w:rPr>
+            <w:rStyle w:val="Hyperlink"/>
+            <w:lang w:val="en-US"/>
+          </w:rPr>
+          <w:t>https://bugs.chromium.org/p/chromium/issues/detail?id=701075</w:t>
+        </w:r>
+      </w:hyperlink>
     </w:p>
   </w:footnote>
 </w:footnotes>
@@ -11091,7 +11126,7 @@
 </file>
 
 <file path=customXml/itemProps1.xml><?xml version="1.0" encoding="utf-8"?>
-<ds:datastoreItem xmlns:ds="http://schemas.openxmlformats.org/officeDocument/2006/customXml" ds:itemID="{38CAE877-1F87-4026-954F-B78DD6C7E9C3}">
+<ds:datastoreItem xmlns:ds="http://schemas.openxmlformats.org/officeDocument/2006/customXml" ds:itemID="{D20DDFA8-D876-420D-B446-E752B6600C7C}">
   <ds:schemaRefs>
     <ds:schemaRef ds:uri="http://schemas.openxmlformats.org/officeDocument/2006/bibliography"/>
   </ds:schemaRefs>

</xml_diff>